<commit_message>
I made some changes in the primary documentation
</commit_message>
<xml_diff>
--- a/documentation/web-ui-final-report.docx
+++ b/documentation/web-ui-final-report.docx
@@ -1,6 +1,6 @@
 
 <file path=word/document.xml><?xml version="1.0" encoding="utf-8"?>
-<w:document xmlns:wpc="http://schemas.microsoft.com/office/word/2010/wordprocessingCanvas" xmlns:cx="http://schemas.microsoft.com/office/drawing/2014/chartex" xmlns:cx1="http://schemas.microsoft.com/office/drawing/2015/9/8/chartex" xmlns:cx2="http://schemas.microsoft.com/office/drawing/2015/10/21/chartex" xmlns:mc="http://schemas.openxmlformats.org/markup-compatibility/2006" xmlns:o="urn:schemas-microsoft-com:office:office" xmlns:r="http://schemas.openxmlformats.org/officeDocument/2006/relationships" xmlns:m="http://schemas.openxmlformats.org/officeDocument/2006/math" xmlns:v="urn:schemas-microsoft-com:vml" xmlns:wp14="http://schemas.microsoft.com/office/word/2010/wordprocessingDrawing" xmlns:wp="http://schemas.openxmlformats.org/drawingml/2006/wordprocessingDrawing" xmlns:w10="urn:schemas-microsoft-com:office:word" xmlns:w="http://schemas.openxmlformats.org/wordprocessingml/2006/main" xmlns:w14="http://schemas.microsoft.com/office/word/2010/wordml" xmlns:w15="http://schemas.microsoft.com/office/word/2012/wordml" xmlns:w16se="http://schemas.microsoft.com/office/word/2015/wordml/symex" xmlns:wpg="http://schemas.microsoft.com/office/word/2010/wordprocessingGroup" xmlns:wpi="http://schemas.microsoft.com/office/word/2010/wordprocessingInk" xmlns:wne="http://schemas.microsoft.com/office/word/2006/wordml" xmlns:wps="http://schemas.microsoft.com/office/word/2010/wordprocessingShape" mc:Ignorable="w14 w15 w16se wp14">
+<w:document xmlns:wpc="http://schemas.microsoft.com/office/word/2010/wordprocessingCanvas" xmlns:mc="http://schemas.openxmlformats.org/markup-compatibility/2006" xmlns:o="urn:schemas-microsoft-com:office:office" xmlns:r="http://schemas.openxmlformats.org/officeDocument/2006/relationships" xmlns:m="http://schemas.openxmlformats.org/officeDocument/2006/math" xmlns:v="urn:schemas-microsoft-com:vml" xmlns:wp14="http://schemas.microsoft.com/office/word/2010/wordprocessingDrawing" xmlns:wp="http://schemas.openxmlformats.org/drawingml/2006/wordprocessingDrawing" xmlns:w10="urn:schemas-microsoft-com:office:word" xmlns:w="http://schemas.openxmlformats.org/wordprocessingml/2006/main" xmlns:w14="http://schemas.microsoft.com/office/word/2010/wordml" xmlns:w15="http://schemas.microsoft.com/office/word/2012/wordml" xmlns:wpg="http://schemas.microsoft.com/office/word/2010/wordprocessingGroup" xmlns:wpi="http://schemas.microsoft.com/office/word/2010/wordprocessingInk" xmlns:wne="http://schemas.microsoft.com/office/word/2006/wordml" xmlns:wps="http://schemas.microsoft.com/office/word/2010/wordprocessingShape" mc:Ignorable="w14 w15 wp14">
   <w:body>
     <w:p>
       <w:pPr>
@@ -119,17 +119,13 @@
       <w:pPr>
         <w:rPr>
           <w:rFonts w:asciiTheme="majorBidi" w:hAnsiTheme="majorBidi" w:cstheme="majorBidi"/>
-          <w:b/>
-          <w:bCs/>
-          <w:sz w:val="28"/>
-          <w:szCs w:val="28"/>
-        </w:rPr>
-      </w:pPr>
-      <w:r>
-        <w:rPr>
-          <w:rFonts w:asciiTheme="majorBidi" w:hAnsiTheme="majorBidi" w:cstheme="majorBidi"/>
-          <w:b/>
-          <w:bCs/>
+          <w:sz w:val="28"/>
+          <w:szCs w:val="28"/>
+        </w:rPr>
+      </w:pPr>
+      <w:r>
+        <w:rPr>
+          <w:rFonts w:asciiTheme="majorBidi" w:hAnsiTheme="majorBidi" w:cstheme="majorBidi"/>
           <w:sz w:val="28"/>
           <w:szCs w:val="28"/>
         </w:rPr>
@@ -263,47 +259,27 @@
       <w:r>
         <w:rPr>
           <w:rFonts w:asciiTheme="majorBidi" w:hAnsiTheme="majorBidi" w:cstheme="majorBidi"/>
-          <w:b/>
-          <w:bCs/>
-          <w:sz w:val="28"/>
-          <w:szCs w:val="28"/>
-        </w:rPr>
-        <w:t>Professor:</w:t>
-      </w:r>
-      <w:r>
-        <w:rPr>
-          <w:rFonts w:asciiTheme="majorBidi" w:hAnsiTheme="majorBidi" w:cstheme="majorBidi"/>
-          <w:sz w:val="28"/>
-          <w:szCs w:val="28"/>
-        </w:rPr>
-        <w:t xml:space="preserve"> Dr. Paul Z. Wu</w:t>
-      </w:r>
-    </w:p>
-    <w:p>
-      <w:pPr>
-        <w:rPr>
-          <w:rFonts w:asciiTheme="majorBidi" w:hAnsiTheme="majorBidi" w:cstheme="majorBidi"/>
-          <w:sz w:val="28"/>
-          <w:szCs w:val="28"/>
-        </w:rPr>
-      </w:pPr>
-      <w:r>
-        <w:rPr>
-          <w:rFonts w:asciiTheme="majorBidi" w:hAnsiTheme="majorBidi" w:cstheme="majorBidi"/>
-          <w:b/>
-          <w:bCs/>
-          <w:sz w:val="28"/>
-          <w:szCs w:val="28"/>
-        </w:rPr>
-        <w:t>Company name:</w:t>
-      </w:r>
-      <w:r>
-        <w:rPr>
-          <w:rFonts w:asciiTheme="majorBidi" w:hAnsiTheme="majorBidi" w:cstheme="majorBidi"/>
-          <w:sz w:val="28"/>
-          <w:szCs w:val="28"/>
-        </w:rPr>
-        <w:t xml:space="preserve"> </w:t>
+          <w:sz w:val="28"/>
+          <w:szCs w:val="28"/>
+        </w:rPr>
+        <w:t>Professor: Dr. Paul Z. Wu</w:t>
+      </w:r>
+    </w:p>
+    <w:p>
+      <w:pPr>
+        <w:rPr>
+          <w:rFonts w:asciiTheme="majorBidi" w:hAnsiTheme="majorBidi" w:cstheme="majorBidi"/>
+          <w:sz w:val="28"/>
+          <w:szCs w:val="28"/>
+        </w:rPr>
+      </w:pPr>
+      <w:r>
+        <w:rPr>
+          <w:rFonts w:asciiTheme="majorBidi" w:hAnsiTheme="majorBidi" w:cstheme="majorBidi"/>
+          <w:sz w:val="28"/>
+          <w:szCs w:val="28"/>
+        </w:rPr>
+        <w:t xml:space="preserve">Company name: </w:t>
       </w:r>
       <w:proofErr w:type="spellStart"/>
       <w:r>
@@ -383,60 +359,56 @@
       <w:pPr>
         <w:rPr>
           <w:rFonts w:asciiTheme="majorBidi" w:hAnsiTheme="majorBidi" w:cstheme="majorBidi"/>
-          <w:b/>
-          <w:bCs/>
-          <w:sz w:val="28"/>
-          <w:szCs w:val="28"/>
-        </w:rPr>
-      </w:pPr>
-      <w:r>
-        <w:rPr>
-          <w:rFonts w:asciiTheme="majorBidi" w:hAnsiTheme="majorBidi" w:cstheme="majorBidi"/>
-          <w:sz w:val="28"/>
-          <w:szCs w:val="28"/>
-        </w:rPr>
-        <w:t xml:space="preserve">    </w:t>
-      </w:r>
-      <w:r>
-        <w:rPr>
-          <w:rFonts w:asciiTheme="majorBidi" w:hAnsiTheme="majorBidi" w:cstheme="majorBidi"/>
-          <w:b/>
-          <w:bCs/>
-          <w:sz w:val="28"/>
-          <w:szCs w:val="28"/>
-        </w:rPr>
-        <w:t>March 22, 2016</w:t>
-      </w:r>
-    </w:p>
-    <w:p>
-      <w:pPr>
-        <w:rPr>
-          <w:rFonts w:asciiTheme="majorBidi" w:hAnsiTheme="majorBidi" w:cstheme="majorBidi"/>
-          <w:sz w:val="28"/>
-          <w:szCs w:val="28"/>
-        </w:rPr>
-      </w:pPr>
-    </w:p>
-    <w:p>
-      <w:pPr>
-        <w:rPr>
-          <w:rFonts w:asciiTheme="majorBidi" w:hAnsiTheme="majorBidi" w:cstheme="majorBidi"/>
-          <w:sz w:val="28"/>
-          <w:szCs w:val="28"/>
-        </w:rPr>
-      </w:pPr>
-    </w:p>
-    <w:p>
-      <w:pPr>
-        <w:rPr>
-          <w:rFonts w:asciiTheme="majorBidi" w:hAnsiTheme="majorBidi" w:cstheme="majorBidi"/>
-          <w:sz w:val="28"/>
-          <w:szCs w:val="28"/>
-        </w:rPr>
-      </w:pPr>
+          <w:sz w:val="28"/>
+          <w:szCs w:val="28"/>
+        </w:rPr>
+      </w:pPr>
+      <w:r>
+        <w:rPr>
+          <w:rFonts w:asciiTheme="majorBidi" w:hAnsiTheme="majorBidi" w:cstheme="majorBidi"/>
+          <w:sz w:val="28"/>
+          <w:szCs w:val="28"/>
+        </w:rPr>
+        <w:t xml:space="preserve">    March 22, 2016</w:t>
+      </w:r>
+    </w:p>
+    <w:p>
+      <w:pPr>
+        <w:rPr>
+          <w:rFonts w:asciiTheme="majorBidi" w:hAnsiTheme="majorBidi" w:cstheme="majorBidi"/>
+          <w:sz w:val="28"/>
+          <w:szCs w:val="28"/>
+        </w:rPr>
+      </w:pPr>
+    </w:p>
+    <w:p>
+      <w:pPr>
+        <w:rPr>
+          <w:rFonts w:asciiTheme="majorBidi" w:hAnsiTheme="majorBidi" w:cstheme="majorBidi"/>
+          <w:sz w:val="28"/>
+          <w:szCs w:val="28"/>
+        </w:rPr>
+      </w:pPr>
+    </w:p>
+    <w:p>
+      <w:pPr>
+        <w:rPr>
+          <w:rFonts w:asciiTheme="majorBidi" w:hAnsiTheme="majorBidi" w:cstheme="majorBidi"/>
+          <w:sz w:val="28"/>
+          <w:szCs w:val="28"/>
+        </w:rPr>
+      </w:pPr>
+      <w:bookmarkStart w:id="0" w:name="_GoBack"/>
+      <w:bookmarkEnd w:id="0"/>
     </w:p>
     <w:sdt>
       <w:sdtPr>
+        <w:rPr>
+          <w:rFonts w:asciiTheme="minorHAnsi" w:eastAsiaTheme="minorHAnsi" w:hAnsiTheme="minorHAnsi" w:cstheme="minorBidi"/>
+          <w:color w:val="auto"/>
+          <w:sz w:val="22"/>
+          <w:szCs w:val="22"/>
+        </w:rPr>
         <w:id w:val="-1600941980"/>
         <w:docPartObj>
           <w:docPartGallery w:val="Table of Contents"/>
@@ -445,13 +417,7 @@
       </w:sdtPr>
       <w:sdtEndPr>
         <w:rPr>
-          <w:rFonts w:asciiTheme="minorHAnsi" w:eastAsiaTheme="minorHAnsi" w:hAnsiTheme="minorHAnsi" w:cstheme="minorBidi"/>
-          <w:b/>
-          <w:bCs/>
           <w:noProof/>
-          <w:color w:val="auto"/>
-          <w:sz w:val="22"/>
-          <w:szCs w:val="22"/>
         </w:rPr>
       </w:sdtEndPr>
       <w:sdtContent>
@@ -459,16 +425,12 @@
           <w:pPr>
             <w:pStyle w:val="TOCHeading"/>
             <w:rPr>
-              <w:b/>
-              <w:bCs/>
               <w:sz w:val="44"/>
               <w:szCs w:val="44"/>
             </w:rPr>
           </w:pPr>
           <w:r>
             <w:rPr>
-              <w:b/>
-              <w:bCs/>
               <w:sz w:val="44"/>
               <w:szCs w:val="44"/>
             </w:rPr>
@@ -483,6 +445,7 @@
               <w:tab w:val="right" w:leader="dot" w:pos="9350"/>
             </w:tabs>
             <w:rPr>
+              <w:rFonts w:eastAsiaTheme="minorEastAsia"/>
               <w:noProof/>
             </w:rPr>
           </w:pPr>
@@ -495,12 +458,10 @@
           <w:r>
             <w:fldChar w:fldCharType="separate"/>
           </w:r>
-          <w:hyperlink w:anchor="_Toc446360403" w:history="1">
+          <w:hyperlink w:anchor="_Toc446418826" w:history="1">
             <w:r>
               <w:rPr>
                 <w:rStyle w:val="Hyperlink"/>
-                <w:b/>
-                <w:bCs/>
                 <w:noProof/>
               </w:rPr>
               <w:t>Technologies:</w:t>
@@ -524,7 +485,7 @@
                 <w:noProof/>
                 <w:webHidden/>
               </w:rPr>
-              <w:instrText xml:space="preserve"> PAGEREF _Toc446360403 \h </w:instrText>
+              <w:instrText xml:space="preserve"> PAGEREF _Toc446418826 \h </w:instrText>
             </w:r>
             <w:r>
               <w:rPr>
@@ -562,18 +523,17 @@
               <w:tab w:val="right" w:leader="dot" w:pos="9350"/>
             </w:tabs>
             <w:rPr>
+              <w:rFonts w:eastAsiaTheme="minorEastAsia"/>
               <w:noProof/>
             </w:rPr>
           </w:pPr>
-          <w:hyperlink w:anchor="_Toc446360404" w:history="1">
+          <w:hyperlink w:anchor="_Toc446418827" w:history="1">
             <w:r>
               <w:rPr>
                 <w:rStyle w:val="Hyperlink"/>
-                <w:b/>
-                <w:bCs/>
-                <w:noProof/>
-              </w:rPr>
-              <w:t>General Scenario (Abstract):</w:t>
+                <w:noProof/>
+              </w:rPr>
+              <w:t>Development Mythology</w:t>
             </w:r>
             <w:r>
               <w:rPr>
@@ -594,7 +554,7 @@
                 <w:noProof/>
                 <w:webHidden/>
               </w:rPr>
-              <w:instrText xml:space="preserve"> PAGEREF _Toc446360404 \h </w:instrText>
+              <w:instrText xml:space="preserve"> PAGEREF _Toc446418827 \h </w:instrText>
             </w:r>
             <w:r>
               <w:rPr>
@@ -632,18 +592,17 @@
               <w:tab w:val="right" w:leader="dot" w:pos="9350"/>
             </w:tabs>
             <w:rPr>
+              <w:rFonts w:eastAsiaTheme="minorEastAsia"/>
               <w:noProof/>
             </w:rPr>
           </w:pPr>
-          <w:hyperlink w:anchor="_Toc446360405" w:history="1">
+          <w:hyperlink w:anchor="_Toc446418828" w:history="1">
             <w:r>
               <w:rPr>
                 <w:rStyle w:val="Hyperlink"/>
-                <w:b/>
-                <w:bCs/>
-                <w:noProof/>
-              </w:rPr>
-              <w:t>Target Audience:</w:t>
+                <w:noProof/>
+              </w:rPr>
+              <w:t>General Scenario (Abstract):</w:t>
             </w:r>
             <w:r>
               <w:rPr>
@@ -664,7 +623,7 @@
                 <w:noProof/>
                 <w:webHidden/>
               </w:rPr>
-              <w:instrText xml:space="preserve"> PAGEREF _Toc446360405 \h </w:instrText>
+              <w:instrText xml:space="preserve"> PAGEREF _Toc446418828 \h </w:instrText>
             </w:r>
             <w:r>
               <w:rPr>
@@ -684,7 +643,7 @@
                 <w:noProof/>
                 <w:webHidden/>
               </w:rPr>
-              <w:t>4</w:t>
+              <w:t>3</w:t>
             </w:r>
             <w:r>
               <w:rPr>
@@ -702,18 +661,17 @@
               <w:tab w:val="right" w:leader="dot" w:pos="9350"/>
             </w:tabs>
             <w:rPr>
+              <w:rFonts w:eastAsiaTheme="minorEastAsia"/>
               <w:noProof/>
             </w:rPr>
           </w:pPr>
-          <w:hyperlink w:anchor="_Toc446360406" w:history="1">
+          <w:hyperlink w:anchor="_Toc446418829" w:history="1">
             <w:r>
               <w:rPr>
                 <w:rStyle w:val="Hyperlink"/>
-                <w:b/>
-                <w:bCs/>
-                <w:noProof/>
-              </w:rPr>
-              <w:t>App Architecture:</w:t>
+                <w:noProof/>
+              </w:rPr>
+              <w:t>Target Audience:</w:t>
             </w:r>
             <w:r>
               <w:rPr>
@@ -734,7 +692,7 @@
                 <w:noProof/>
                 <w:webHidden/>
               </w:rPr>
-              <w:instrText xml:space="preserve"> PAGEREF _Toc446360406 \h </w:instrText>
+              <w:instrText xml:space="preserve"> PAGEREF _Toc446418829 \h </w:instrText>
             </w:r>
             <w:r>
               <w:rPr>
@@ -772,18 +730,17 @@
               <w:tab w:val="right" w:leader="dot" w:pos="9350"/>
             </w:tabs>
             <w:rPr>
+              <w:rFonts w:eastAsiaTheme="minorEastAsia"/>
               <w:noProof/>
             </w:rPr>
           </w:pPr>
-          <w:hyperlink w:anchor="_Toc446360407" w:history="1">
+          <w:hyperlink w:anchor="_Toc446418830" w:history="1">
             <w:r>
               <w:rPr>
                 <w:rStyle w:val="Hyperlink"/>
-                <w:b/>
-                <w:bCs/>
-                <w:noProof/>
-              </w:rPr>
-              <w:t>Modular Angular File Structure</w:t>
+                <w:noProof/>
+              </w:rPr>
+              <w:t>App Architecture:</w:t>
             </w:r>
             <w:r>
               <w:rPr>
@@ -804,7 +761,7 @@
                 <w:noProof/>
                 <w:webHidden/>
               </w:rPr>
-              <w:instrText xml:space="preserve"> PAGEREF _Toc446360407 \h </w:instrText>
+              <w:instrText xml:space="preserve"> PAGEREF _Toc446418830 \h </w:instrText>
             </w:r>
             <w:r>
               <w:rPr>
@@ -842,18 +799,17 @@
               <w:tab w:val="right" w:leader="dot" w:pos="9350"/>
             </w:tabs>
             <w:rPr>
+              <w:rFonts w:eastAsiaTheme="minorEastAsia"/>
               <w:noProof/>
             </w:rPr>
           </w:pPr>
-          <w:hyperlink w:anchor="_Toc446360408" w:history="1">
+          <w:hyperlink w:anchor="_Toc446418831" w:history="1">
             <w:r>
               <w:rPr>
                 <w:rStyle w:val="Hyperlink"/>
-                <w:b/>
-                <w:bCs/>
-                <w:noProof/>
-              </w:rPr>
-              <w:t>CSS file structure:</w:t>
+                <w:noProof/>
+              </w:rPr>
+              <w:t>Modular Angular File Structure</w:t>
             </w:r>
             <w:r>
               <w:rPr>
@@ -874,7 +830,7 @@
                 <w:noProof/>
                 <w:webHidden/>
               </w:rPr>
-              <w:instrText xml:space="preserve"> PAGEREF _Toc446360408 \h </w:instrText>
+              <w:instrText xml:space="preserve"> PAGEREF _Toc446418831 \h </w:instrText>
             </w:r>
             <w:r>
               <w:rPr>
@@ -912,18 +868,17 @@
               <w:tab w:val="right" w:leader="dot" w:pos="9350"/>
             </w:tabs>
             <w:rPr>
+              <w:rFonts w:eastAsiaTheme="minorEastAsia"/>
               <w:noProof/>
             </w:rPr>
           </w:pPr>
-          <w:hyperlink w:anchor="_Toc446360409" w:history="1">
+          <w:hyperlink w:anchor="_Toc446418832" w:history="1">
             <w:r>
               <w:rPr>
                 <w:rStyle w:val="Hyperlink"/>
-                <w:b/>
-                <w:bCs/>
-                <w:noProof/>
-              </w:rPr>
-              <w:t>Font:</w:t>
+                <w:noProof/>
+              </w:rPr>
+              <w:t>CSS file structure:</w:t>
             </w:r>
             <w:r>
               <w:rPr>
@@ -944,7 +899,7 @@
                 <w:noProof/>
                 <w:webHidden/>
               </w:rPr>
-              <w:instrText xml:space="preserve"> PAGEREF _Toc446360409 \h </w:instrText>
+              <w:instrText xml:space="preserve"> PAGEREF _Toc446418832 \h </w:instrText>
             </w:r>
             <w:r>
               <w:rPr>
@@ -964,7 +919,7 @@
                 <w:noProof/>
                 <w:webHidden/>
               </w:rPr>
-              <w:t>5</w:t>
+              <w:t>6</w:t>
             </w:r>
             <w:r>
               <w:rPr>
@@ -982,18 +937,17 @@
               <w:tab w:val="right" w:leader="dot" w:pos="9350"/>
             </w:tabs>
             <w:rPr>
+              <w:rFonts w:eastAsiaTheme="minorEastAsia"/>
               <w:noProof/>
             </w:rPr>
           </w:pPr>
-          <w:hyperlink w:anchor="_Toc446360410" w:history="1">
+          <w:hyperlink w:anchor="_Toc446418833" w:history="1">
             <w:r>
               <w:rPr>
                 <w:rStyle w:val="Hyperlink"/>
-                <w:b/>
-                <w:bCs/>
-                <w:noProof/>
-              </w:rPr>
-              <w:t>JS Folder:</w:t>
+                <w:noProof/>
+              </w:rPr>
+              <w:t>Font:</w:t>
             </w:r>
             <w:r>
               <w:rPr>
@@ -1014,7 +968,7 @@
                 <w:noProof/>
                 <w:webHidden/>
               </w:rPr>
-              <w:instrText xml:space="preserve"> PAGEREF _Toc446360410 \h </w:instrText>
+              <w:instrText xml:space="preserve"> PAGEREF _Toc446418833 \h </w:instrText>
             </w:r>
             <w:r>
               <w:rPr>
@@ -1052,18 +1006,17 @@
               <w:tab w:val="right" w:leader="dot" w:pos="9350"/>
             </w:tabs>
             <w:rPr>
+              <w:rFonts w:eastAsiaTheme="minorEastAsia"/>
               <w:noProof/>
             </w:rPr>
           </w:pPr>
-          <w:hyperlink w:anchor="_Toc446360411" w:history="1">
+          <w:hyperlink w:anchor="_Toc446418834" w:history="1">
             <w:r>
               <w:rPr>
                 <w:rStyle w:val="Hyperlink"/>
-                <w:b/>
-                <w:bCs/>
-                <w:noProof/>
-              </w:rPr>
-              <w:t>Testing</w:t>
+                <w:noProof/>
+              </w:rPr>
+              <w:t>JS Folder:</w:t>
             </w:r>
             <w:r>
               <w:rPr>
@@ -1084,7 +1037,7 @@
                 <w:noProof/>
                 <w:webHidden/>
               </w:rPr>
-              <w:instrText xml:space="preserve"> PAGEREF _Toc446360411 \h </w:instrText>
+              <w:instrText xml:space="preserve"> PAGEREF _Toc446418834 \h </w:instrText>
             </w:r>
             <w:r>
               <w:rPr>
@@ -1122,18 +1075,17 @@
               <w:tab w:val="right" w:leader="dot" w:pos="9350"/>
             </w:tabs>
             <w:rPr>
+              <w:rFonts w:eastAsiaTheme="minorEastAsia"/>
               <w:noProof/>
             </w:rPr>
           </w:pPr>
-          <w:hyperlink w:anchor="_Toc446360412" w:history="1">
+          <w:hyperlink w:anchor="_Toc446418835" w:history="1">
             <w:r>
               <w:rPr>
                 <w:rStyle w:val="Hyperlink"/>
-                <w:b/>
-                <w:bCs/>
-                <w:noProof/>
-              </w:rPr>
-              <w:t>Twitter Login Page</w:t>
+                <w:noProof/>
+              </w:rPr>
+              <w:t>Testing</w:t>
             </w:r>
             <w:r>
               <w:rPr>
@@ -1154,7 +1106,7 @@
                 <w:noProof/>
                 <w:webHidden/>
               </w:rPr>
-              <w:instrText xml:space="preserve"> PAGEREF _Toc446360412 \h </w:instrText>
+              <w:instrText xml:space="preserve"> PAGEREF _Toc446418835 \h </w:instrText>
             </w:r>
             <w:r>
               <w:rPr>
@@ -1192,18 +1144,17 @@
               <w:tab w:val="right" w:leader="dot" w:pos="9350"/>
             </w:tabs>
             <w:rPr>
+              <w:rFonts w:eastAsiaTheme="minorEastAsia"/>
               <w:noProof/>
             </w:rPr>
           </w:pPr>
-          <w:hyperlink w:anchor="_Toc446360413" w:history="1">
+          <w:hyperlink w:anchor="_Toc446418836" w:history="1">
             <w:r>
               <w:rPr>
                 <w:rStyle w:val="Hyperlink"/>
-                <w:b/>
-                <w:bCs/>
-                <w:noProof/>
-              </w:rPr>
-              <w:t>Display Image</w:t>
+                <w:noProof/>
+              </w:rPr>
+              <w:t>Twitter Login Page</w:t>
             </w:r>
             <w:r>
               <w:rPr>
@@ -1224,7 +1175,7 @@
                 <w:noProof/>
                 <w:webHidden/>
               </w:rPr>
-              <w:instrText xml:space="preserve"> PAGEREF _Toc446360413 \h </w:instrText>
+              <w:instrText xml:space="preserve"> PAGEREF _Toc446418836 \h </w:instrText>
             </w:r>
             <w:r>
               <w:rPr>
@@ -1244,7 +1195,7 @@
                 <w:noProof/>
                 <w:webHidden/>
               </w:rPr>
-              <w:t>8</w:t>
+              <w:t>9</w:t>
             </w:r>
             <w:r>
               <w:rPr>
@@ -1262,18 +1213,17 @@
               <w:tab w:val="right" w:leader="dot" w:pos="9350"/>
             </w:tabs>
             <w:rPr>
+              <w:rFonts w:eastAsiaTheme="minorEastAsia"/>
               <w:noProof/>
             </w:rPr>
           </w:pPr>
-          <w:hyperlink w:anchor="_Toc446360414" w:history="1">
+          <w:hyperlink w:anchor="_Toc446418837" w:history="1">
             <w:r>
               <w:rPr>
                 <w:rStyle w:val="Hyperlink"/>
-                <w:b/>
-                <w:bCs/>
-                <w:noProof/>
-              </w:rPr>
-              <w:t>Upload Image</w:t>
+                <w:noProof/>
+              </w:rPr>
+              <w:t>Display Image</w:t>
             </w:r>
             <w:r>
               <w:rPr>
@@ -1294,7 +1244,7 @@
                 <w:noProof/>
                 <w:webHidden/>
               </w:rPr>
-              <w:instrText xml:space="preserve"> PAGEREF _Toc446360414 \h </w:instrText>
+              <w:instrText xml:space="preserve"> PAGEREF _Toc446418837 \h </w:instrText>
             </w:r>
             <w:r>
               <w:rPr>
@@ -1332,18 +1282,17 @@
               <w:tab w:val="right" w:leader="dot" w:pos="9350"/>
             </w:tabs>
             <w:rPr>
+              <w:rFonts w:eastAsiaTheme="minorEastAsia"/>
               <w:noProof/>
             </w:rPr>
           </w:pPr>
-          <w:hyperlink w:anchor="_Toc446360415" w:history="1">
+          <w:hyperlink w:anchor="_Toc446418838" w:history="1">
             <w:r>
               <w:rPr>
                 <w:rStyle w:val="Hyperlink"/>
-                <w:b/>
-                <w:bCs/>
-                <w:noProof/>
-              </w:rPr>
-              <w:t>Update Tags</w:t>
+                <w:noProof/>
+              </w:rPr>
+              <w:t>Upload Image</w:t>
             </w:r>
             <w:r>
               <w:rPr>
@@ -1364,7 +1313,7 @@
                 <w:noProof/>
                 <w:webHidden/>
               </w:rPr>
-              <w:instrText xml:space="preserve"> PAGEREF _Toc446360415 \h </w:instrText>
+              <w:instrText xml:space="preserve"> PAGEREF _Toc446418838 \h </w:instrText>
             </w:r>
             <w:r>
               <w:rPr>
@@ -1384,7 +1333,7 @@
                 <w:noProof/>
                 <w:webHidden/>
               </w:rPr>
-              <w:t>9</w:t>
+              <w:t>10</w:t>
             </w:r>
             <w:r>
               <w:rPr>
@@ -1402,16 +1351,17 @@
               <w:tab w:val="right" w:leader="dot" w:pos="9350"/>
             </w:tabs>
             <w:rPr>
+              <w:rFonts w:eastAsiaTheme="minorEastAsia"/>
               <w:noProof/>
             </w:rPr>
           </w:pPr>
-          <w:hyperlink w:anchor="_Toc446360416" w:history="1">
+          <w:hyperlink w:anchor="_Toc446418839" w:history="1">
             <w:r>
               <w:rPr>
                 <w:rStyle w:val="Hyperlink"/>
                 <w:noProof/>
               </w:rPr>
-              <w:t>Functional Specifications for Get, Post, Delete, Put Directives:</w:t>
+              <w:t>Update Tags</w:t>
             </w:r>
             <w:r>
               <w:rPr>
@@ -1432,7 +1382,7 @@
                 <w:noProof/>
                 <w:webHidden/>
               </w:rPr>
-              <w:instrText xml:space="preserve"> PAGEREF _Toc446360416 \h </w:instrText>
+              <w:instrText xml:space="preserve"> PAGEREF _Toc446418839 \h </w:instrText>
             </w:r>
             <w:r>
               <w:rPr>
@@ -1452,7 +1402,7 @@
                 <w:noProof/>
                 <w:webHidden/>
               </w:rPr>
-              <w:t>9</w:t>
+              <w:t>10</w:t>
             </w:r>
             <w:r>
               <w:rPr>
@@ -1470,15 +1420,221 @@
               <w:tab w:val="right" w:leader="dot" w:pos="9350"/>
             </w:tabs>
             <w:rPr>
+              <w:rFonts w:eastAsiaTheme="minorEastAsia"/>
               <w:noProof/>
             </w:rPr>
           </w:pPr>
-          <w:hyperlink w:anchor="_Toc446360417" w:history="1">
+          <w:hyperlink w:anchor="_Toc446418840" w:history="1">
             <w:r>
               <w:rPr>
                 <w:rStyle w:val="Hyperlink"/>
-                <w:b/>
-                <w:bCs/>
+                <w:noProof/>
+              </w:rPr>
+              <w:t>Steps to Upload an Image</w:t>
+            </w:r>
+            <w:r>
+              <w:rPr>
+                <w:noProof/>
+                <w:webHidden/>
+              </w:rPr>
+              <w:tab/>
+            </w:r>
+            <w:r>
+              <w:rPr>
+                <w:noProof/>
+                <w:webHidden/>
+              </w:rPr>
+              <w:fldChar w:fldCharType="begin"/>
+            </w:r>
+            <w:r>
+              <w:rPr>
+                <w:noProof/>
+                <w:webHidden/>
+              </w:rPr>
+              <w:instrText xml:space="preserve"> PAGEREF _Toc446418840 \h </w:instrText>
+            </w:r>
+            <w:r>
+              <w:rPr>
+                <w:noProof/>
+                <w:webHidden/>
+              </w:rPr>
+            </w:r>
+            <w:r>
+              <w:rPr>
+                <w:noProof/>
+                <w:webHidden/>
+              </w:rPr>
+              <w:fldChar w:fldCharType="separate"/>
+            </w:r>
+            <w:r>
+              <w:rPr>
+                <w:noProof/>
+                <w:webHidden/>
+              </w:rPr>
+              <w:t>10</w:t>
+            </w:r>
+            <w:r>
+              <w:rPr>
+                <w:noProof/>
+                <w:webHidden/>
+              </w:rPr>
+              <w:fldChar w:fldCharType="end"/>
+            </w:r>
+          </w:hyperlink>
+        </w:p>
+        <w:p>
+          <w:pPr>
+            <w:pStyle w:val="TOC1"/>
+            <w:tabs>
+              <w:tab w:val="right" w:leader="dot" w:pos="9350"/>
+            </w:tabs>
+            <w:rPr>
+              <w:rFonts w:eastAsiaTheme="minorEastAsia"/>
+              <w:noProof/>
+            </w:rPr>
+          </w:pPr>
+          <w:hyperlink w:anchor="_Toc446418841" w:history="1">
+            <w:r>
+              <w:rPr>
+                <w:rStyle w:val="Hyperlink"/>
+                <w:noProof/>
+              </w:rPr>
+              <w:t>Clear Agile Example:</w:t>
+            </w:r>
+            <w:r>
+              <w:rPr>
+                <w:noProof/>
+                <w:webHidden/>
+              </w:rPr>
+              <w:tab/>
+            </w:r>
+            <w:r>
+              <w:rPr>
+                <w:noProof/>
+                <w:webHidden/>
+              </w:rPr>
+              <w:fldChar w:fldCharType="begin"/>
+            </w:r>
+            <w:r>
+              <w:rPr>
+                <w:noProof/>
+                <w:webHidden/>
+              </w:rPr>
+              <w:instrText xml:space="preserve"> PAGEREF _Toc446418841 \h </w:instrText>
+            </w:r>
+            <w:r>
+              <w:rPr>
+                <w:noProof/>
+                <w:webHidden/>
+              </w:rPr>
+            </w:r>
+            <w:r>
+              <w:rPr>
+                <w:noProof/>
+                <w:webHidden/>
+              </w:rPr>
+              <w:fldChar w:fldCharType="separate"/>
+            </w:r>
+            <w:r>
+              <w:rPr>
+                <w:noProof/>
+                <w:webHidden/>
+              </w:rPr>
+              <w:t>11</w:t>
+            </w:r>
+            <w:r>
+              <w:rPr>
+                <w:noProof/>
+                <w:webHidden/>
+              </w:rPr>
+              <w:fldChar w:fldCharType="end"/>
+            </w:r>
+          </w:hyperlink>
+        </w:p>
+        <w:p>
+          <w:pPr>
+            <w:pStyle w:val="TOC1"/>
+            <w:tabs>
+              <w:tab w:val="right" w:leader="dot" w:pos="9350"/>
+            </w:tabs>
+            <w:rPr>
+              <w:rFonts w:eastAsiaTheme="minorEastAsia"/>
+              <w:noProof/>
+            </w:rPr>
+          </w:pPr>
+          <w:hyperlink w:anchor="_Toc446418842" w:history="1">
+            <w:r>
+              <w:rPr>
+                <w:rStyle w:val="Hyperlink"/>
+                <w:noProof/>
+              </w:rPr>
+              <w:t>Functional Specifications for Get, Post, Delete, Put Directives:</w:t>
+            </w:r>
+            <w:r>
+              <w:rPr>
+                <w:noProof/>
+                <w:webHidden/>
+              </w:rPr>
+              <w:tab/>
+            </w:r>
+            <w:r>
+              <w:rPr>
+                <w:noProof/>
+                <w:webHidden/>
+              </w:rPr>
+              <w:fldChar w:fldCharType="begin"/>
+            </w:r>
+            <w:r>
+              <w:rPr>
+                <w:noProof/>
+                <w:webHidden/>
+              </w:rPr>
+              <w:instrText xml:space="preserve"> PAGEREF _Toc446418842 \h </w:instrText>
+            </w:r>
+            <w:r>
+              <w:rPr>
+                <w:noProof/>
+                <w:webHidden/>
+              </w:rPr>
+            </w:r>
+            <w:r>
+              <w:rPr>
+                <w:noProof/>
+                <w:webHidden/>
+              </w:rPr>
+              <w:fldChar w:fldCharType="separate"/>
+            </w:r>
+            <w:r>
+              <w:rPr>
+                <w:noProof/>
+                <w:webHidden/>
+              </w:rPr>
+              <w:t>11</w:t>
+            </w:r>
+            <w:r>
+              <w:rPr>
+                <w:noProof/>
+                <w:webHidden/>
+              </w:rPr>
+              <w:fldChar w:fldCharType="end"/>
+            </w:r>
+          </w:hyperlink>
+        </w:p>
+        <w:p>
+          <w:pPr>
+            <w:pStyle w:val="TOC1"/>
+            <w:tabs>
+              <w:tab w:val="right" w:leader="dot" w:pos="9350"/>
+            </w:tabs>
+            <w:rPr>
+              <w:rFonts w:eastAsiaTheme="minorEastAsia"/>
+              <w:noProof/>
+            </w:rPr>
+          </w:pPr>
+          <w:hyperlink w:anchor="_Toc446418843" w:history="1">
+            <w:r>
+              <w:rPr>
+                <w:rStyle w:val="Hyperlink"/>
                 <w:noProof/>
               </w:rPr>
               <w:t>Implementation and Coding:</w:t>
@@ -1502,7 +1658,7 @@
                 <w:noProof/>
                 <w:webHidden/>
               </w:rPr>
-              <w:instrText xml:space="preserve"> PAGEREF _Toc446360417 \h </w:instrText>
+              <w:instrText xml:space="preserve"> PAGEREF _Toc446418843 \h </w:instrText>
             </w:r>
             <w:r>
               <w:rPr>
@@ -1522,7 +1678,7 @@
                 <w:noProof/>
                 <w:webHidden/>
               </w:rPr>
-              <w:t>10</w:t>
+              <w:t>13</w:t>
             </w:r>
             <w:r>
               <w:rPr>
@@ -1536,8 +1692,6 @@
         <w:p>
           <w:r>
             <w:rPr>
-              <w:b/>
-              <w:bCs/>
               <w:noProof/>
             </w:rPr>
             <w:fldChar w:fldCharType="end"/>
@@ -1639,28 +1793,21 @@
       <w:pPr>
         <w:pStyle w:val="Heading1"/>
         <w:rPr>
-          <w:b/>
-          <w:bCs/>
           <w:sz w:val="44"/>
           <w:szCs w:val="44"/>
         </w:rPr>
       </w:pPr>
-      <w:bookmarkStart w:id="0" w:name="_Toc446360403"/>
-      <w:r>
-        <w:rPr>
-          <w:b/>
-          <w:bCs/>
+      <w:bookmarkStart w:id="1" w:name="_Toc446418826"/>
+      <w:r>
+        <w:rPr>
           <w:sz w:val="44"/>
           <w:szCs w:val="44"/>
         </w:rPr>
-        <w:lastRenderedPageBreak/>
         <w:t>Technologies:</w:t>
       </w:r>
-      <w:bookmarkEnd w:id="0"/>
-      <w:r>
-        <w:rPr>
-          <w:b/>
-          <w:bCs/>
+      <w:bookmarkEnd w:id="1"/>
+      <w:r>
+        <w:rPr>
           <w:sz w:val="44"/>
           <w:szCs w:val="44"/>
         </w:rPr>
@@ -1918,404 +2065,528 @@
     </w:p>
     <w:p>
       <w:pPr>
-        <w:rPr>
-          <w:rFonts w:asciiTheme="majorBidi" w:hAnsiTheme="majorBidi" w:cstheme="majorBidi"/>
-          <w:sz w:val="28"/>
-          <w:szCs w:val="28"/>
-        </w:rPr>
-      </w:pPr>
-    </w:p>
-    <w:p>
-      <w:pPr>
         <w:pStyle w:val="Heading1"/>
         <w:rPr>
-          <w:b/>
-          <w:bCs/>
           <w:sz w:val="44"/>
           <w:szCs w:val="44"/>
         </w:rPr>
       </w:pPr>
-      <w:bookmarkStart w:id="1" w:name="_Toc446360404"/>
-      <w:r>
-        <w:rPr>
-          <w:b/>
-          <w:bCs/>
+      <w:bookmarkStart w:id="2" w:name="_Toc446418827"/>
+      <w:r>
+        <w:rPr>
           <w:sz w:val="44"/>
           <w:szCs w:val="44"/>
         </w:rPr>
-        <w:t>General Scenario (Abstract):</w:t>
-      </w:r>
-      <w:bookmarkEnd w:id="1"/>
-    </w:p>
-    <w:p>
-      <w:pPr>
-        <w:rPr>
-          <w:rFonts w:asciiTheme="majorBidi" w:hAnsiTheme="majorBidi" w:cstheme="majorBidi"/>
-          <w:sz w:val="28"/>
-          <w:szCs w:val="28"/>
-        </w:rPr>
-      </w:pPr>
-      <w:r>
-        <w:rPr>
-          <w:rFonts w:asciiTheme="majorBidi" w:hAnsiTheme="majorBidi" w:cstheme="majorBidi"/>
-          <w:sz w:val="28"/>
-          <w:szCs w:val="28"/>
-        </w:rPr>
-        <w:t>We create the UI for an Application to dynamically interact with database to allow user to interact with the image list in the following ways:</w:t>
-      </w:r>
-    </w:p>
-    <w:p>
-      <w:pPr>
-        <w:rPr>
-          <w:rFonts w:asciiTheme="majorBidi" w:hAnsiTheme="majorBidi" w:cstheme="majorBidi"/>
-          <w:sz w:val="28"/>
-          <w:szCs w:val="28"/>
-        </w:rPr>
-      </w:pPr>
-      <w:r>
-        <w:rPr>
-          <w:rFonts w:asciiTheme="majorBidi" w:hAnsiTheme="majorBidi" w:cstheme="majorBidi"/>
-          <w:sz w:val="28"/>
-          <w:szCs w:val="28"/>
-        </w:rPr>
-        <w:t>•</w:t>
-      </w:r>
-      <w:r>
-        <w:rPr>
-          <w:rFonts w:asciiTheme="majorBidi" w:hAnsiTheme="majorBidi" w:cstheme="majorBidi"/>
-          <w:sz w:val="28"/>
-          <w:szCs w:val="28"/>
-        </w:rPr>
-        <w:t xml:space="preserve"> </w:t>
-      </w:r>
-      <w:r>
-        <w:rPr>
-          <w:rFonts w:asciiTheme="majorBidi" w:hAnsiTheme="majorBidi" w:cstheme="majorBidi"/>
-          <w:sz w:val="28"/>
-          <w:szCs w:val="28"/>
-        </w:rPr>
-        <w:t>Login with Twitter Account</w:t>
-      </w:r>
-    </w:p>
-    <w:p>
-      <w:pPr>
-        <w:rPr>
-          <w:rFonts w:asciiTheme="majorBidi" w:hAnsiTheme="majorBidi" w:cstheme="majorBidi"/>
-          <w:sz w:val="28"/>
-          <w:szCs w:val="28"/>
-        </w:rPr>
-      </w:pPr>
-      <w:r>
-        <w:rPr>
-          <w:rFonts w:asciiTheme="majorBidi" w:hAnsiTheme="majorBidi" w:cstheme="majorBidi"/>
-          <w:sz w:val="28"/>
-          <w:szCs w:val="28"/>
-        </w:rPr>
-        <w:t>•</w:t>
-      </w:r>
-      <w:r>
-        <w:rPr>
-          <w:rFonts w:asciiTheme="majorBidi" w:hAnsiTheme="majorBidi" w:cstheme="majorBidi"/>
-          <w:sz w:val="28"/>
-          <w:szCs w:val="28"/>
-        </w:rPr>
-        <w:t xml:space="preserve"> </w:t>
-      </w:r>
-      <w:r>
-        <w:rPr>
-          <w:rFonts w:asciiTheme="majorBidi" w:hAnsiTheme="majorBidi" w:cstheme="majorBidi"/>
-          <w:sz w:val="28"/>
-          <w:szCs w:val="28"/>
-        </w:rPr>
-        <w:t>Ability to upload images with tags from local machine</w:t>
-      </w:r>
-    </w:p>
-    <w:p>
-      <w:pPr>
-        <w:rPr>
-          <w:rFonts w:asciiTheme="majorBidi" w:hAnsiTheme="majorBidi" w:cstheme="majorBidi"/>
-          <w:sz w:val="28"/>
-          <w:szCs w:val="28"/>
-        </w:rPr>
-      </w:pPr>
-      <w:r>
-        <w:rPr>
-          <w:rFonts w:asciiTheme="majorBidi" w:hAnsiTheme="majorBidi" w:cstheme="majorBidi"/>
-          <w:sz w:val="28"/>
-          <w:szCs w:val="28"/>
-        </w:rPr>
-        <w:t>•</w:t>
-      </w:r>
-      <w:r>
-        <w:rPr>
-          <w:rFonts w:asciiTheme="majorBidi" w:hAnsiTheme="majorBidi" w:cstheme="majorBidi"/>
-          <w:sz w:val="28"/>
-          <w:szCs w:val="28"/>
-        </w:rPr>
-        <w:t xml:space="preserve"> </w:t>
-      </w:r>
-      <w:r>
-        <w:rPr>
-          <w:rFonts w:asciiTheme="majorBidi" w:hAnsiTheme="majorBidi" w:cstheme="majorBidi"/>
-          <w:sz w:val="28"/>
-          <w:szCs w:val="28"/>
-        </w:rPr>
-        <w:t>Display images in a list with tags associated with each image</w:t>
-      </w:r>
-    </w:p>
-    <w:p>
-      <w:pPr>
-        <w:rPr>
-          <w:rFonts w:asciiTheme="majorBidi" w:hAnsiTheme="majorBidi" w:cstheme="majorBidi"/>
-          <w:sz w:val="28"/>
-          <w:szCs w:val="28"/>
-        </w:rPr>
-      </w:pPr>
-      <w:r>
-        <w:rPr>
-          <w:rFonts w:asciiTheme="majorBidi" w:hAnsiTheme="majorBidi" w:cstheme="majorBidi"/>
-          <w:sz w:val="28"/>
-          <w:szCs w:val="28"/>
-        </w:rPr>
-        <w:t>•</w:t>
-      </w:r>
-      <w:r>
-        <w:rPr>
-          <w:rFonts w:asciiTheme="majorBidi" w:hAnsiTheme="majorBidi" w:cstheme="majorBidi"/>
-          <w:sz w:val="28"/>
-          <w:szCs w:val="28"/>
-        </w:rPr>
-        <w:t xml:space="preserve"> </w:t>
-      </w:r>
-      <w:r>
-        <w:rPr>
-          <w:rFonts w:asciiTheme="majorBidi" w:hAnsiTheme="majorBidi" w:cstheme="majorBidi"/>
-          <w:sz w:val="28"/>
-          <w:szCs w:val="28"/>
-        </w:rPr>
-        <w:t>Image displayed in response to selection</w:t>
-      </w:r>
-    </w:p>
-    <w:p>
-      <w:pPr>
-        <w:rPr>
-          <w:rFonts w:asciiTheme="majorBidi" w:hAnsiTheme="majorBidi" w:cstheme="majorBidi"/>
-          <w:sz w:val="28"/>
-          <w:szCs w:val="28"/>
-        </w:rPr>
-      </w:pPr>
-      <w:r>
-        <w:rPr>
-          <w:rFonts w:asciiTheme="majorBidi" w:hAnsiTheme="majorBidi" w:cstheme="majorBidi"/>
-          <w:sz w:val="28"/>
-          <w:szCs w:val="28"/>
-        </w:rPr>
-        <w:t>•</w:t>
-      </w:r>
-      <w:r>
-        <w:rPr>
-          <w:rFonts w:asciiTheme="majorBidi" w:hAnsiTheme="majorBidi" w:cstheme="majorBidi"/>
-          <w:sz w:val="28"/>
-          <w:szCs w:val="28"/>
-        </w:rPr>
-        <w:t xml:space="preserve"> </w:t>
-      </w:r>
-      <w:r>
-        <w:rPr>
-          <w:rFonts w:asciiTheme="majorBidi" w:hAnsiTheme="majorBidi" w:cstheme="majorBidi"/>
-          <w:sz w:val="28"/>
-          <w:szCs w:val="28"/>
-        </w:rPr>
-        <w:t>Ability to edit/add tags to existing images</w:t>
-      </w:r>
-    </w:p>
-    <w:p>
-      <w:pPr>
-        <w:rPr>
-          <w:rFonts w:asciiTheme="majorBidi" w:hAnsiTheme="majorBidi" w:cstheme="majorBidi"/>
-          <w:sz w:val="28"/>
-          <w:szCs w:val="28"/>
-        </w:rPr>
-      </w:pPr>
-      <w:r>
-        <w:rPr>
-          <w:rFonts w:asciiTheme="majorBidi" w:hAnsiTheme="majorBidi" w:cstheme="majorBidi"/>
-          <w:sz w:val="28"/>
-          <w:szCs w:val="28"/>
-        </w:rPr>
-        <w:t>•</w:t>
-      </w:r>
-      <w:r>
-        <w:rPr>
-          <w:rFonts w:asciiTheme="majorBidi" w:hAnsiTheme="majorBidi" w:cstheme="majorBidi"/>
-          <w:sz w:val="28"/>
-          <w:szCs w:val="28"/>
-        </w:rPr>
-        <w:t xml:space="preserve"> </w:t>
-      </w:r>
-      <w:r>
-        <w:rPr>
-          <w:rFonts w:asciiTheme="majorBidi" w:hAnsiTheme="majorBidi" w:cstheme="majorBidi"/>
-          <w:sz w:val="28"/>
-          <w:szCs w:val="28"/>
-        </w:rPr>
-        <w:t>Search mechanism for images</w:t>
-      </w:r>
-    </w:p>
-    <w:p>
-      <w:pPr>
-        <w:rPr>
-          <w:rFonts w:asciiTheme="majorBidi" w:hAnsiTheme="majorBidi" w:cstheme="majorBidi"/>
-          <w:sz w:val="28"/>
-          <w:szCs w:val="28"/>
-        </w:rPr>
-      </w:pPr>
-    </w:p>
-    <w:p>
-      <w:pPr>
-        <w:rPr>
-          <w:rFonts w:asciiTheme="majorBidi" w:hAnsiTheme="majorBidi" w:cstheme="majorBidi"/>
-          <w:sz w:val="28"/>
-          <w:szCs w:val="28"/>
-        </w:rPr>
-      </w:pPr>
-      <w:r>
-        <w:rPr>
-          <w:rFonts w:asciiTheme="majorBidi" w:hAnsiTheme="majorBidi" w:cstheme="majorBidi"/>
-          <w:sz w:val="28"/>
-          <w:szCs w:val="28"/>
-        </w:rPr>
-        <w:t>This is an interactive application which allows users to log in with a twitter account. Once logged in, they are shown a display page with a list of first 20 images in their personal account.  User can search for an image with tags for display.   User can Upload new images from local directory and add tags to that image.  User can also update image tags.</w:t>
-      </w:r>
-    </w:p>
-    <w:p>
-      <w:pPr>
-        <w:rPr>
-          <w:rFonts w:asciiTheme="majorBidi" w:hAnsiTheme="majorBidi" w:cstheme="majorBidi"/>
-          <w:sz w:val="28"/>
-          <w:szCs w:val="28"/>
-        </w:rPr>
-      </w:pPr>
-    </w:p>
-    <w:p>
-      <w:pPr>
-        <w:pStyle w:val="Heading1"/>
-        <w:rPr>
-          <w:b/>
-          <w:bCs/>
+        <w:t>Development Mythology</w:t>
+      </w:r>
+      <w:bookmarkEnd w:id="2"/>
+      <w:r>
+        <w:rPr>
           <w:sz w:val="44"/>
           <w:szCs w:val="44"/>
         </w:rPr>
-      </w:pPr>
-      <w:bookmarkStart w:id="2" w:name="_Toc446360405"/>
-      <w:r>
-        <w:rPr>
-          <w:b/>
-          <w:bCs/>
+        <w:t xml:space="preserve"> </w:t>
+      </w:r>
+    </w:p>
+    <w:p>
+      <w:pPr>
+        <w:rPr>
+          <w:rFonts w:asciiTheme="majorBidi" w:hAnsiTheme="majorBidi" w:cstheme="majorBidi"/>
+          <w:sz w:val="28"/>
+          <w:szCs w:val="28"/>
+        </w:rPr>
+      </w:pPr>
+      <w:r>
+        <w:rPr>
+          <w:rFonts w:asciiTheme="majorBidi" w:hAnsiTheme="majorBidi" w:cstheme="majorBidi"/>
+          <w:sz w:val="28"/>
+          <w:szCs w:val="28"/>
+        </w:rPr>
+        <w:t xml:space="preserve">We chose agile </w:t>
+      </w:r>
+      <w:r>
+        <w:rPr>
+          <w:rFonts w:asciiTheme="majorBidi" w:hAnsiTheme="majorBidi" w:cstheme="majorBidi"/>
+          <w:sz w:val="28"/>
+          <w:szCs w:val="28"/>
+        </w:rPr>
+        <w:t>software development to develop our project because it</w:t>
+      </w:r>
+      <w:r>
+        <w:rPr>
+          <w:rFonts w:asciiTheme="majorBidi" w:hAnsiTheme="majorBidi" w:cstheme="majorBidi"/>
+          <w:sz w:val="28"/>
+          <w:szCs w:val="28"/>
+        </w:rPr>
+        <w:t xml:space="preserve"> is a methodology for the creative process that anticipates the need for flexibility and applies a level of pragmatism into the delivery of the finished product. Agile software development focuses on keeping code simple, testing often, and delivering functional bits of the application as soon as they're ready. The goal of ASD is to build upon small client-approved parts as the project progresses, as opposed to delivering one large application at the end of the project.</w:t>
+      </w:r>
+    </w:p>
+    <w:p>
+      <w:pPr>
+        <w:pStyle w:val="Heading1"/>
+        <w:rPr>
           <w:sz w:val="44"/>
           <w:szCs w:val="44"/>
         </w:rPr>
-        <w:lastRenderedPageBreak/>
-        <w:t>Target Audience:</w:t>
-      </w:r>
-      <w:bookmarkEnd w:id="2"/>
-    </w:p>
-    <w:p>
-      <w:pPr>
-        <w:rPr>
-          <w:rFonts w:asciiTheme="majorBidi" w:hAnsiTheme="majorBidi" w:cstheme="majorBidi"/>
-          <w:sz w:val="28"/>
-          <w:szCs w:val="28"/>
-        </w:rPr>
-      </w:pPr>
-      <w:r>
-        <w:rPr>
-          <w:rFonts w:asciiTheme="majorBidi" w:hAnsiTheme="majorBidi" w:cstheme="majorBidi"/>
-          <w:sz w:val="28"/>
-          <w:szCs w:val="28"/>
-        </w:rPr>
-        <w:t xml:space="preserve">The target audience for this app would include personal use for easy filing or in a business setting to keep track of various documents and files in an easily searchable infrastructure. </w:t>
-      </w:r>
-    </w:p>
-    <w:p>
-      <w:pPr>
-        <w:rPr>
-          <w:rFonts w:asciiTheme="majorBidi" w:hAnsiTheme="majorBidi" w:cstheme="majorBidi"/>
-          <w:sz w:val="28"/>
-          <w:szCs w:val="28"/>
-        </w:rPr>
-      </w:pPr>
-    </w:p>
-    <w:p>
-      <w:pPr>
-        <w:pStyle w:val="Heading1"/>
-        <w:rPr>
-          <w:b/>
-          <w:bCs/>
+      </w:pPr>
+      <w:bookmarkStart w:id="3" w:name="_Toc446418828"/>
+      <w:r>
+        <w:rPr>
           <w:sz w:val="44"/>
           <w:szCs w:val="44"/>
         </w:rPr>
-      </w:pPr>
-      <w:bookmarkStart w:id="3" w:name="_Toc446360406"/>
-      <w:r>
-        <w:rPr>
-          <w:b/>
-          <w:bCs/>
+        <w:t>General Scenario (Abstract):</w:t>
+      </w:r>
+      <w:bookmarkEnd w:id="3"/>
+    </w:p>
+    <w:p>
+      <w:pPr>
+        <w:rPr>
+          <w:rFonts w:asciiTheme="majorBidi" w:hAnsiTheme="majorBidi" w:cstheme="majorBidi"/>
+          <w:sz w:val="28"/>
+          <w:szCs w:val="28"/>
+        </w:rPr>
+      </w:pPr>
+      <w:r>
+        <w:rPr>
+          <w:rFonts w:asciiTheme="majorBidi" w:hAnsiTheme="majorBidi" w:cstheme="majorBidi"/>
+          <w:sz w:val="28"/>
+          <w:szCs w:val="28"/>
+        </w:rPr>
+        <w:t>We create</w:t>
+      </w:r>
+      <w:r>
+        <w:rPr>
+          <w:rFonts w:asciiTheme="majorBidi" w:hAnsiTheme="majorBidi" w:cstheme="majorBidi"/>
+          <w:sz w:val="28"/>
+          <w:szCs w:val="28"/>
+        </w:rPr>
+        <w:t>d</w:t>
+      </w:r>
+      <w:r>
+        <w:rPr>
+          <w:rFonts w:asciiTheme="majorBidi" w:hAnsiTheme="majorBidi" w:cstheme="majorBidi"/>
+          <w:sz w:val="28"/>
+          <w:szCs w:val="28"/>
+        </w:rPr>
+        <w:t xml:space="preserve"> the UI for an Application to dynamically interact with database to allow user to interact with the image list in the following ways:</w:t>
+      </w:r>
+    </w:p>
+    <w:p>
+      <w:pPr>
+        <w:rPr>
+          <w:rFonts w:asciiTheme="majorBidi" w:hAnsiTheme="majorBidi" w:cstheme="majorBidi"/>
+          <w:sz w:val="28"/>
+          <w:szCs w:val="28"/>
+        </w:rPr>
+      </w:pPr>
+      <w:r>
+        <w:rPr>
+          <w:rFonts w:asciiTheme="majorBidi" w:hAnsiTheme="majorBidi" w:cstheme="majorBidi"/>
+          <w:sz w:val="28"/>
+          <w:szCs w:val="28"/>
+        </w:rPr>
+        <w:t>•</w:t>
+      </w:r>
+      <w:r>
+        <w:rPr>
+          <w:rFonts w:asciiTheme="majorBidi" w:hAnsiTheme="majorBidi" w:cstheme="majorBidi"/>
+          <w:sz w:val="28"/>
+          <w:szCs w:val="28"/>
+        </w:rPr>
+        <w:t xml:space="preserve"> </w:t>
+      </w:r>
+      <w:r>
+        <w:rPr>
+          <w:rFonts w:asciiTheme="majorBidi" w:hAnsiTheme="majorBidi" w:cstheme="majorBidi"/>
+          <w:sz w:val="28"/>
+          <w:szCs w:val="28"/>
+        </w:rPr>
+        <w:t>Login with Twitter Account</w:t>
+      </w:r>
+    </w:p>
+    <w:p>
+      <w:pPr>
+        <w:rPr>
+          <w:rFonts w:asciiTheme="majorBidi" w:hAnsiTheme="majorBidi" w:cstheme="majorBidi"/>
+          <w:sz w:val="28"/>
+          <w:szCs w:val="28"/>
+        </w:rPr>
+      </w:pPr>
+      <w:r>
+        <w:rPr>
+          <w:rFonts w:asciiTheme="majorBidi" w:hAnsiTheme="majorBidi" w:cstheme="majorBidi"/>
+          <w:sz w:val="28"/>
+          <w:szCs w:val="28"/>
+        </w:rPr>
+        <w:t>•</w:t>
+      </w:r>
+      <w:r>
+        <w:rPr>
+          <w:rFonts w:asciiTheme="majorBidi" w:hAnsiTheme="majorBidi" w:cstheme="majorBidi"/>
+          <w:sz w:val="28"/>
+          <w:szCs w:val="28"/>
+        </w:rPr>
+        <w:t xml:space="preserve"> </w:t>
+      </w:r>
+      <w:r>
+        <w:rPr>
+          <w:rFonts w:asciiTheme="majorBidi" w:hAnsiTheme="majorBidi" w:cstheme="majorBidi"/>
+          <w:sz w:val="28"/>
+          <w:szCs w:val="28"/>
+        </w:rPr>
+        <w:t>Ability to upload images with tags from local machine</w:t>
+      </w:r>
+    </w:p>
+    <w:p>
+      <w:pPr>
+        <w:rPr>
+          <w:rFonts w:asciiTheme="majorBidi" w:hAnsiTheme="majorBidi" w:cstheme="majorBidi"/>
+          <w:sz w:val="28"/>
+          <w:szCs w:val="28"/>
+        </w:rPr>
+      </w:pPr>
+      <w:r>
+        <w:rPr>
+          <w:rFonts w:asciiTheme="majorBidi" w:hAnsiTheme="majorBidi" w:cstheme="majorBidi"/>
+          <w:sz w:val="28"/>
+          <w:szCs w:val="28"/>
+        </w:rPr>
+        <w:t>•</w:t>
+      </w:r>
+      <w:r>
+        <w:rPr>
+          <w:rFonts w:asciiTheme="majorBidi" w:hAnsiTheme="majorBidi" w:cstheme="majorBidi"/>
+          <w:sz w:val="28"/>
+          <w:szCs w:val="28"/>
+        </w:rPr>
+        <w:t xml:space="preserve"> </w:t>
+      </w:r>
+      <w:r>
+        <w:rPr>
+          <w:rFonts w:asciiTheme="majorBidi" w:hAnsiTheme="majorBidi" w:cstheme="majorBidi"/>
+          <w:sz w:val="28"/>
+          <w:szCs w:val="28"/>
+        </w:rPr>
+        <w:t>Display images in a list with tags associated with each image</w:t>
+      </w:r>
+    </w:p>
+    <w:p>
+      <w:pPr>
+        <w:rPr>
+          <w:rFonts w:asciiTheme="majorBidi" w:hAnsiTheme="majorBidi" w:cstheme="majorBidi"/>
+          <w:sz w:val="28"/>
+          <w:szCs w:val="28"/>
+        </w:rPr>
+      </w:pPr>
+      <w:r>
+        <w:rPr>
+          <w:rFonts w:asciiTheme="majorBidi" w:hAnsiTheme="majorBidi" w:cstheme="majorBidi"/>
+          <w:sz w:val="28"/>
+          <w:szCs w:val="28"/>
+        </w:rPr>
+        <w:t>•</w:t>
+      </w:r>
+      <w:r>
+        <w:rPr>
+          <w:rFonts w:asciiTheme="majorBidi" w:hAnsiTheme="majorBidi" w:cstheme="majorBidi"/>
+          <w:sz w:val="28"/>
+          <w:szCs w:val="28"/>
+        </w:rPr>
+        <w:t xml:space="preserve"> </w:t>
+      </w:r>
+      <w:r>
+        <w:rPr>
+          <w:rFonts w:asciiTheme="majorBidi" w:hAnsiTheme="majorBidi" w:cstheme="majorBidi"/>
+          <w:sz w:val="28"/>
+          <w:szCs w:val="28"/>
+        </w:rPr>
+        <w:t>Image displayed in response to selection</w:t>
+      </w:r>
+    </w:p>
+    <w:p>
+      <w:pPr>
+        <w:rPr>
+          <w:rFonts w:asciiTheme="majorBidi" w:hAnsiTheme="majorBidi" w:cstheme="majorBidi"/>
+          <w:sz w:val="28"/>
+          <w:szCs w:val="28"/>
+        </w:rPr>
+      </w:pPr>
+      <w:r>
+        <w:rPr>
+          <w:rFonts w:asciiTheme="majorBidi" w:hAnsiTheme="majorBidi" w:cstheme="majorBidi"/>
+          <w:sz w:val="28"/>
+          <w:szCs w:val="28"/>
+        </w:rPr>
+        <w:lastRenderedPageBreak/>
+        <w:t>•</w:t>
+      </w:r>
+      <w:r>
+        <w:rPr>
+          <w:rFonts w:asciiTheme="majorBidi" w:hAnsiTheme="majorBidi" w:cstheme="majorBidi"/>
+          <w:sz w:val="28"/>
+          <w:szCs w:val="28"/>
+        </w:rPr>
+        <w:t xml:space="preserve"> </w:t>
+      </w:r>
+      <w:r>
+        <w:rPr>
+          <w:rFonts w:asciiTheme="majorBidi" w:hAnsiTheme="majorBidi" w:cstheme="majorBidi"/>
+          <w:sz w:val="28"/>
+          <w:szCs w:val="28"/>
+        </w:rPr>
+        <w:t>Ability to edit/add tags to existing images</w:t>
+      </w:r>
+    </w:p>
+    <w:p>
+      <w:pPr>
+        <w:rPr>
+          <w:rFonts w:asciiTheme="majorBidi" w:hAnsiTheme="majorBidi" w:cstheme="majorBidi"/>
+          <w:sz w:val="28"/>
+          <w:szCs w:val="28"/>
+        </w:rPr>
+      </w:pPr>
+      <w:r>
+        <w:rPr>
+          <w:rFonts w:asciiTheme="majorBidi" w:hAnsiTheme="majorBidi" w:cstheme="majorBidi"/>
+          <w:sz w:val="28"/>
+          <w:szCs w:val="28"/>
+        </w:rPr>
+        <w:t>•</w:t>
+      </w:r>
+      <w:r>
+        <w:rPr>
+          <w:rFonts w:asciiTheme="majorBidi" w:hAnsiTheme="majorBidi" w:cstheme="majorBidi"/>
+          <w:sz w:val="28"/>
+          <w:szCs w:val="28"/>
+        </w:rPr>
+        <w:t xml:space="preserve"> </w:t>
+      </w:r>
+      <w:r>
+        <w:rPr>
+          <w:rFonts w:asciiTheme="majorBidi" w:hAnsiTheme="majorBidi" w:cstheme="majorBidi"/>
+          <w:sz w:val="28"/>
+          <w:szCs w:val="28"/>
+        </w:rPr>
+        <w:t>Search mechanism for images</w:t>
+      </w:r>
+    </w:p>
+    <w:p>
+      <w:pPr>
+        <w:rPr>
+          <w:rFonts w:asciiTheme="majorBidi" w:hAnsiTheme="majorBidi" w:cstheme="majorBidi"/>
+          <w:sz w:val="28"/>
+          <w:szCs w:val="28"/>
+        </w:rPr>
+      </w:pPr>
+    </w:p>
+    <w:p>
+      <w:pPr>
+        <w:rPr>
+          <w:rFonts w:asciiTheme="majorBidi" w:hAnsiTheme="majorBidi" w:cstheme="majorBidi"/>
+          <w:sz w:val="28"/>
+          <w:szCs w:val="28"/>
+        </w:rPr>
+      </w:pPr>
+      <w:r>
+        <w:rPr>
+          <w:rFonts w:asciiTheme="majorBidi" w:hAnsiTheme="majorBidi" w:cstheme="majorBidi"/>
+          <w:sz w:val="28"/>
+          <w:szCs w:val="28"/>
+        </w:rPr>
+        <w:t>This is an interactive application which allows users to log in with a twitter account. Once logged in, they are shown a display page with a list of first 20 images in their personal account.  User can search for an image with tags for display.   User can Upload new images from local directory and add tags to that image.  User can also update image tags.</w:t>
+      </w:r>
+    </w:p>
+    <w:p>
+      <w:pPr>
+        <w:rPr>
+          <w:rFonts w:asciiTheme="majorBidi" w:hAnsiTheme="majorBidi" w:cstheme="majorBidi"/>
+          <w:sz w:val="28"/>
+          <w:szCs w:val="28"/>
+        </w:rPr>
+      </w:pPr>
+    </w:p>
+    <w:p>
+      <w:pPr>
+        <w:pStyle w:val="Heading1"/>
+        <w:rPr>
           <w:sz w:val="44"/>
           <w:szCs w:val="44"/>
         </w:rPr>
-        <w:t>App Architecture:</w:t>
-      </w:r>
-      <w:bookmarkEnd w:id="3"/>
-    </w:p>
-    <w:p>
-      <w:pPr>
-        <w:rPr>
-          <w:rFonts w:asciiTheme="majorBidi" w:hAnsiTheme="majorBidi" w:cstheme="majorBidi"/>
-          <w:sz w:val="28"/>
-          <w:szCs w:val="28"/>
-        </w:rPr>
-      </w:pPr>
-      <w:r>
-        <w:rPr>
-          <w:rFonts w:asciiTheme="majorBidi" w:hAnsiTheme="majorBidi" w:cstheme="majorBidi"/>
-          <w:sz w:val="28"/>
-          <w:szCs w:val="28"/>
-        </w:rPr>
-        <w:t>Our image view/upload application would have three main activities branching from the Twitter log in page. Users are then directed to the image display page.  User then can go to the upload page where they can select an image to upload and tags.  The User can also choose to update an existing image’s tags.</w:t>
-      </w:r>
-    </w:p>
-    <w:p>
-      <w:pPr>
-        <w:rPr>
-          <w:rFonts w:asciiTheme="majorBidi" w:hAnsiTheme="majorBidi" w:cstheme="majorBidi"/>
-          <w:sz w:val="28"/>
-          <w:szCs w:val="28"/>
-        </w:rPr>
-      </w:pPr>
-    </w:p>
-    <w:p>
-      <w:pPr>
-        <w:pStyle w:val="Heading1"/>
-        <w:rPr>
-          <w:b/>
-          <w:bCs/>
+      </w:pPr>
+      <w:bookmarkStart w:id="4" w:name="_Toc446418829"/>
+      <w:r>
+        <w:rPr>
           <w:sz w:val="44"/>
           <w:szCs w:val="44"/>
         </w:rPr>
-      </w:pPr>
-      <w:bookmarkStart w:id="4" w:name="_Toc446360407"/>
-      <w:r>
-        <w:rPr>
-          <w:b/>
-          <w:bCs/>
+        <w:t>Target Audience:</w:t>
+      </w:r>
+      <w:bookmarkEnd w:id="4"/>
+    </w:p>
+    <w:p>
+      <w:pPr>
+        <w:rPr>
+          <w:rFonts w:asciiTheme="majorBidi" w:hAnsiTheme="majorBidi" w:cstheme="majorBidi"/>
+          <w:sz w:val="28"/>
+          <w:szCs w:val="28"/>
+        </w:rPr>
+      </w:pPr>
+      <w:r>
+        <w:rPr>
+          <w:rFonts w:asciiTheme="majorBidi" w:hAnsiTheme="majorBidi" w:cstheme="majorBidi"/>
+          <w:sz w:val="28"/>
+          <w:szCs w:val="28"/>
+        </w:rPr>
+        <w:t xml:space="preserve">The target audience for this app would include personal use for easy filing or in a business setting to keep track of various documents and files in an easily searchable infrastructure. </w:t>
+      </w:r>
+    </w:p>
+    <w:p>
+      <w:pPr>
+        <w:rPr>
+          <w:rFonts w:asciiTheme="majorBidi" w:hAnsiTheme="majorBidi" w:cstheme="majorBidi"/>
+          <w:sz w:val="28"/>
+          <w:szCs w:val="28"/>
+        </w:rPr>
+      </w:pPr>
+    </w:p>
+    <w:p>
+      <w:pPr>
+        <w:pStyle w:val="Heading1"/>
+        <w:rPr>
           <w:sz w:val="44"/>
           <w:szCs w:val="44"/>
         </w:rPr>
+      </w:pPr>
+      <w:bookmarkStart w:id="5" w:name="_Toc446418830"/>
+      <w:r>
+        <w:rPr>
+          <w:sz w:val="44"/>
+          <w:szCs w:val="44"/>
+        </w:rPr>
+        <w:t>App Architecture:</w:t>
+      </w:r>
+      <w:bookmarkEnd w:id="5"/>
+    </w:p>
+    <w:p>
+      <w:pPr>
+        <w:rPr>
+          <w:rFonts w:asciiTheme="majorBidi" w:hAnsiTheme="majorBidi" w:cstheme="majorBidi"/>
+          <w:sz w:val="28"/>
+          <w:szCs w:val="28"/>
+        </w:rPr>
+      </w:pPr>
+      <w:r>
+        <w:rPr>
+          <w:rFonts w:asciiTheme="majorBidi" w:hAnsiTheme="majorBidi" w:cstheme="majorBidi"/>
+          <w:sz w:val="28"/>
+          <w:szCs w:val="28"/>
+        </w:rPr>
+        <w:t>Our image view/upload application would have three main activities branching from the Twitter log in page. Users are then directed to the image display page.  User then can go to the upload page where they can select an image to upload and tags.  The User can also choose to update an existing image’s tags.</w:t>
+      </w:r>
+    </w:p>
+    <w:p>
+      <w:pPr>
+        <w:rPr>
+          <w:rFonts w:asciiTheme="majorBidi" w:hAnsiTheme="majorBidi" w:cstheme="majorBidi"/>
+          <w:sz w:val="28"/>
+          <w:szCs w:val="28"/>
+        </w:rPr>
+      </w:pPr>
+    </w:p>
+    <w:p>
+      <w:pPr>
+        <w:rPr>
+          <w:rFonts w:asciiTheme="majorBidi" w:hAnsiTheme="majorBidi" w:cstheme="majorBidi"/>
+          <w:sz w:val="28"/>
+          <w:szCs w:val="28"/>
+        </w:rPr>
+      </w:pPr>
+    </w:p>
+    <w:p>
+      <w:pPr>
+        <w:rPr>
+          <w:rFonts w:asciiTheme="majorBidi" w:hAnsiTheme="majorBidi" w:cstheme="majorBidi"/>
+          <w:sz w:val="28"/>
+          <w:szCs w:val="28"/>
+        </w:rPr>
+      </w:pPr>
+    </w:p>
+    <w:p>
+      <w:pPr>
+        <w:rPr>
+          <w:rFonts w:asciiTheme="majorBidi" w:hAnsiTheme="majorBidi" w:cstheme="majorBidi"/>
+          <w:sz w:val="28"/>
+          <w:szCs w:val="28"/>
+        </w:rPr>
+      </w:pPr>
+    </w:p>
+    <w:p>
+      <w:pPr>
+        <w:rPr>
+          <w:rFonts w:asciiTheme="majorBidi" w:hAnsiTheme="majorBidi" w:cstheme="majorBidi"/>
+          <w:sz w:val="28"/>
+          <w:szCs w:val="28"/>
+        </w:rPr>
+      </w:pPr>
+    </w:p>
+    <w:p>
+      <w:pPr>
+        <w:rPr>
+          <w:rFonts w:asciiTheme="majorBidi" w:hAnsiTheme="majorBidi" w:cstheme="majorBidi"/>
+          <w:sz w:val="28"/>
+          <w:szCs w:val="28"/>
+        </w:rPr>
+      </w:pPr>
+    </w:p>
+    <w:p>
+      <w:pPr>
+        <w:rPr>
+          <w:rFonts w:asciiTheme="majorBidi" w:hAnsiTheme="majorBidi" w:cstheme="majorBidi"/>
+          <w:sz w:val="28"/>
+          <w:szCs w:val="28"/>
+        </w:rPr>
+      </w:pPr>
+    </w:p>
+    <w:p>
+      <w:pPr>
+        <w:rPr>
+          <w:rFonts w:asciiTheme="majorBidi" w:hAnsiTheme="majorBidi" w:cstheme="majorBidi"/>
+          <w:sz w:val="28"/>
+          <w:szCs w:val="28"/>
+        </w:rPr>
+      </w:pPr>
+    </w:p>
+    <w:p>
+      <w:pPr>
+        <w:rPr>
+          <w:rFonts w:asciiTheme="majorBidi" w:hAnsiTheme="majorBidi" w:cstheme="majorBidi"/>
+          <w:sz w:val="28"/>
+          <w:szCs w:val="28"/>
+        </w:rPr>
+      </w:pPr>
+    </w:p>
+    <w:p>
+      <w:pPr>
+        <w:pStyle w:val="Heading1"/>
+        <w:rPr>
+          <w:sz w:val="44"/>
+          <w:szCs w:val="44"/>
+        </w:rPr>
+      </w:pPr>
+      <w:bookmarkStart w:id="6" w:name="_Toc446418831"/>
+      <w:r>
+        <w:rPr>
+          <w:sz w:val="44"/>
+          <w:szCs w:val="44"/>
+        </w:rPr>
+        <w:lastRenderedPageBreak/>
         <w:t>Modular Angular File Structure</w:t>
       </w:r>
-      <w:bookmarkEnd w:id="4"/>
-    </w:p>
+      <w:bookmarkEnd w:id="6"/>
+    </w:p>
+    <w:p/>
+    <w:p/>
     <w:p>
       <w:pPr>
         <w:rPr>
@@ -2340,8 +2611,8 @@
         </w:rPr>
         <w:drawing>
           <wp:inline distT="0" distB="0" distL="0" distR="0" wp14:anchorId="557A184C" wp14:editId="48030017">
-            <wp:extent cx="2000250" cy="3991728"/>
-            <wp:effectExtent l="0" t="0" r="0" b="8890"/>
+            <wp:extent cx="2628841" cy="5246153"/>
+            <wp:effectExtent l="0" t="0" r="635" b="0"/>
             <wp:docPr id="4" name="Picture 4"/>
             <wp:cNvGraphicFramePr/>
             <a:graphic xmlns:a="http://schemas.openxmlformats.org/drawingml/2006/main">
@@ -2366,7 +2637,7 @@
                   <pic:spPr>
                     <a:xfrm>
                       <a:off x="0" y="0"/>
-                      <a:ext cx="2009276" cy="4009740"/>
+                      <a:ext cx="2653332" cy="5295028"/>
                     </a:xfrm>
                     <a:prstGeom prst="rect">
                       <a:avLst/>
@@ -2379,6 +2650,16 @@
         </w:drawing>
       </w:r>
     </w:p>
+    <w:p>
+      <w:pPr>
+        <w:jc w:val="center"/>
+        <w:rPr>
+          <w:rFonts w:asciiTheme="majorBidi" w:hAnsiTheme="majorBidi" w:cstheme="majorBidi"/>
+          <w:sz w:val="28"/>
+          <w:szCs w:val="28"/>
+        </w:rPr>
+      </w:pPr>
+    </w:p>
     <w:p/>
     <w:p>
       <w:pPr>
@@ -2393,27 +2674,22 @@
       <w:pPr>
         <w:pStyle w:val="Heading1"/>
         <w:rPr>
-          <w:b/>
-          <w:bCs/>
           <w:sz w:val="44"/>
           <w:szCs w:val="44"/>
         </w:rPr>
       </w:pPr>
-      <w:bookmarkStart w:id="5" w:name="_Toc446360408"/>
-      <w:r>
-        <w:rPr>
-          <w:b/>
-          <w:bCs/>
+      <w:bookmarkStart w:id="7" w:name="_Toc446418832"/>
+      <w:r>
+        <w:rPr>
           <w:sz w:val="44"/>
           <w:szCs w:val="44"/>
         </w:rPr>
+        <w:lastRenderedPageBreak/>
         <w:t>CSS file structure:</w:t>
       </w:r>
-      <w:bookmarkEnd w:id="5"/>
-      <w:r>
-        <w:rPr>
-          <w:b/>
-          <w:bCs/>
+      <w:bookmarkEnd w:id="7"/>
+      <w:r>
+        <w:rPr>
           <w:sz w:val="44"/>
           <w:szCs w:val="44"/>
         </w:rPr>
@@ -2510,27 +2786,21 @@
       <w:pPr>
         <w:pStyle w:val="Heading1"/>
         <w:rPr>
-          <w:b/>
-          <w:bCs/>
           <w:sz w:val="44"/>
           <w:szCs w:val="44"/>
         </w:rPr>
       </w:pPr>
-      <w:bookmarkStart w:id="6" w:name="_Toc446360409"/>
-      <w:r>
-        <w:rPr>
-          <w:b/>
-          <w:bCs/>
+      <w:bookmarkStart w:id="8" w:name="_Toc446418833"/>
+      <w:r>
+        <w:rPr>
           <w:sz w:val="44"/>
           <w:szCs w:val="44"/>
         </w:rPr>
         <w:t>Font:</w:t>
       </w:r>
-      <w:bookmarkEnd w:id="6"/>
-      <w:r>
-        <w:rPr>
-          <w:b/>
-          <w:bCs/>
+      <w:bookmarkEnd w:id="8"/>
+      <w:r>
+        <w:rPr>
           <w:sz w:val="44"/>
           <w:szCs w:val="44"/>
         </w:rPr>
@@ -2576,19 +2846,9 @@
           <w:sz w:val="28"/>
           <w:szCs w:val="28"/>
         </w:rPr>
-        <w:t>glyphicons-</w:t>
-      </w:r>
-      <w:proofErr w:type="gramStart"/>
-      <w:r>
-        <w:rPr>
-          <w:rFonts w:asciiTheme="majorBidi" w:hAnsiTheme="majorBidi" w:cstheme="majorBidi"/>
-          <w:sz w:val="28"/>
-          <w:szCs w:val="28"/>
-        </w:rPr>
-        <w:t>halflings.regular</w:t>
+        <w:t>glyphicons-halflings.regular</w:t>
       </w:r>
       <w:proofErr w:type="spellEnd"/>
-      <w:proofErr w:type="gramEnd"/>
       <w:r>
         <w:rPr>
           <w:rFonts w:asciiTheme="majorBidi" w:hAnsiTheme="majorBidi" w:cstheme="majorBidi"/>
@@ -2685,37 +2945,29 @@
       <w:pPr>
         <w:pStyle w:val="Heading1"/>
         <w:rPr>
-          <w:b/>
-          <w:bCs/>
           <w:sz w:val="44"/>
           <w:szCs w:val="44"/>
         </w:rPr>
       </w:pPr>
       <w:r>
         <w:rPr>
-          <w:b/>
-          <w:bCs/>
           <w:sz w:val="44"/>
           <w:szCs w:val="44"/>
         </w:rPr>
         <w:lastRenderedPageBreak/>
         <w:t xml:space="preserve"> </w:t>
       </w:r>
-      <w:bookmarkStart w:id="7" w:name="_Toc446360410"/>
-      <w:r>
-        <w:rPr>
-          <w:b/>
-          <w:bCs/>
+      <w:bookmarkStart w:id="9" w:name="_Toc446418834"/>
+      <w:r>
+        <w:rPr>
           <w:sz w:val="44"/>
           <w:szCs w:val="44"/>
         </w:rPr>
         <w:t>JS Folder:</w:t>
       </w:r>
-      <w:bookmarkEnd w:id="7"/>
-      <w:r>
-        <w:rPr>
-          <w:b/>
-          <w:bCs/>
+      <w:bookmarkEnd w:id="9"/>
+      <w:r>
+        <w:rPr>
           <w:sz w:val="44"/>
           <w:szCs w:val="44"/>
         </w:rPr>
@@ -3075,39 +3327,60 @@
       <w:pPr>
         <w:pStyle w:val="Heading1"/>
         <w:rPr>
-          <w:b/>
-          <w:bCs/>
           <w:sz w:val="44"/>
           <w:szCs w:val="44"/>
         </w:rPr>
       </w:pPr>
-      <w:bookmarkStart w:id="8" w:name="_Toc446360411"/>
-      <w:r>
-        <w:rPr>
-          <w:b/>
-          <w:bCs/>
+      <w:bookmarkStart w:id="10" w:name="_Toc446418835"/>
+      <w:r>
+        <w:rPr>
           <w:sz w:val="44"/>
           <w:szCs w:val="44"/>
         </w:rPr>
         <w:t>Testing</w:t>
       </w:r>
-      <w:bookmarkEnd w:id="8"/>
-    </w:p>
-    <w:p>
-      <w:pPr>
-        <w:rPr>
-          <w:rFonts w:asciiTheme="majorBidi" w:hAnsiTheme="majorBidi" w:cstheme="majorBidi"/>
-          <w:sz w:val="28"/>
-          <w:szCs w:val="28"/>
-        </w:rPr>
-      </w:pPr>
-      <w:r>
-        <w:rPr>
-          <w:rFonts w:asciiTheme="majorBidi" w:hAnsiTheme="majorBidi" w:cstheme="majorBidi"/>
-          <w:sz w:val="28"/>
-          <w:szCs w:val="28"/>
-        </w:rPr>
-        <w:t>We used testing methods to insure that various JSON files are displayed properly.  PHP scripts were also designed to insure that images were uploading properly and tags were updated.</w:t>
+      <w:bookmarkEnd w:id="10"/>
+    </w:p>
+    <w:p>
+      <w:pPr>
+        <w:rPr>
+          <w:rFonts w:asciiTheme="majorBidi" w:hAnsiTheme="majorBidi" w:cstheme="majorBidi"/>
+          <w:sz w:val="28"/>
+          <w:szCs w:val="28"/>
+        </w:rPr>
+      </w:pPr>
+      <w:r>
+        <w:rPr>
+          <w:rFonts w:asciiTheme="majorBidi" w:hAnsiTheme="majorBidi" w:cstheme="majorBidi"/>
+          <w:sz w:val="28"/>
+          <w:szCs w:val="28"/>
+        </w:rPr>
+        <w:t xml:space="preserve">We used </w:t>
+      </w:r>
+      <w:r>
+        <w:rPr>
+          <w:rFonts w:asciiTheme="majorBidi" w:hAnsiTheme="majorBidi" w:cstheme="majorBidi"/>
+          <w:sz w:val="28"/>
+          <w:szCs w:val="28"/>
+        </w:rPr>
+        <w:t xml:space="preserve">testing methods to insure that various JSON files are displayed properly.  </w:t>
+      </w:r>
+      <w:r>
+        <w:rPr>
+          <w:rFonts w:asciiTheme="majorBidi" w:hAnsiTheme="majorBidi" w:cstheme="majorBidi"/>
+          <w:sz w:val="28"/>
+          <w:szCs w:val="28"/>
+        </w:rPr>
+        <w:t xml:space="preserve">We also created several PHP file handler to see whether our forms work or not. </w:t>
+      </w:r>
+      <w:r>
+        <w:rPr>
+          <w:rFonts w:asciiTheme="majorBidi" w:hAnsiTheme="majorBidi" w:cstheme="majorBidi"/>
+          <w:sz w:val="28"/>
+          <w:szCs w:val="28"/>
+        </w:rPr>
+        <w:br/>
+        <w:t xml:space="preserve">We had to engage to some backend coding to make sure things were happening. </w:t>
       </w:r>
     </w:p>
     <w:p>
@@ -3150,17 +3423,13 @@
       <w:pPr>
         <w:pStyle w:val="Heading1"/>
         <w:rPr>
-          <w:b/>
-          <w:bCs/>
           <w:sz w:val="44"/>
           <w:szCs w:val="44"/>
         </w:rPr>
       </w:pPr>
-      <w:bookmarkStart w:id="9" w:name="_Toc446360412"/>
-      <w:r>
-        <w:rPr>
-          <w:b/>
-          <w:bCs/>
+      <w:bookmarkStart w:id="11" w:name="_Toc446418836"/>
+      <w:r>
+        <w:rPr>
           <w:sz w:val="44"/>
           <w:szCs w:val="44"/>
         </w:rPr>
@@ -3169,14 +3438,12 @@
       </w:r>
       <w:r>
         <w:rPr>
-          <w:b/>
-          <w:bCs/>
           <w:sz w:val="44"/>
           <w:szCs w:val="44"/>
         </w:rPr>
         <w:t>n Page</w:t>
       </w:r>
-      <w:bookmarkEnd w:id="9"/>
+      <w:bookmarkEnd w:id="11"/>
     </w:p>
     <w:p>
       <w:pPr>
@@ -3270,23 +3537,19 @@
       <w:pPr>
         <w:pStyle w:val="Heading1"/>
         <w:rPr>
-          <w:b/>
-          <w:bCs/>
           <w:sz w:val="44"/>
           <w:szCs w:val="44"/>
         </w:rPr>
       </w:pPr>
-      <w:bookmarkStart w:id="10" w:name="_Toc446360413"/>
-      <w:r>
-        <w:rPr>
-          <w:b/>
-          <w:bCs/>
+      <w:bookmarkStart w:id="12" w:name="_Toc446418837"/>
+      <w:r>
+        <w:rPr>
           <w:sz w:val="44"/>
           <w:szCs w:val="44"/>
         </w:rPr>
         <w:t>Display Image</w:t>
       </w:r>
-      <w:bookmarkEnd w:id="10"/>
+      <w:bookmarkEnd w:id="12"/>
     </w:p>
     <w:p>
       <w:pPr>
@@ -3395,24 +3658,20 @@
       <w:pPr>
         <w:pStyle w:val="Heading1"/>
         <w:rPr>
-          <w:b/>
-          <w:bCs/>
           <w:sz w:val="44"/>
           <w:szCs w:val="44"/>
         </w:rPr>
       </w:pPr>
-      <w:bookmarkStart w:id="11" w:name="_Toc446360414"/>
-      <w:r>
-        <w:rPr>
-          <w:b/>
-          <w:bCs/>
+      <w:bookmarkStart w:id="13" w:name="_Toc446418838"/>
+      <w:r>
+        <w:rPr>
           <w:sz w:val="44"/>
           <w:szCs w:val="44"/>
         </w:rPr>
         <w:lastRenderedPageBreak/>
         <w:t>Upload Image</w:t>
       </w:r>
-      <w:bookmarkEnd w:id="11"/>
+      <w:bookmarkEnd w:id="13"/>
     </w:p>
     <w:p>
       <w:pPr>
@@ -3497,23 +3756,19 @@
       <w:pPr>
         <w:pStyle w:val="Heading1"/>
         <w:rPr>
-          <w:b/>
-          <w:bCs/>
           <w:sz w:val="44"/>
           <w:szCs w:val="44"/>
         </w:rPr>
       </w:pPr>
-      <w:bookmarkStart w:id="12" w:name="_Toc446360415"/>
-      <w:r>
-        <w:rPr>
-          <w:b/>
-          <w:bCs/>
+      <w:bookmarkStart w:id="14" w:name="_Toc446418839"/>
+      <w:r>
+        <w:rPr>
           <w:sz w:val="44"/>
           <w:szCs w:val="44"/>
         </w:rPr>
         <w:t>Update Tags</w:t>
       </w:r>
-      <w:bookmarkEnd w:id="12"/>
+      <w:bookmarkEnd w:id="14"/>
     </w:p>
     <w:p>
       <w:pPr>
@@ -3545,929 +3800,1360 @@
       <w:pPr>
         <w:pStyle w:val="Heading1"/>
         <w:rPr>
-          <w:b/>
-          <w:bCs/>
-        </w:rPr>
-      </w:pPr>
-      <w:bookmarkStart w:id="13" w:name="_Toc446360416"/>
-      <w:r>
-        <w:rPr>
-          <w:b/>
-          <w:bCs/>
-        </w:rPr>
-        <w:t>Functional Specifications for Get, Post, Delete, Put Directives:</w:t>
-      </w:r>
-      <w:bookmarkEnd w:id="13"/>
-    </w:p>
-    <w:p>
-      <w:pPr>
-        <w:rPr>
-          <w:rFonts w:asciiTheme="majorBidi" w:hAnsiTheme="majorBidi" w:cstheme="majorBidi"/>
-          <w:sz w:val="28"/>
-          <w:szCs w:val="28"/>
-        </w:rPr>
-      </w:pPr>
-    </w:p>
-    <w:p>
-      <w:pPr>
-        <w:rPr>
-          <w:rFonts w:asciiTheme="majorBidi" w:hAnsiTheme="majorBidi" w:cstheme="majorBidi"/>
-          <w:sz w:val="28"/>
-          <w:szCs w:val="28"/>
-        </w:rPr>
-      </w:pPr>
-      <w:r>
-        <w:rPr>
-          <w:rFonts w:asciiTheme="majorBidi" w:hAnsiTheme="majorBidi" w:cstheme="majorBidi"/>
-          <w:sz w:val="28"/>
-          <w:szCs w:val="28"/>
-        </w:rPr>
-        <w:t>/</w:t>
-      </w:r>
-      <w:proofErr w:type="spellStart"/>
-      <w:r>
-        <w:rPr>
-          <w:rFonts w:asciiTheme="majorBidi" w:hAnsiTheme="majorBidi" w:cstheme="majorBidi"/>
-          <w:sz w:val="28"/>
-          <w:szCs w:val="28"/>
-        </w:rPr>
-        <w:t>getImages</w:t>
-      </w:r>
-      <w:proofErr w:type="spellEnd"/>
-      <w:r>
-        <w:rPr>
-          <w:rFonts w:asciiTheme="majorBidi" w:hAnsiTheme="majorBidi" w:cstheme="majorBidi"/>
-          <w:sz w:val="28"/>
-          <w:szCs w:val="28"/>
-        </w:rPr>
-        <w:t xml:space="preserve"> (Get)</w:t>
-      </w:r>
-    </w:p>
-    <w:p>
-      <w:pPr>
-        <w:rPr>
-          <w:rFonts w:asciiTheme="majorBidi" w:hAnsiTheme="majorBidi" w:cstheme="majorBidi"/>
-          <w:sz w:val="28"/>
-          <w:szCs w:val="28"/>
-        </w:rPr>
-      </w:pPr>
-      <w:r>
-        <w:rPr>
-          <w:rFonts w:asciiTheme="majorBidi" w:hAnsiTheme="majorBidi" w:cstheme="majorBidi"/>
-          <w:sz w:val="28"/>
-          <w:szCs w:val="28"/>
-        </w:rPr>
-        <w:t>* timestamp - timestamp (string, ex.2016-02-010T19:47:04.009533)</w:t>
-      </w:r>
-    </w:p>
-    <w:p>
-      <w:pPr>
-        <w:rPr>
-          <w:rFonts w:asciiTheme="majorBidi" w:hAnsiTheme="majorBidi" w:cstheme="majorBidi"/>
-          <w:sz w:val="28"/>
-          <w:szCs w:val="28"/>
-        </w:rPr>
-      </w:pPr>
-      <w:r>
-        <w:rPr>
-          <w:rFonts w:asciiTheme="majorBidi" w:hAnsiTheme="majorBidi" w:cstheme="majorBidi"/>
-          <w:sz w:val="28"/>
-          <w:szCs w:val="28"/>
-        </w:rPr>
-        <w:t>* tags [] - list of tags (list[string])</w:t>
-      </w:r>
-      <w:bookmarkStart w:id="14" w:name="_GoBack"/>
-      <w:bookmarkEnd w:id="14"/>
-    </w:p>
-    <w:p>
-      <w:pPr>
-        <w:rPr>
-          <w:rFonts w:asciiTheme="majorBidi" w:hAnsiTheme="majorBidi" w:cstheme="majorBidi"/>
-          <w:sz w:val="28"/>
-          <w:szCs w:val="28"/>
-        </w:rPr>
-      </w:pPr>
-      <w:r>
-        <w:rPr>
-          <w:rFonts w:asciiTheme="majorBidi" w:hAnsiTheme="majorBidi" w:cstheme="majorBidi"/>
-          <w:sz w:val="28"/>
-          <w:szCs w:val="28"/>
-        </w:rPr>
-        <w:t>* username - username from twitter (string)</w:t>
-      </w:r>
-    </w:p>
-    <w:p>
-      <w:pPr>
-        <w:rPr>
-          <w:rFonts w:asciiTheme="majorBidi" w:hAnsiTheme="majorBidi" w:cstheme="majorBidi"/>
-          <w:sz w:val="28"/>
-          <w:szCs w:val="28"/>
-        </w:rPr>
-      </w:pPr>
-      <w:r>
-        <w:rPr>
-          <w:rFonts w:asciiTheme="majorBidi" w:hAnsiTheme="majorBidi" w:cstheme="majorBidi"/>
-          <w:sz w:val="28"/>
-          <w:szCs w:val="28"/>
-        </w:rPr>
-        <w:t xml:space="preserve">* </w:t>
-      </w:r>
-      <w:proofErr w:type="spellStart"/>
-      <w:r>
-        <w:rPr>
-          <w:rFonts w:asciiTheme="majorBidi" w:hAnsiTheme="majorBidi" w:cstheme="majorBidi"/>
-          <w:sz w:val="28"/>
-          <w:szCs w:val="28"/>
-        </w:rPr>
-        <w:t>oAuth</w:t>
-      </w:r>
-      <w:proofErr w:type="spellEnd"/>
-      <w:r>
-        <w:rPr>
-          <w:rFonts w:asciiTheme="majorBidi" w:hAnsiTheme="majorBidi" w:cstheme="majorBidi"/>
-          <w:sz w:val="28"/>
-          <w:szCs w:val="28"/>
-        </w:rPr>
-        <w:t xml:space="preserve"> token - </w:t>
-      </w:r>
-      <w:proofErr w:type="spellStart"/>
-      <w:r>
-        <w:rPr>
-          <w:rFonts w:asciiTheme="majorBidi" w:hAnsiTheme="majorBidi" w:cstheme="majorBidi"/>
-          <w:sz w:val="28"/>
-          <w:szCs w:val="28"/>
-        </w:rPr>
-        <w:t>oauth</w:t>
-      </w:r>
-      <w:proofErr w:type="spellEnd"/>
-      <w:r>
-        <w:rPr>
-          <w:rFonts w:asciiTheme="majorBidi" w:hAnsiTheme="majorBidi" w:cstheme="majorBidi"/>
-          <w:sz w:val="28"/>
-          <w:szCs w:val="28"/>
-        </w:rPr>
-        <w:t xml:space="preserve"> token from twitter (string)</w:t>
-      </w:r>
-    </w:p>
-    <w:p>
-      <w:pPr>
-        <w:rPr>
-          <w:rFonts w:asciiTheme="majorBidi" w:hAnsiTheme="majorBidi" w:cstheme="majorBidi"/>
-          <w:sz w:val="28"/>
-          <w:szCs w:val="28"/>
-        </w:rPr>
-      </w:pPr>
-      <w:r>
-        <w:rPr>
-          <w:rFonts w:asciiTheme="majorBidi" w:hAnsiTheme="majorBidi" w:cstheme="majorBidi"/>
-          <w:sz w:val="28"/>
-          <w:szCs w:val="28"/>
-        </w:rPr>
-        <w:t xml:space="preserve">* </w:t>
-      </w:r>
-      <w:proofErr w:type="spellStart"/>
-      <w:r>
-        <w:rPr>
-          <w:rFonts w:asciiTheme="majorBidi" w:hAnsiTheme="majorBidi" w:cstheme="majorBidi"/>
-          <w:sz w:val="28"/>
-          <w:szCs w:val="28"/>
-        </w:rPr>
-        <w:t>oAuth</w:t>
-      </w:r>
-      <w:proofErr w:type="spellEnd"/>
-      <w:r>
-        <w:rPr>
-          <w:rFonts w:asciiTheme="majorBidi" w:hAnsiTheme="majorBidi" w:cstheme="majorBidi"/>
-          <w:sz w:val="28"/>
-          <w:szCs w:val="28"/>
-        </w:rPr>
-        <w:t xml:space="preserve"> secret - </w:t>
-      </w:r>
-      <w:proofErr w:type="spellStart"/>
-      <w:r>
-        <w:rPr>
-          <w:rFonts w:asciiTheme="majorBidi" w:hAnsiTheme="majorBidi" w:cstheme="majorBidi"/>
-          <w:sz w:val="28"/>
-          <w:szCs w:val="28"/>
-        </w:rPr>
-        <w:t>oauth</w:t>
-      </w:r>
-      <w:proofErr w:type="spellEnd"/>
-      <w:r>
-        <w:rPr>
-          <w:rFonts w:asciiTheme="majorBidi" w:hAnsiTheme="majorBidi" w:cstheme="majorBidi"/>
-          <w:sz w:val="28"/>
-          <w:szCs w:val="28"/>
-        </w:rPr>
-        <w:t xml:space="preserve"> secret from twitter (string)</w:t>
-      </w:r>
-    </w:p>
-    <w:p>
-      <w:pPr>
-        <w:rPr>
-          <w:rFonts w:asciiTheme="majorBidi" w:hAnsiTheme="majorBidi" w:cstheme="majorBidi"/>
-          <w:sz w:val="28"/>
-          <w:szCs w:val="28"/>
-        </w:rPr>
-      </w:pPr>
-    </w:p>
-    <w:p>
-      <w:pPr>
-        <w:rPr>
-          <w:rFonts w:asciiTheme="majorBidi" w:hAnsiTheme="majorBidi" w:cstheme="majorBidi"/>
-          <w:sz w:val="28"/>
-          <w:szCs w:val="28"/>
-        </w:rPr>
-      </w:pPr>
-      <w:r>
-        <w:rPr>
-          <w:rFonts w:asciiTheme="majorBidi" w:hAnsiTheme="majorBidi" w:cstheme="majorBidi"/>
-          <w:sz w:val="28"/>
-          <w:szCs w:val="28"/>
-        </w:rPr>
-        <w:t>/</w:t>
-      </w:r>
-      <w:proofErr w:type="spellStart"/>
-      <w:r>
-        <w:rPr>
-          <w:rFonts w:asciiTheme="majorBidi" w:hAnsiTheme="majorBidi" w:cstheme="majorBidi"/>
-          <w:sz w:val="28"/>
-          <w:szCs w:val="28"/>
-        </w:rPr>
-        <w:t>uploadImage</w:t>
-      </w:r>
-      <w:proofErr w:type="spellEnd"/>
-      <w:r>
-        <w:rPr>
-          <w:rFonts w:asciiTheme="majorBidi" w:hAnsiTheme="majorBidi" w:cstheme="majorBidi"/>
-          <w:sz w:val="28"/>
-          <w:szCs w:val="28"/>
-        </w:rPr>
-        <w:t>(Post)</w:t>
-      </w:r>
-    </w:p>
-    <w:p>
-      <w:pPr>
-        <w:rPr>
-          <w:rFonts w:asciiTheme="majorBidi" w:hAnsiTheme="majorBidi" w:cstheme="majorBidi"/>
-          <w:sz w:val="28"/>
-          <w:szCs w:val="28"/>
-        </w:rPr>
-      </w:pPr>
-      <w:r>
-        <w:rPr>
-          <w:rFonts w:asciiTheme="majorBidi" w:hAnsiTheme="majorBidi" w:cstheme="majorBidi"/>
-          <w:sz w:val="28"/>
-          <w:szCs w:val="28"/>
-        </w:rPr>
-        <w:t>* tags [] - list of tags (list[string])</w:t>
-      </w:r>
-    </w:p>
-    <w:p>
-      <w:pPr>
-        <w:rPr>
-          <w:rFonts w:asciiTheme="majorBidi" w:hAnsiTheme="majorBidi" w:cstheme="majorBidi"/>
-          <w:sz w:val="28"/>
-          <w:szCs w:val="28"/>
-        </w:rPr>
-      </w:pPr>
-      <w:r>
-        <w:rPr>
-          <w:rFonts w:asciiTheme="majorBidi" w:hAnsiTheme="majorBidi" w:cstheme="majorBidi"/>
-          <w:sz w:val="28"/>
-          <w:szCs w:val="28"/>
-        </w:rPr>
-        <w:t>* filename - name of file (string)</w:t>
-      </w:r>
-    </w:p>
-    <w:p>
-      <w:pPr>
-        <w:rPr>
-          <w:rFonts w:asciiTheme="majorBidi" w:hAnsiTheme="majorBidi" w:cstheme="majorBidi"/>
-          <w:sz w:val="28"/>
-          <w:szCs w:val="28"/>
-        </w:rPr>
-      </w:pPr>
-      <w:r>
-        <w:rPr>
-          <w:rFonts w:asciiTheme="majorBidi" w:hAnsiTheme="majorBidi" w:cstheme="majorBidi"/>
-          <w:sz w:val="28"/>
-          <w:szCs w:val="28"/>
-        </w:rPr>
-        <w:t>* blob - blob stream (blob)</w:t>
-      </w:r>
-    </w:p>
-    <w:p>
-      <w:pPr>
-        <w:rPr>
-          <w:rFonts w:asciiTheme="majorBidi" w:hAnsiTheme="majorBidi" w:cstheme="majorBidi"/>
-          <w:sz w:val="28"/>
-          <w:szCs w:val="28"/>
-        </w:rPr>
-      </w:pPr>
-      <w:r>
-        <w:rPr>
-          <w:rFonts w:asciiTheme="majorBidi" w:hAnsiTheme="majorBidi" w:cstheme="majorBidi"/>
-          <w:sz w:val="28"/>
-          <w:szCs w:val="28"/>
-        </w:rPr>
-        <w:lastRenderedPageBreak/>
-        <w:t>* username - username from twitter (string)</w:t>
-      </w:r>
-    </w:p>
-    <w:p>
-      <w:pPr>
-        <w:rPr>
-          <w:rFonts w:asciiTheme="majorBidi" w:hAnsiTheme="majorBidi" w:cstheme="majorBidi"/>
-          <w:sz w:val="28"/>
-          <w:szCs w:val="28"/>
-        </w:rPr>
-      </w:pPr>
-      <w:r>
-        <w:rPr>
-          <w:rFonts w:asciiTheme="majorBidi" w:hAnsiTheme="majorBidi" w:cstheme="majorBidi"/>
-          <w:sz w:val="28"/>
-          <w:szCs w:val="28"/>
-        </w:rPr>
-        <w:t xml:space="preserve">* </w:t>
-      </w:r>
-      <w:proofErr w:type="spellStart"/>
-      <w:r>
-        <w:rPr>
-          <w:rFonts w:asciiTheme="majorBidi" w:hAnsiTheme="majorBidi" w:cstheme="majorBidi"/>
-          <w:sz w:val="28"/>
-          <w:szCs w:val="28"/>
-        </w:rPr>
-        <w:t>oAuth</w:t>
-      </w:r>
-      <w:proofErr w:type="spellEnd"/>
-      <w:r>
-        <w:rPr>
-          <w:rFonts w:asciiTheme="majorBidi" w:hAnsiTheme="majorBidi" w:cstheme="majorBidi"/>
-          <w:sz w:val="28"/>
-          <w:szCs w:val="28"/>
-        </w:rPr>
-        <w:t xml:space="preserve"> token - </w:t>
-      </w:r>
-      <w:proofErr w:type="spellStart"/>
-      <w:r>
-        <w:rPr>
-          <w:rFonts w:asciiTheme="majorBidi" w:hAnsiTheme="majorBidi" w:cstheme="majorBidi"/>
-          <w:sz w:val="28"/>
-          <w:szCs w:val="28"/>
-        </w:rPr>
-        <w:t>oauth</w:t>
-      </w:r>
-      <w:proofErr w:type="spellEnd"/>
-      <w:r>
-        <w:rPr>
-          <w:rFonts w:asciiTheme="majorBidi" w:hAnsiTheme="majorBidi" w:cstheme="majorBidi"/>
-          <w:sz w:val="28"/>
-          <w:szCs w:val="28"/>
-        </w:rPr>
-        <w:t xml:space="preserve"> token from twitter (string)</w:t>
-      </w:r>
-    </w:p>
-    <w:p>
-      <w:pPr>
-        <w:rPr>
-          <w:rFonts w:asciiTheme="majorBidi" w:hAnsiTheme="majorBidi" w:cstheme="majorBidi"/>
-          <w:sz w:val="28"/>
-          <w:szCs w:val="28"/>
-        </w:rPr>
-      </w:pPr>
-      <w:r>
-        <w:rPr>
-          <w:rFonts w:asciiTheme="majorBidi" w:hAnsiTheme="majorBidi" w:cstheme="majorBidi"/>
-          <w:sz w:val="28"/>
-          <w:szCs w:val="28"/>
-        </w:rPr>
-        <w:t xml:space="preserve">* </w:t>
-      </w:r>
-      <w:proofErr w:type="spellStart"/>
-      <w:r>
-        <w:rPr>
-          <w:rFonts w:asciiTheme="majorBidi" w:hAnsiTheme="majorBidi" w:cstheme="majorBidi"/>
-          <w:sz w:val="28"/>
-          <w:szCs w:val="28"/>
-        </w:rPr>
-        <w:t>oAuth</w:t>
-      </w:r>
-      <w:proofErr w:type="spellEnd"/>
-      <w:r>
-        <w:rPr>
-          <w:rFonts w:asciiTheme="majorBidi" w:hAnsiTheme="majorBidi" w:cstheme="majorBidi"/>
-          <w:sz w:val="28"/>
-          <w:szCs w:val="28"/>
-        </w:rPr>
-        <w:t xml:space="preserve"> secret - </w:t>
-      </w:r>
-      <w:proofErr w:type="spellStart"/>
-      <w:r>
-        <w:rPr>
-          <w:rFonts w:asciiTheme="majorBidi" w:hAnsiTheme="majorBidi" w:cstheme="majorBidi"/>
-          <w:sz w:val="28"/>
-          <w:szCs w:val="28"/>
-        </w:rPr>
-        <w:t>oauth</w:t>
-      </w:r>
-      <w:proofErr w:type="spellEnd"/>
-      <w:r>
-        <w:rPr>
-          <w:rFonts w:asciiTheme="majorBidi" w:hAnsiTheme="majorBidi" w:cstheme="majorBidi"/>
-          <w:sz w:val="28"/>
-          <w:szCs w:val="28"/>
-        </w:rPr>
-        <w:t xml:space="preserve"> secret from twitter (string)</w:t>
-      </w:r>
-    </w:p>
-    <w:p>
-      <w:pPr>
-        <w:rPr>
-          <w:rFonts w:asciiTheme="majorBidi" w:hAnsiTheme="majorBidi" w:cstheme="majorBidi"/>
-          <w:sz w:val="28"/>
-          <w:szCs w:val="28"/>
-        </w:rPr>
-      </w:pPr>
-    </w:p>
-    <w:p>
-      <w:pPr>
-        <w:rPr>
-          <w:rFonts w:asciiTheme="majorBidi" w:hAnsiTheme="majorBidi" w:cstheme="majorBidi"/>
-          <w:sz w:val="28"/>
-          <w:szCs w:val="28"/>
-        </w:rPr>
-      </w:pPr>
-      <w:r>
-        <w:rPr>
-          <w:rFonts w:asciiTheme="majorBidi" w:hAnsiTheme="majorBidi" w:cstheme="majorBidi"/>
-          <w:sz w:val="28"/>
-          <w:szCs w:val="28"/>
-        </w:rPr>
-        <w:t>/</w:t>
-      </w:r>
-      <w:proofErr w:type="spellStart"/>
-      <w:r>
-        <w:rPr>
-          <w:rFonts w:asciiTheme="majorBidi" w:hAnsiTheme="majorBidi" w:cstheme="majorBidi"/>
-          <w:sz w:val="28"/>
-          <w:szCs w:val="28"/>
-        </w:rPr>
-        <w:t>deleteImage</w:t>
-      </w:r>
-      <w:proofErr w:type="spellEnd"/>
-      <w:r>
-        <w:rPr>
-          <w:rFonts w:asciiTheme="majorBidi" w:hAnsiTheme="majorBidi" w:cstheme="majorBidi"/>
-          <w:sz w:val="28"/>
-          <w:szCs w:val="28"/>
-        </w:rPr>
-        <w:t xml:space="preserve"> (Delete)</w:t>
-      </w:r>
-    </w:p>
-    <w:p>
-      <w:pPr>
-        <w:rPr>
-          <w:rFonts w:asciiTheme="majorBidi" w:hAnsiTheme="majorBidi" w:cstheme="majorBidi"/>
-          <w:sz w:val="28"/>
-          <w:szCs w:val="28"/>
-        </w:rPr>
-      </w:pPr>
-      <w:r>
-        <w:rPr>
-          <w:rFonts w:asciiTheme="majorBidi" w:hAnsiTheme="majorBidi" w:cstheme="majorBidi"/>
-          <w:sz w:val="28"/>
-          <w:szCs w:val="28"/>
-        </w:rPr>
-        <w:t xml:space="preserve">* image </w:t>
-      </w:r>
-      <w:proofErr w:type="spellStart"/>
-      <w:r>
-        <w:rPr>
-          <w:rFonts w:asciiTheme="majorBidi" w:hAnsiTheme="majorBidi" w:cstheme="majorBidi"/>
-          <w:sz w:val="28"/>
-          <w:szCs w:val="28"/>
-        </w:rPr>
-        <w:t>url</w:t>
-      </w:r>
-      <w:proofErr w:type="spellEnd"/>
-      <w:r>
-        <w:rPr>
-          <w:rFonts w:asciiTheme="majorBidi" w:hAnsiTheme="majorBidi" w:cstheme="majorBidi"/>
-          <w:sz w:val="28"/>
-          <w:szCs w:val="28"/>
-        </w:rPr>
-        <w:t xml:space="preserve"> - image </w:t>
-      </w:r>
-      <w:proofErr w:type="spellStart"/>
-      <w:r>
-        <w:rPr>
-          <w:rFonts w:asciiTheme="majorBidi" w:hAnsiTheme="majorBidi" w:cstheme="majorBidi"/>
-          <w:sz w:val="28"/>
-          <w:szCs w:val="28"/>
-        </w:rPr>
-        <w:t>url</w:t>
-      </w:r>
-      <w:proofErr w:type="spellEnd"/>
-      <w:r>
-        <w:rPr>
-          <w:rFonts w:asciiTheme="majorBidi" w:hAnsiTheme="majorBidi" w:cstheme="majorBidi"/>
-          <w:sz w:val="28"/>
-          <w:szCs w:val="28"/>
-        </w:rPr>
-        <w:t xml:space="preserve"> to be deleted (string)</w:t>
-      </w:r>
-    </w:p>
-    <w:p>
-      <w:pPr>
-        <w:rPr>
-          <w:rFonts w:asciiTheme="majorBidi" w:hAnsiTheme="majorBidi" w:cstheme="majorBidi"/>
-          <w:sz w:val="28"/>
-          <w:szCs w:val="28"/>
-        </w:rPr>
-      </w:pPr>
-      <w:r>
-        <w:rPr>
-          <w:rFonts w:asciiTheme="majorBidi" w:hAnsiTheme="majorBidi" w:cstheme="majorBidi"/>
-          <w:sz w:val="28"/>
-          <w:szCs w:val="28"/>
-        </w:rPr>
-        <w:t>* username - username from twitter (string)</w:t>
-      </w:r>
-    </w:p>
-    <w:p>
-      <w:pPr>
-        <w:rPr>
-          <w:rFonts w:asciiTheme="majorBidi" w:hAnsiTheme="majorBidi" w:cstheme="majorBidi"/>
-          <w:sz w:val="28"/>
-          <w:szCs w:val="28"/>
-        </w:rPr>
-      </w:pPr>
-      <w:r>
-        <w:rPr>
-          <w:rFonts w:asciiTheme="majorBidi" w:hAnsiTheme="majorBidi" w:cstheme="majorBidi"/>
-          <w:sz w:val="28"/>
-          <w:szCs w:val="28"/>
-        </w:rPr>
-        <w:t xml:space="preserve">* </w:t>
-      </w:r>
-      <w:proofErr w:type="spellStart"/>
-      <w:r>
-        <w:rPr>
-          <w:rFonts w:asciiTheme="majorBidi" w:hAnsiTheme="majorBidi" w:cstheme="majorBidi"/>
-          <w:sz w:val="28"/>
-          <w:szCs w:val="28"/>
-        </w:rPr>
-        <w:t>oAuth</w:t>
-      </w:r>
-      <w:proofErr w:type="spellEnd"/>
-      <w:r>
-        <w:rPr>
-          <w:rFonts w:asciiTheme="majorBidi" w:hAnsiTheme="majorBidi" w:cstheme="majorBidi"/>
-          <w:sz w:val="28"/>
-          <w:szCs w:val="28"/>
-        </w:rPr>
-        <w:t xml:space="preserve"> token - </w:t>
-      </w:r>
-      <w:proofErr w:type="spellStart"/>
-      <w:r>
-        <w:rPr>
-          <w:rFonts w:asciiTheme="majorBidi" w:hAnsiTheme="majorBidi" w:cstheme="majorBidi"/>
-          <w:sz w:val="28"/>
-          <w:szCs w:val="28"/>
-        </w:rPr>
-        <w:t>oauth</w:t>
-      </w:r>
-      <w:proofErr w:type="spellEnd"/>
-      <w:r>
-        <w:rPr>
-          <w:rFonts w:asciiTheme="majorBidi" w:hAnsiTheme="majorBidi" w:cstheme="majorBidi"/>
-          <w:sz w:val="28"/>
-          <w:szCs w:val="28"/>
-        </w:rPr>
-        <w:t xml:space="preserve"> token from twitter (string)</w:t>
-      </w:r>
-    </w:p>
-    <w:p>
-      <w:pPr>
-        <w:rPr>
-          <w:rFonts w:asciiTheme="majorBidi" w:hAnsiTheme="majorBidi" w:cstheme="majorBidi"/>
-          <w:sz w:val="28"/>
-          <w:szCs w:val="28"/>
-        </w:rPr>
-      </w:pPr>
-      <w:r>
-        <w:rPr>
-          <w:rFonts w:asciiTheme="majorBidi" w:hAnsiTheme="majorBidi" w:cstheme="majorBidi"/>
-          <w:sz w:val="28"/>
-          <w:szCs w:val="28"/>
-        </w:rPr>
-        <w:t xml:space="preserve">* </w:t>
-      </w:r>
-      <w:proofErr w:type="spellStart"/>
-      <w:r>
-        <w:rPr>
-          <w:rFonts w:asciiTheme="majorBidi" w:hAnsiTheme="majorBidi" w:cstheme="majorBidi"/>
-          <w:sz w:val="28"/>
-          <w:szCs w:val="28"/>
-        </w:rPr>
-        <w:t>oAuth</w:t>
-      </w:r>
-      <w:proofErr w:type="spellEnd"/>
-      <w:r>
-        <w:rPr>
-          <w:rFonts w:asciiTheme="majorBidi" w:hAnsiTheme="majorBidi" w:cstheme="majorBidi"/>
-          <w:sz w:val="28"/>
-          <w:szCs w:val="28"/>
-        </w:rPr>
-        <w:t xml:space="preserve"> secret - </w:t>
-      </w:r>
-      <w:proofErr w:type="spellStart"/>
-      <w:r>
-        <w:rPr>
-          <w:rFonts w:asciiTheme="majorBidi" w:hAnsiTheme="majorBidi" w:cstheme="majorBidi"/>
-          <w:sz w:val="28"/>
-          <w:szCs w:val="28"/>
-        </w:rPr>
-        <w:t>oauth</w:t>
-      </w:r>
-      <w:proofErr w:type="spellEnd"/>
-      <w:r>
-        <w:rPr>
-          <w:rFonts w:asciiTheme="majorBidi" w:hAnsiTheme="majorBidi" w:cstheme="majorBidi"/>
-          <w:sz w:val="28"/>
-          <w:szCs w:val="28"/>
-        </w:rPr>
-        <w:t xml:space="preserve"> secret from twitter (string)</w:t>
-      </w:r>
-    </w:p>
-    <w:p>
-      <w:pPr>
-        <w:rPr>
-          <w:rFonts w:asciiTheme="majorBidi" w:hAnsiTheme="majorBidi" w:cstheme="majorBidi"/>
-          <w:sz w:val="28"/>
-          <w:szCs w:val="28"/>
-        </w:rPr>
-      </w:pPr>
-    </w:p>
-    <w:p>
-      <w:pPr>
-        <w:rPr>
-          <w:rFonts w:asciiTheme="majorBidi" w:hAnsiTheme="majorBidi" w:cstheme="majorBidi"/>
-          <w:sz w:val="28"/>
-          <w:szCs w:val="28"/>
-        </w:rPr>
-      </w:pPr>
-      <w:r>
-        <w:rPr>
-          <w:rFonts w:asciiTheme="majorBidi" w:hAnsiTheme="majorBidi" w:cstheme="majorBidi"/>
-          <w:sz w:val="28"/>
-          <w:szCs w:val="28"/>
-        </w:rPr>
-        <w:t>/</w:t>
-      </w:r>
-      <w:proofErr w:type="spellStart"/>
-      <w:r>
-        <w:rPr>
-          <w:rFonts w:asciiTheme="majorBidi" w:hAnsiTheme="majorBidi" w:cstheme="majorBidi"/>
-          <w:sz w:val="28"/>
-          <w:szCs w:val="28"/>
-        </w:rPr>
-        <w:t>updateTags</w:t>
-      </w:r>
-      <w:proofErr w:type="spellEnd"/>
-      <w:r>
-        <w:rPr>
-          <w:rFonts w:asciiTheme="majorBidi" w:hAnsiTheme="majorBidi" w:cstheme="majorBidi"/>
-          <w:sz w:val="28"/>
-          <w:szCs w:val="28"/>
-        </w:rPr>
-        <w:t xml:space="preserve"> (Put)</w:t>
-      </w:r>
-    </w:p>
-    <w:p>
-      <w:pPr>
-        <w:rPr>
-          <w:rFonts w:asciiTheme="majorBidi" w:hAnsiTheme="majorBidi" w:cstheme="majorBidi"/>
-          <w:sz w:val="28"/>
-          <w:szCs w:val="28"/>
-        </w:rPr>
-      </w:pPr>
-      <w:r>
-        <w:rPr>
-          <w:rFonts w:asciiTheme="majorBidi" w:hAnsiTheme="majorBidi" w:cstheme="majorBidi"/>
-          <w:sz w:val="28"/>
-          <w:szCs w:val="28"/>
-        </w:rPr>
-        <w:t xml:space="preserve">* image </w:t>
-      </w:r>
-      <w:proofErr w:type="spellStart"/>
-      <w:r>
-        <w:rPr>
-          <w:rFonts w:asciiTheme="majorBidi" w:hAnsiTheme="majorBidi" w:cstheme="majorBidi"/>
-          <w:sz w:val="28"/>
-          <w:szCs w:val="28"/>
-        </w:rPr>
-        <w:t>url</w:t>
-      </w:r>
-      <w:proofErr w:type="spellEnd"/>
-      <w:r>
-        <w:rPr>
-          <w:rFonts w:asciiTheme="majorBidi" w:hAnsiTheme="majorBidi" w:cstheme="majorBidi"/>
-          <w:sz w:val="28"/>
-          <w:szCs w:val="28"/>
-        </w:rPr>
-        <w:t xml:space="preserve"> - image </w:t>
-      </w:r>
-      <w:proofErr w:type="spellStart"/>
-      <w:r>
-        <w:rPr>
-          <w:rFonts w:asciiTheme="majorBidi" w:hAnsiTheme="majorBidi" w:cstheme="majorBidi"/>
-          <w:sz w:val="28"/>
-          <w:szCs w:val="28"/>
-        </w:rPr>
-        <w:t>url</w:t>
-      </w:r>
-      <w:proofErr w:type="spellEnd"/>
-      <w:r>
-        <w:rPr>
-          <w:rFonts w:asciiTheme="majorBidi" w:hAnsiTheme="majorBidi" w:cstheme="majorBidi"/>
-          <w:sz w:val="28"/>
-          <w:szCs w:val="28"/>
-        </w:rPr>
-        <w:t xml:space="preserve"> to be deleted (string)</w:t>
-      </w:r>
-    </w:p>
-    <w:p>
-      <w:pPr>
-        <w:rPr>
-          <w:rFonts w:asciiTheme="majorBidi" w:hAnsiTheme="majorBidi" w:cstheme="majorBidi"/>
-          <w:sz w:val="28"/>
-          <w:szCs w:val="28"/>
-        </w:rPr>
-      </w:pPr>
-      <w:r>
-        <w:rPr>
-          <w:rFonts w:asciiTheme="majorBidi" w:hAnsiTheme="majorBidi" w:cstheme="majorBidi"/>
-          <w:sz w:val="28"/>
-          <w:szCs w:val="28"/>
-        </w:rPr>
-        <w:t>* tags [] - list of tags (list[string])</w:t>
-      </w:r>
-    </w:p>
-    <w:p>
-      <w:pPr>
-        <w:rPr>
-          <w:rFonts w:asciiTheme="majorBidi" w:hAnsiTheme="majorBidi" w:cstheme="majorBidi"/>
-          <w:sz w:val="28"/>
-          <w:szCs w:val="28"/>
-        </w:rPr>
-      </w:pPr>
-      <w:r>
-        <w:rPr>
-          <w:rFonts w:asciiTheme="majorBidi" w:hAnsiTheme="majorBidi" w:cstheme="majorBidi"/>
-          <w:sz w:val="28"/>
-          <w:szCs w:val="28"/>
-        </w:rPr>
-        <w:t>* username - username from twitter (string)</w:t>
-      </w:r>
-    </w:p>
-    <w:p>
-      <w:pPr>
-        <w:rPr>
-          <w:rFonts w:asciiTheme="majorBidi" w:hAnsiTheme="majorBidi" w:cstheme="majorBidi"/>
-          <w:sz w:val="28"/>
-          <w:szCs w:val="28"/>
-        </w:rPr>
-      </w:pPr>
-      <w:r>
-        <w:rPr>
-          <w:rFonts w:asciiTheme="majorBidi" w:hAnsiTheme="majorBidi" w:cstheme="majorBidi"/>
-          <w:sz w:val="28"/>
-          <w:szCs w:val="28"/>
-        </w:rPr>
-        <w:t xml:space="preserve">* </w:t>
-      </w:r>
-      <w:proofErr w:type="spellStart"/>
-      <w:r>
-        <w:rPr>
-          <w:rFonts w:asciiTheme="majorBidi" w:hAnsiTheme="majorBidi" w:cstheme="majorBidi"/>
-          <w:sz w:val="28"/>
-          <w:szCs w:val="28"/>
-        </w:rPr>
-        <w:t>oAuth</w:t>
-      </w:r>
-      <w:proofErr w:type="spellEnd"/>
-      <w:r>
-        <w:rPr>
-          <w:rFonts w:asciiTheme="majorBidi" w:hAnsiTheme="majorBidi" w:cstheme="majorBidi"/>
-          <w:sz w:val="28"/>
-          <w:szCs w:val="28"/>
-        </w:rPr>
-        <w:t xml:space="preserve"> token - </w:t>
-      </w:r>
-      <w:proofErr w:type="spellStart"/>
-      <w:r>
-        <w:rPr>
-          <w:rFonts w:asciiTheme="majorBidi" w:hAnsiTheme="majorBidi" w:cstheme="majorBidi"/>
-          <w:sz w:val="28"/>
-          <w:szCs w:val="28"/>
-        </w:rPr>
-        <w:t>oauth</w:t>
-      </w:r>
-      <w:proofErr w:type="spellEnd"/>
-      <w:r>
-        <w:rPr>
-          <w:rFonts w:asciiTheme="majorBidi" w:hAnsiTheme="majorBidi" w:cstheme="majorBidi"/>
-          <w:sz w:val="28"/>
-          <w:szCs w:val="28"/>
-        </w:rPr>
-        <w:t xml:space="preserve"> token from twitter (string)</w:t>
-      </w:r>
-    </w:p>
-    <w:p>
-      <w:pPr>
-        <w:rPr>
-          <w:rFonts w:asciiTheme="majorBidi" w:hAnsiTheme="majorBidi" w:cstheme="majorBidi"/>
-          <w:sz w:val="28"/>
-          <w:szCs w:val="28"/>
-        </w:rPr>
-      </w:pPr>
-      <w:r>
-        <w:rPr>
-          <w:rFonts w:asciiTheme="majorBidi" w:hAnsiTheme="majorBidi" w:cstheme="majorBidi"/>
-          <w:sz w:val="28"/>
-          <w:szCs w:val="28"/>
-        </w:rPr>
-        <w:t xml:space="preserve">* </w:t>
-      </w:r>
-      <w:proofErr w:type="spellStart"/>
-      <w:r>
-        <w:rPr>
-          <w:rFonts w:asciiTheme="majorBidi" w:hAnsiTheme="majorBidi" w:cstheme="majorBidi"/>
-          <w:sz w:val="28"/>
-          <w:szCs w:val="28"/>
-        </w:rPr>
-        <w:t>oAuth</w:t>
-      </w:r>
-      <w:proofErr w:type="spellEnd"/>
-      <w:r>
-        <w:rPr>
-          <w:rFonts w:asciiTheme="majorBidi" w:hAnsiTheme="majorBidi" w:cstheme="majorBidi"/>
-          <w:sz w:val="28"/>
-          <w:szCs w:val="28"/>
-        </w:rPr>
-        <w:t xml:space="preserve"> secret - </w:t>
-      </w:r>
-      <w:proofErr w:type="spellStart"/>
-      <w:r>
-        <w:rPr>
-          <w:rFonts w:asciiTheme="majorBidi" w:hAnsiTheme="majorBidi" w:cstheme="majorBidi"/>
-          <w:sz w:val="28"/>
-          <w:szCs w:val="28"/>
-        </w:rPr>
-        <w:t>oauth</w:t>
-      </w:r>
-      <w:proofErr w:type="spellEnd"/>
-      <w:r>
-        <w:rPr>
-          <w:rFonts w:asciiTheme="majorBidi" w:hAnsiTheme="majorBidi" w:cstheme="majorBidi"/>
-          <w:sz w:val="28"/>
-          <w:szCs w:val="28"/>
-        </w:rPr>
-        <w:t xml:space="preserve"> secret from twitter (string)</w:t>
-      </w:r>
-    </w:p>
-    <w:p>
-      <w:pPr>
-        <w:rPr>
-          <w:rFonts w:asciiTheme="majorBidi" w:hAnsiTheme="majorBidi" w:cstheme="majorBidi"/>
-          <w:sz w:val="28"/>
-          <w:szCs w:val="28"/>
-        </w:rPr>
-      </w:pPr>
-    </w:p>
-    <w:p>
-      <w:pPr>
-        <w:pStyle w:val="Heading1"/>
-        <w:rPr>
-          <w:b/>
-          <w:bCs/>
           <w:sz w:val="44"/>
           <w:szCs w:val="44"/>
         </w:rPr>
       </w:pPr>
-      <w:bookmarkStart w:id="15" w:name="_Toc446360417"/>
-      <w:r>
-        <w:rPr>
-          <w:b/>
-          <w:bCs/>
+      <w:bookmarkStart w:id="15" w:name="_Toc446418840"/>
+      <w:r>
+        <w:rPr>
           <w:sz w:val="44"/>
           <w:szCs w:val="44"/>
         </w:rPr>
+        <w:t>Steps to Upload an Image</w:t>
+      </w:r>
+      <w:bookmarkEnd w:id="15"/>
+    </w:p>
+    <w:p/>
+    <w:p>
+      <w:pPr>
+        <w:jc w:val="center"/>
+        <w:rPr>
+          <w:rFonts w:asciiTheme="majorBidi" w:hAnsiTheme="majorBidi" w:cstheme="majorBidi"/>
+          <w:sz w:val="28"/>
+          <w:szCs w:val="28"/>
+        </w:rPr>
+      </w:pPr>
+      <w:r>
+        <w:rPr>
+          <w:rFonts w:asciiTheme="majorBidi" w:hAnsiTheme="majorBidi" w:cstheme="majorBidi"/>
+          <w:noProof/>
+          <w:sz w:val="28"/>
+          <w:szCs w:val="28"/>
+        </w:rPr>
+        <w:drawing>
+          <wp:inline distT="0" distB="0" distL="0" distR="0">
+            <wp:extent cx="4743450" cy="3348795"/>
+            <wp:effectExtent l="0" t="0" r="0" b="4445"/>
+            <wp:docPr id="5" name="Picture 5"/>
+            <wp:cNvGraphicFramePr>
+              <a:graphicFrameLocks xmlns:a="http://schemas.openxmlformats.org/drawingml/2006/main" noChangeAspect="1"/>
+            </wp:cNvGraphicFramePr>
+            <a:graphic xmlns:a="http://schemas.openxmlformats.org/drawingml/2006/main">
+              <a:graphicData uri="http://schemas.openxmlformats.org/drawingml/2006/picture">
+                <pic:pic xmlns:pic="http://schemas.openxmlformats.org/drawingml/2006/picture">
+                  <pic:nvPicPr>
+                    <pic:cNvPr id="5" name="upload.jpg"/>
+                    <pic:cNvPicPr/>
+                  </pic:nvPicPr>
+                  <pic:blipFill>
+                    <a:blip r:embed="rId18">
+                      <a:extLst>
+                        <a:ext uri="{28A0092B-C50C-407E-A947-70E740481C1C}">
+                          <a14:useLocalDpi xmlns:a14="http://schemas.microsoft.com/office/drawing/2010/main" val="0"/>
+                        </a:ext>
+                      </a:extLst>
+                    </a:blip>
+                    <a:stretch>
+                      <a:fillRect/>
+                    </a:stretch>
+                  </pic:blipFill>
+                  <pic:spPr>
+                    <a:xfrm>
+                      <a:off x="0" y="0"/>
+                      <a:ext cx="4745867" cy="3350501"/>
+                    </a:xfrm>
+                    <a:prstGeom prst="rect">
+                      <a:avLst/>
+                    </a:prstGeom>
+                  </pic:spPr>
+                </pic:pic>
+              </a:graphicData>
+            </a:graphic>
+          </wp:inline>
+        </w:drawing>
+      </w:r>
+    </w:p>
+    <w:p>
+      <w:pPr>
+        <w:pStyle w:val="Heading1"/>
+        <w:rPr>
+          <w:sz w:val="44"/>
+          <w:szCs w:val="44"/>
+        </w:rPr>
+      </w:pPr>
+      <w:bookmarkStart w:id="16" w:name="_Toc446418841"/>
+      <w:r>
+        <w:rPr>
+          <w:sz w:val="44"/>
+          <w:szCs w:val="44"/>
+        </w:rPr>
+        <w:lastRenderedPageBreak/>
+        <w:t>Clear Agile Example:</w:t>
+      </w:r>
+      <w:bookmarkEnd w:id="16"/>
+      <w:r>
+        <w:rPr>
+          <w:sz w:val="44"/>
+          <w:szCs w:val="44"/>
+        </w:rPr>
+        <w:t xml:space="preserve"> </w:t>
+      </w:r>
+    </w:p>
+    <w:p>
+      <w:pPr>
+        <w:rPr>
+          <w:rFonts w:asciiTheme="majorBidi" w:hAnsiTheme="majorBidi" w:cstheme="majorBidi"/>
+          <w:sz w:val="28"/>
+          <w:szCs w:val="28"/>
+        </w:rPr>
+      </w:pPr>
+    </w:p>
+    <w:p>
+      <w:pPr>
+        <w:jc w:val="center"/>
+        <w:rPr>
+          <w:rFonts w:asciiTheme="majorBidi" w:hAnsiTheme="majorBidi" w:cstheme="majorBidi"/>
+          <w:sz w:val="28"/>
+          <w:szCs w:val="28"/>
+        </w:rPr>
+      </w:pPr>
+      <w:r>
+        <w:rPr>
+          <w:rFonts w:asciiTheme="majorBidi" w:hAnsiTheme="majorBidi" w:cstheme="majorBidi"/>
+          <w:noProof/>
+          <w:sz w:val="28"/>
+          <w:szCs w:val="28"/>
+        </w:rPr>
+        <w:drawing>
+          <wp:inline distT="0" distB="0" distL="0" distR="0">
+            <wp:extent cx="5553075" cy="3421430"/>
+            <wp:effectExtent l="0" t="0" r="0" b="7620"/>
+            <wp:docPr id="6" name="Picture 6"/>
+            <wp:cNvGraphicFramePr>
+              <a:graphicFrameLocks xmlns:a="http://schemas.openxmlformats.org/drawingml/2006/main" noChangeAspect="1"/>
+            </wp:cNvGraphicFramePr>
+            <a:graphic xmlns:a="http://schemas.openxmlformats.org/drawingml/2006/main">
+              <a:graphicData uri="http://schemas.openxmlformats.org/drawingml/2006/picture">
+                <pic:pic xmlns:pic="http://schemas.openxmlformats.org/drawingml/2006/picture">
+                  <pic:nvPicPr>
+                    <pic:cNvPr id="6" name="agile.jpg"/>
+                    <pic:cNvPicPr/>
+                  </pic:nvPicPr>
+                  <pic:blipFill>
+                    <a:blip r:embed="rId19">
+                      <a:extLst>
+                        <a:ext uri="{28A0092B-C50C-407E-A947-70E740481C1C}">
+                          <a14:useLocalDpi xmlns:a14="http://schemas.microsoft.com/office/drawing/2010/main" val="0"/>
+                        </a:ext>
+                      </a:extLst>
+                    </a:blip>
+                    <a:stretch>
+                      <a:fillRect/>
+                    </a:stretch>
+                  </pic:blipFill>
+                  <pic:spPr>
+                    <a:xfrm>
+                      <a:off x="0" y="0"/>
+                      <a:ext cx="5556081" cy="3423282"/>
+                    </a:xfrm>
+                    <a:prstGeom prst="rect">
+                      <a:avLst/>
+                    </a:prstGeom>
+                  </pic:spPr>
+                </pic:pic>
+              </a:graphicData>
+            </a:graphic>
+          </wp:inline>
+        </w:drawing>
+      </w:r>
+    </w:p>
+    <w:p>
+      <w:pPr>
+        <w:rPr>
+          <w:rFonts w:asciiTheme="majorBidi" w:hAnsiTheme="majorBidi" w:cstheme="majorBidi"/>
+          <w:sz w:val="28"/>
+          <w:szCs w:val="28"/>
+        </w:rPr>
+      </w:pPr>
+    </w:p>
+    <w:p>
+      <w:pPr>
+        <w:rPr>
+          <w:rFonts w:asciiTheme="majorBidi" w:hAnsiTheme="majorBidi" w:cstheme="majorBidi"/>
+          <w:sz w:val="28"/>
+          <w:szCs w:val="28"/>
+        </w:rPr>
+      </w:pPr>
+    </w:p>
+    <w:p>
+      <w:pPr>
+        <w:pStyle w:val="Heading1"/>
+      </w:pPr>
+      <w:bookmarkStart w:id="17" w:name="_Toc446418842"/>
+      <w:r>
+        <w:t>Functional Specifications for Get, Post, Delete, Put Directives:</w:t>
+      </w:r>
+      <w:bookmarkEnd w:id="17"/>
+    </w:p>
+    <w:p>
+      <w:pPr>
+        <w:rPr>
+          <w:rFonts w:asciiTheme="majorBidi" w:hAnsiTheme="majorBidi" w:cstheme="majorBidi"/>
+          <w:sz w:val="28"/>
+          <w:szCs w:val="28"/>
+        </w:rPr>
+      </w:pPr>
+    </w:p>
+    <w:p>
+      <w:pPr>
+        <w:rPr>
+          <w:rFonts w:asciiTheme="majorBidi" w:hAnsiTheme="majorBidi" w:cstheme="majorBidi"/>
+          <w:sz w:val="28"/>
+          <w:szCs w:val="28"/>
+        </w:rPr>
+      </w:pPr>
+      <w:r>
+        <w:rPr>
+          <w:rFonts w:asciiTheme="majorBidi" w:hAnsiTheme="majorBidi" w:cstheme="majorBidi"/>
+          <w:sz w:val="28"/>
+          <w:szCs w:val="28"/>
+        </w:rPr>
+        <w:t>/</w:t>
+      </w:r>
+      <w:proofErr w:type="spellStart"/>
+      <w:r>
+        <w:rPr>
+          <w:rFonts w:asciiTheme="majorBidi" w:hAnsiTheme="majorBidi" w:cstheme="majorBidi"/>
+          <w:sz w:val="28"/>
+          <w:szCs w:val="28"/>
+        </w:rPr>
+        <w:t>getImages</w:t>
+      </w:r>
+      <w:proofErr w:type="spellEnd"/>
+      <w:r>
+        <w:rPr>
+          <w:rFonts w:asciiTheme="majorBidi" w:hAnsiTheme="majorBidi" w:cstheme="majorBidi"/>
+          <w:sz w:val="28"/>
+          <w:szCs w:val="28"/>
+        </w:rPr>
+        <w:t xml:space="preserve"> (Get)</w:t>
+      </w:r>
+    </w:p>
+    <w:p>
+      <w:pPr>
+        <w:rPr>
+          <w:rFonts w:asciiTheme="majorBidi" w:hAnsiTheme="majorBidi" w:cstheme="majorBidi"/>
+          <w:sz w:val="28"/>
+          <w:szCs w:val="28"/>
+        </w:rPr>
+      </w:pPr>
+      <w:r>
+        <w:rPr>
+          <w:rFonts w:asciiTheme="majorBidi" w:hAnsiTheme="majorBidi" w:cstheme="majorBidi"/>
+          <w:sz w:val="28"/>
+          <w:szCs w:val="28"/>
+        </w:rPr>
+        <w:t xml:space="preserve">* </w:t>
+      </w:r>
+      <w:proofErr w:type="gramStart"/>
+      <w:r>
+        <w:rPr>
+          <w:rFonts w:asciiTheme="majorBidi" w:hAnsiTheme="majorBidi" w:cstheme="majorBidi"/>
+          <w:sz w:val="28"/>
+          <w:szCs w:val="28"/>
+        </w:rPr>
+        <w:t>timestamp</w:t>
+      </w:r>
+      <w:proofErr w:type="gramEnd"/>
+      <w:r>
+        <w:rPr>
+          <w:rFonts w:asciiTheme="majorBidi" w:hAnsiTheme="majorBidi" w:cstheme="majorBidi"/>
+          <w:sz w:val="28"/>
+          <w:szCs w:val="28"/>
+        </w:rPr>
+        <w:t xml:space="preserve"> - timestamp (string, ex.2016-02-010T19:47:04.009533)</w:t>
+      </w:r>
+    </w:p>
+    <w:p>
+      <w:pPr>
+        <w:rPr>
+          <w:rFonts w:asciiTheme="majorBidi" w:hAnsiTheme="majorBidi" w:cstheme="majorBidi"/>
+          <w:sz w:val="28"/>
+          <w:szCs w:val="28"/>
+        </w:rPr>
+      </w:pPr>
+      <w:r>
+        <w:rPr>
+          <w:rFonts w:asciiTheme="majorBidi" w:hAnsiTheme="majorBidi" w:cstheme="majorBidi"/>
+          <w:sz w:val="28"/>
+          <w:szCs w:val="28"/>
+        </w:rPr>
+        <w:t xml:space="preserve">* </w:t>
+      </w:r>
+      <w:proofErr w:type="gramStart"/>
+      <w:r>
+        <w:rPr>
+          <w:rFonts w:asciiTheme="majorBidi" w:hAnsiTheme="majorBidi" w:cstheme="majorBidi"/>
+          <w:sz w:val="28"/>
+          <w:szCs w:val="28"/>
+        </w:rPr>
+        <w:t>tags</w:t>
+      </w:r>
+      <w:proofErr w:type="gramEnd"/>
+      <w:r>
+        <w:rPr>
+          <w:rFonts w:asciiTheme="majorBidi" w:hAnsiTheme="majorBidi" w:cstheme="majorBidi"/>
+          <w:sz w:val="28"/>
+          <w:szCs w:val="28"/>
+        </w:rPr>
+        <w:t xml:space="preserve"> [] - list of tags (list[string])</w:t>
+      </w:r>
+    </w:p>
+    <w:p>
+      <w:pPr>
+        <w:rPr>
+          <w:rFonts w:asciiTheme="majorBidi" w:hAnsiTheme="majorBidi" w:cstheme="majorBidi"/>
+          <w:sz w:val="28"/>
+          <w:szCs w:val="28"/>
+        </w:rPr>
+      </w:pPr>
+      <w:r>
+        <w:rPr>
+          <w:rFonts w:asciiTheme="majorBidi" w:hAnsiTheme="majorBidi" w:cstheme="majorBidi"/>
+          <w:sz w:val="28"/>
+          <w:szCs w:val="28"/>
+        </w:rPr>
+        <w:t xml:space="preserve">* </w:t>
+      </w:r>
+      <w:proofErr w:type="gramStart"/>
+      <w:r>
+        <w:rPr>
+          <w:rFonts w:asciiTheme="majorBidi" w:hAnsiTheme="majorBidi" w:cstheme="majorBidi"/>
+          <w:sz w:val="28"/>
+          <w:szCs w:val="28"/>
+        </w:rPr>
+        <w:t>username</w:t>
+      </w:r>
+      <w:proofErr w:type="gramEnd"/>
+      <w:r>
+        <w:rPr>
+          <w:rFonts w:asciiTheme="majorBidi" w:hAnsiTheme="majorBidi" w:cstheme="majorBidi"/>
+          <w:sz w:val="28"/>
+          <w:szCs w:val="28"/>
+        </w:rPr>
+        <w:t xml:space="preserve"> - username from twitter (string)</w:t>
+      </w:r>
+    </w:p>
+    <w:p>
+      <w:pPr>
+        <w:rPr>
+          <w:rFonts w:asciiTheme="majorBidi" w:hAnsiTheme="majorBidi" w:cstheme="majorBidi"/>
+          <w:sz w:val="28"/>
+          <w:szCs w:val="28"/>
+        </w:rPr>
+      </w:pPr>
+      <w:r>
+        <w:rPr>
+          <w:rFonts w:asciiTheme="majorBidi" w:hAnsiTheme="majorBidi" w:cstheme="majorBidi"/>
+          <w:sz w:val="28"/>
+          <w:szCs w:val="28"/>
+        </w:rPr>
+        <w:t xml:space="preserve">* </w:t>
+      </w:r>
+      <w:proofErr w:type="spellStart"/>
+      <w:proofErr w:type="gramStart"/>
+      <w:r>
+        <w:rPr>
+          <w:rFonts w:asciiTheme="majorBidi" w:hAnsiTheme="majorBidi" w:cstheme="majorBidi"/>
+          <w:sz w:val="28"/>
+          <w:szCs w:val="28"/>
+        </w:rPr>
+        <w:t>oAuth</w:t>
+      </w:r>
+      <w:proofErr w:type="spellEnd"/>
+      <w:proofErr w:type="gramEnd"/>
+      <w:r>
+        <w:rPr>
+          <w:rFonts w:asciiTheme="majorBidi" w:hAnsiTheme="majorBidi" w:cstheme="majorBidi"/>
+          <w:sz w:val="28"/>
+          <w:szCs w:val="28"/>
+        </w:rPr>
+        <w:t xml:space="preserve"> token - </w:t>
+      </w:r>
+      <w:proofErr w:type="spellStart"/>
+      <w:r>
+        <w:rPr>
+          <w:rFonts w:asciiTheme="majorBidi" w:hAnsiTheme="majorBidi" w:cstheme="majorBidi"/>
+          <w:sz w:val="28"/>
+          <w:szCs w:val="28"/>
+        </w:rPr>
+        <w:t>oauth</w:t>
+      </w:r>
+      <w:proofErr w:type="spellEnd"/>
+      <w:r>
+        <w:rPr>
+          <w:rFonts w:asciiTheme="majorBidi" w:hAnsiTheme="majorBidi" w:cstheme="majorBidi"/>
+          <w:sz w:val="28"/>
+          <w:szCs w:val="28"/>
+        </w:rPr>
+        <w:t xml:space="preserve"> token from twitter (string)</w:t>
+      </w:r>
+    </w:p>
+    <w:p>
+      <w:pPr>
+        <w:rPr>
+          <w:rFonts w:asciiTheme="majorBidi" w:hAnsiTheme="majorBidi" w:cstheme="majorBidi"/>
+          <w:sz w:val="28"/>
+          <w:szCs w:val="28"/>
+        </w:rPr>
+      </w:pPr>
+      <w:r>
+        <w:rPr>
+          <w:rFonts w:asciiTheme="majorBidi" w:hAnsiTheme="majorBidi" w:cstheme="majorBidi"/>
+          <w:sz w:val="28"/>
+          <w:szCs w:val="28"/>
+        </w:rPr>
+        <w:t xml:space="preserve">* </w:t>
+      </w:r>
+      <w:proofErr w:type="spellStart"/>
+      <w:proofErr w:type="gramStart"/>
+      <w:r>
+        <w:rPr>
+          <w:rFonts w:asciiTheme="majorBidi" w:hAnsiTheme="majorBidi" w:cstheme="majorBidi"/>
+          <w:sz w:val="28"/>
+          <w:szCs w:val="28"/>
+        </w:rPr>
+        <w:t>oAuth</w:t>
+      </w:r>
+      <w:proofErr w:type="spellEnd"/>
+      <w:proofErr w:type="gramEnd"/>
+      <w:r>
+        <w:rPr>
+          <w:rFonts w:asciiTheme="majorBidi" w:hAnsiTheme="majorBidi" w:cstheme="majorBidi"/>
+          <w:sz w:val="28"/>
+          <w:szCs w:val="28"/>
+        </w:rPr>
+        <w:t xml:space="preserve"> secret - </w:t>
+      </w:r>
+      <w:proofErr w:type="spellStart"/>
+      <w:r>
+        <w:rPr>
+          <w:rFonts w:asciiTheme="majorBidi" w:hAnsiTheme="majorBidi" w:cstheme="majorBidi"/>
+          <w:sz w:val="28"/>
+          <w:szCs w:val="28"/>
+        </w:rPr>
+        <w:t>oauth</w:t>
+      </w:r>
+      <w:proofErr w:type="spellEnd"/>
+      <w:r>
+        <w:rPr>
+          <w:rFonts w:asciiTheme="majorBidi" w:hAnsiTheme="majorBidi" w:cstheme="majorBidi"/>
+          <w:sz w:val="28"/>
+          <w:szCs w:val="28"/>
+        </w:rPr>
+        <w:t xml:space="preserve"> secret from twitter (string)</w:t>
+      </w:r>
+    </w:p>
+    <w:p>
+      <w:pPr>
+        <w:rPr>
+          <w:rFonts w:asciiTheme="majorBidi" w:hAnsiTheme="majorBidi" w:cstheme="majorBidi"/>
+          <w:sz w:val="28"/>
+          <w:szCs w:val="28"/>
+        </w:rPr>
+      </w:pPr>
+    </w:p>
+    <w:p>
+      <w:pPr>
+        <w:rPr>
+          <w:rFonts w:asciiTheme="majorBidi" w:hAnsiTheme="majorBidi" w:cstheme="majorBidi"/>
+          <w:sz w:val="28"/>
+          <w:szCs w:val="28"/>
+        </w:rPr>
+      </w:pPr>
+    </w:p>
+    <w:p>
+      <w:pPr>
+        <w:rPr>
+          <w:rFonts w:asciiTheme="majorBidi" w:hAnsiTheme="majorBidi" w:cstheme="majorBidi"/>
+          <w:sz w:val="28"/>
+          <w:szCs w:val="28"/>
+        </w:rPr>
+      </w:pPr>
+    </w:p>
+    <w:p>
+      <w:pPr>
+        <w:rPr>
+          <w:rFonts w:asciiTheme="majorBidi" w:hAnsiTheme="majorBidi" w:cstheme="majorBidi"/>
+          <w:sz w:val="28"/>
+          <w:szCs w:val="28"/>
+        </w:rPr>
+      </w:pPr>
+    </w:p>
+    <w:p>
+      <w:pPr>
+        <w:rPr>
+          <w:rFonts w:asciiTheme="majorBidi" w:hAnsiTheme="majorBidi" w:cstheme="majorBidi"/>
+          <w:sz w:val="28"/>
+          <w:szCs w:val="28"/>
+        </w:rPr>
+      </w:pPr>
+      <w:r>
+        <w:rPr>
+          <w:rFonts w:asciiTheme="majorBidi" w:hAnsiTheme="majorBidi" w:cstheme="majorBidi"/>
+          <w:sz w:val="28"/>
+          <w:szCs w:val="28"/>
+        </w:rPr>
+        <w:t>/</w:t>
+      </w:r>
+      <w:proofErr w:type="spellStart"/>
+      <w:proofErr w:type="gramStart"/>
+      <w:r>
+        <w:rPr>
+          <w:rFonts w:asciiTheme="majorBidi" w:hAnsiTheme="majorBidi" w:cstheme="majorBidi"/>
+          <w:sz w:val="28"/>
+          <w:szCs w:val="28"/>
+        </w:rPr>
+        <w:t>uploadImage</w:t>
+      </w:r>
+      <w:proofErr w:type="spellEnd"/>
+      <w:r>
+        <w:rPr>
+          <w:rFonts w:asciiTheme="majorBidi" w:hAnsiTheme="majorBidi" w:cstheme="majorBidi"/>
+          <w:sz w:val="28"/>
+          <w:szCs w:val="28"/>
+        </w:rPr>
+        <w:t>(</w:t>
+      </w:r>
+      <w:proofErr w:type="gramEnd"/>
+      <w:r>
+        <w:rPr>
+          <w:rFonts w:asciiTheme="majorBidi" w:hAnsiTheme="majorBidi" w:cstheme="majorBidi"/>
+          <w:sz w:val="28"/>
+          <w:szCs w:val="28"/>
+        </w:rPr>
+        <w:t>Post)</w:t>
+      </w:r>
+    </w:p>
+    <w:p>
+      <w:pPr>
+        <w:rPr>
+          <w:rFonts w:asciiTheme="majorBidi" w:hAnsiTheme="majorBidi" w:cstheme="majorBidi"/>
+          <w:sz w:val="28"/>
+          <w:szCs w:val="28"/>
+        </w:rPr>
+      </w:pPr>
+      <w:r>
+        <w:rPr>
+          <w:rFonts w:asciiTheme="majorBidi" w:hAnsiTheme="majorBidi" w:cstheme="majorBidi"/>
+          <w:sz w:val="28"/>
+          <w:szCs w:val="28"/>
+        </w:rPr>
+        <w:t xml:space="preserve">* </w:t>
+      </w:r>
+      <w:proofErr w:type="gramStart"/>
+      <w:r>
+        <w:rPr>
+          <w:rFonts w:asciiTheme="majorBidi" w:hAnsiTheme="majorBidi" w:cstheme="majorBidi"/>
+          <w:sz w:val="28"/>
+          <w:szCs w:val="28"/>
+        </w:rPr>
+        <w:t>tags</w:t>
+      </w:r>
+      <w:proofErr w:type="gramEnd"/>
+      <w:r>
+        <w:rPr>
+          <w:rFonts w:asciiTheme="majorBidi" w:hAnsiTheme="majorBidi" w:cstheme="majorBidi"/>
+          <w:sz w:val="28"/>
+          <w:szCs w:val="28"/>
+        </w:rPr>
+        <w:t xml:space="preserve"> [] - list of tags (list[string])</w:t>
+      </w:r>
+    </w:p>
+    <w:p>
+      <w:pPr>
+        <w:rPr>
+          <w:rFonts w:asciiTheme="majorBidi" w:hAnsiTheme="majorBidi" w:cstheme="majorBidi"/>
+          <w:sz w:val="28"/>
+          <w:szCs w:val="28"/>
+        </w:rPr>
+      </w:pPr>
+      <w:r>
+        <w:rPr>
+          <w:rFonts w:asciiTheme="majorBidi" w:hAnsiTheme="majorBidi" w:cstheme="majorBidi"/>
+          <w:sz w:val="28"/>
+          <w:szCs w:val="28"/>
+        </w:rPr>
+        <w:t xml:space="preserve">* </w:t>
+      </w:r>
+      <w:proofErr w:type="gramStart"/>
+      <w:r>
+        <w:rPr>
+          <w:rFonts w:asciiTheme="majorBidi" w:hAnsiTheme="majorBidi" w:cstheme="majorBidi"/>
+          <w:sz w:val="28"/>
+          <w:szCs w:val="28"/>
+        </w:rPr>
+        <w:t>filename</w:t>
+      </w:r>
+      <w:proofErr w:type="gramEnd"/>
+      <w:r>
+        <w:rPr>
+          <w:rFonts w:asciiTheme="majorBidi" w:hAnsiTheme="majorBidi" w:cstheme="majorBidi"/>
+          <w:sz w:val="28"/>
+          <w:szCs w:val="28"/>
+        </w:rPr>
+        <w:t xml:space="preserve"> - name of file (string)</w:t>
+      </w:r>
+    </w:p>
+    <w:p>
+      <w:pPr>
+        <w:rPr>
+          <w:rFonts w:asciiTheme="majorBidi" w:hAnsiTheme="majorBidi" w:cstheme="majorBidi"/>
+          <w:sz w:val="28"/>
+          <w:szCs w:val="28"/>
+        </w:rPr>
+      </w:pPr>
+      <w:r>
+        <w:rPr>
+          <w:rFonts w:asciiTheme="majorBidi" w:hAnsiTheme="majorBidi" w:cstheme="majorBidi"/>
+          <w:sz w:val="28"/>
+          <w:szCs w:val="28"/>
+        </w:rPr>
+        <w:t xml:space="preserve">* </w:t>
+      </w:r>
+      <w:proofErr w:type="gramStart"/>
+      <w:r>
+        <w:rPr>
+          <w:rFonts w:asciiTheme="majorBidi" w:hAnsiTheme="majorBidi" w:cstheme="majorBidi"/>
+          <w:sz w:val="28"/>
+          <w:szCs w:val="28"/>
+        </w:rPr>
+        <w:t>blob</w:t>
+      </w:r>
+      <w:proofErr w:type="gramEnd"/>
+      <w:r>
+        <w:rPr>
+          <w:rFonts w:asciiTheme="majorBidi" w:hAnsiTheme="majorBidi" w:cstheme="majorBidi"/>
+          <w:sz w:val="28"/>
+          <w:szCs w:val="28"/>
+        </w:rPr>
+        <w:t xml:space="preserve"> - blob stream (blob)</w:t>
+      </w:r>
+    </w:p>
+    <w:p>
+      <w:pPr>
+        <w:rPr>
+          <w:rFonts w:asciiTheme="majorBidi" w:hAnsiTheme="majorBidi" w:cstheme="majorBidi"/>
+          <w:sz w:val="28"/>
+          <w:szCs w:val="28"/>
+        </w:rPr>
+      </w:pPr>
+      <w:r>
+        <w:rPr>
+          <w:rFonts w:asciiTheme="majorBidi" w:hAnsiTheme="majorBidi" w:cstheme="majorBidi"/>
+          <w:sz w:val="28"/>
+          <w:szCs w:val="28"/>
+        </w:rPr>
+        <w:t xml:space="preserve">* </w:t>
+      </w:r>
+      <w:proofErr w:type="gramStart"/>
+      <w:r>
+        <w:rPr>
+          <w:rFonts w:asciiTheme="majorBidi" w:hAnsiTheme="majorBidi" w:cstheme="majorBidi"/>
+          <w:sz w:val="28"/>
+          <w:szCs w:val="28"/>
+        </w:rPr>
+        <w:t>username</w:t>
+      </w:r>
+      <w:proofErr w:type="gramEnd"/>
+      <w:r>
+        <w:rPr>
+          <w:rFonts w:asciiTheme="majorBidi" w:hAnsiTheme="majorBidi" w:cstheme="majorBidi"/>
+          <w:sz w:val="28"/>
+          <w:szCs w:val="28"/>
+        </w:rPr>
+        <w:t xml:space="preserve"> - username from twitter (string)</w:t>
+      </w:r>
+    </w:p>
+    <w:p>
+      <w:pPr>
+        <w:rPr>
+          <w:rFonts w:asciiTheme="majorBidi" w:hAnsiTheme="majorBidi" w:cstheme="majorBidi"/>
+          <w:sz w:val="28"/>
+          <w:szCs w:val="28"/>
+        </w:rPr>
+      </w:pPr>
+      <w:r>
+        <w:rPr>
+          <w:rFonts w:asciiTheme="majorBidi" w:hAnsiTheme="majorBidi" w:cstheme="majorBidi"/>
+          <w:sz w:val="28"/>
+          <w:szCs w:val="28"/>
+        </w:rPr>
+        <w:t xml:space="preserve">* </w:t>
+      </w:r>
+      <w:proofErr w:type="spellStart"/>
+      <w:proofErr w:type="gramStart"/>
+      <w:r>
+        <w:rPr>
+          <w:rFonts w:asciiTheme="majorBidi" w:hAnsiTheme="majorBidi" w:cstheme="majorBidi"/>
+          <w:sz w:val="28"/>
+          <w:szCs w:val="28"/>
+        </w:rPr>
+        <w:t>oAuth</w:t>
+      </w:r>
+      <w:proofErr w:type="spellEnd"/>
+      <w:proofErr w:type="gramEnd"/>
+      <w:r>
+        <w:rPr>
+          <w:rFonts w:asciiTheme="majorBidi" w:hAnsiTheme="majorBidi" w:cstheme="majorBidi"/>
+          <w:sz w:val="28"/>
+          <w:szCs w:val="28"/>
+        </w:rPr>
+        <w:t xml:space="preserve"> token - </w:t>
+      </w:r>
+      <w:proofErr w:type="spellStart"/>
+      <w:r>
+        <w:rPr>
+          <w:rFonts w:asciiTheme="majorBidi" w:hAnsiTheme="majorBidi" w:cstheme="majorBidi"/>
+          <w:sz w:val="28"/>
+          <w:szCs w:val="28"/>
+        </w:rPr>
+        <w:t>oauth</w:t>
+      </w:r>
+      <w:proofErr w:type="spellEnd"/>
+      <w:r>
+        <w:rPr>
+          <w:rFonts w:asciiTheme="majorBidi" w:hAnsiTheme="majorBidi" w:cstheme="majorBidi"/>
+          <w:sz w:val="28"/>
+          <w:szCs w:val="28"/>
+        </w:rPr>
+        <w:t xml:space="preserve"> token from twitter (string)</w:t>
+      </w:r>
+    </w:p>
+    <w:p>
+      <w:pPr>
+        <w:rPr>
+          <w:rFonts w:asciiTheme="majorBidi" w:hAnsiTheme="majorBidi" w:cstheme="majorBidi"/>
+          <w:sz w:val="28"/>
+          <w:szCs w:val="28"/>
+        </w:rPr>
+      </w:pPr>
+      <w:r>
+        <w:rPr>
+          <w:rFonts w:asciiTheme="majorBidi" w:hAnsiTheme="majorBidi" w:cstheme="majorBidi"/>
+          <w:sz w:val="28"/>
+          <w:szCs w:val="28"/>
+        </w:rPr>
+        <w:t xml:space="preserve">* </w:t>
+      </w:r>
+      <w:proofErr w:type="spellStart"/>
+      <w:proofErr w:type="gramStart"/>
+      <w:r>
+        <w:rPr>
+          <w:rFonts w:asciiTheme="majorBidi" w:hAnsiTheme="majorBidi" w:cstheme="majorBidi"/>
+          <w:sz w:val="28"/>
+          <w:szCs w:val="28"/>
+        </w:rPr>
+        <w:t>oAuth</w:t>
+      </w:r>
+      <w:proofErr w:type="spellEnd"/>
+      <w:proofErr w:type="gramEnd"/>
+      <w:r>
+        <w:rPr>
+          <w:rFonts w:asciiTheme="majorBidi" w:hAnsiTheme="majorBidi" w:cstheme="majorBidi"/>
+          <w:sz w:val="28"/>
+          <w:szCs w:val="28"/>
+        </w:rPr>
+        <w:t xml:space="preserve"> secret - </w:t>
+      </w:r>
+      <w:proofErr w:type="spellStart"/>
+      <w:r>
+        <w:rPr>
+          <w:rFonts w:asciiTheme="majorBidi" w:hAnsiTheme="majorBidi" w:cstheme="majorBidi"/>
+          <w:sz w:val="28"/>
+          <w:szCs w:val="28"/>
+        </w:rPr>
+        <w:t>oauth</w:t>
+      </w:r>
+      <w:proofErr w:type="spellEnd"/>
+      <w:r>
+        <w:rPr>
+          <w:rFonts w:asciiTheme="majorBidi" w:hAnsiTheme="majorBidi" w:cstheme="majorBidi"/>
+          <w:sz w:val="28"/>
+          <w:szCs w:val="28"/>
+        </w:rPr>
+        <w:t xml:space="preserve"> secret from twitter (string)</w:t>
+      </w:r>
+    </w:p>
+    <w:p>
+      <w:pPr>
+        <w:rPr>
+          <w:rFonts w:asciiTheme="majorBidi" w:hAnsiTheme="majorBidi" w:cstheme="majorBidi"/>
+          <w:sz w:val="28"/>
+          <w:szCs w:val="28"/>
+        </w:rPr>
+      </w:pPr>
+    </w:p>
+    <w:p>
+      <w:pPr>
+        <w:rPr>
+          <w:rFonts w:asciiTheme="majorBidi" w:hAnsiTheme="majorBidi" w:cstheme="majorBidi"/>
+          <w:sz w:val="28"/>
+          <w:szCs w:val="28"/>
+        </w:rPr>
+      </w:pPr>
+      <w:r>
+        <w:rPr>
+          <w:rFonts w:asciiTheme="majorBidi" w:hAnsiTheme="majorBidi" w:cstheme="majorBidi"/>
+          <w:sz w:val="28"/>
+          <w:szCs w:val="28"/>
+        </w:rPr>
+        <w:t>/</w:t>
+      </w:r>
+      <w:proofErr w:type="spellStart"/>
+      <w:r>
+        <w:rPr>
+          <w:rFonts w:asciiTheme="majorBidi" w:hAnsiTheme="majorBidi" w:cstheme="majorBidi"/>
+          <w:sz w:val="28"/>
+          <w:szCs w:val="28"/>
+        </w:rPr>
+        <w:t>deleteImage</w:t>
+      </w:r>
+      <w:proofErr w:type="spellEnd"/>
+      <w:r>
+        <w:rPr>
+          <w:rFonts w:asciiTheme="majorBidi" w:hAnsiTheme="majorBidi" w:cstheme="majorBidi"/>
+          <w:sz w:val="28"/>
+          <w:szCs w:val="28"/>
+        </w:rPr>
+        <w:t xml:space="preserve"> (Delete)</w:t>
+      </w:r>
+    </w:p>
+    <w:p>
+      <w:pPr>
+        <w:rPr>
+          <w:rFonts w:asciiTheme="majorBidi" w:hAnsiTheme="majorBidi" w:cstheme="majorBidi"/>
+          <w:sz w:val="28"/>
+          <w:szCs w:val="28"/>
+        </w:rPr>
+      </w:pPr>
+      <w:r>
+        <w:rPr>
+          <w:rFonts w:asciiTheme="majorBidi" w:hAnsiTheme="majorBidi" w:cstheme="majorBidi"/>
+          <w:sz w:val="28"/>
+          <w:szCs w:val="28"/>
+        </w:rPr>
+        <w:t xml:space="preserve">* image </w:t>
+      </w:r>
+      <w:proofErr w:type="spellStart"/>
+      <w:proofErr w:type="gramStart"/>
+      <w:r>
+        <w:rPr>
+          <w:rFonts w:asciiTheme="majorBidi" w:hAnsiTheme="majorBidi" w:cstheme="majorBidi"/>
+          <w:sz w:val="28"/>
+          <w:szCs w:val="28"/>
+        </w:rPr>
+        <w:t>url</w:t>
+      </w:r>
+      <w:proofErr w:type="spellEnd"/>
+      <w:proofErr w:type="gramEnd"/>
+      <w:r>
+        <w:rPr>
+          <w:rFonts w:asciiTheme="majorBidi" w:hAnsiTheme="majorBidi" w:cstheme="majorBidi"/>
+          <w:sz w:val="28"/>
+          <w:szCs w:val="28"/>
+        </w:rPr>
+        <w:t xml:space="preserve"> - image </w:t>
+      </w:r>
+      <w:proofErr w:type="spellStart"/>
+      <w:r>
+        <w:rPr>
+          <w:rFonts w:asciiTheme="majorBidi" w:hAnsiTheme="majorBidi" w:cstheme="majorBidi"/>
+          <w:sz w:val="28"/>
+          <w:szCs w:val="28"/>
+        </w:rPr>
+        <w:t>url</w:t>
+      </w:r>
+      <w:proofErr w:type="spellEnd"/>
+      <w:r>
+        <w:rPr>
+          <w:rFonts w:asciiTheme="majorBidi" w:hAnsiTheme="majorBidi" w:cstheme="majorBidi"/>
+          <w:sz w:val="28"/>
+          <w:szCs w:val="28"/>
+        </w:rPr>
+        <w:t xml:space="preserve"> to be deleted (string)</w:t>
+      </w:r>
+    </w:p>
+    <w:p>
+      <w:pPr>
+        <w:rPr>
+          <w:rFonts w:asciiTheme="majorBidi" w:hAnsiTheme="majorBidi" w:cstheme="majorBidi"/>
+          <w:sz w:val="28"/>
+          <w:szCs w:val="28"/>
+        </w:rPr>
+      </w:pPr>
+      <w:r>
+        <w:rPr>
+          <w:rFonts w:asciiTheme="majorBidi" w:hAnsiTheme="majorBidi" w:cstheme="majorBidi"/>
+          <w:sz w:val="28"/>
+          <w:szCs w:val="28"/>
+        </w:rPr>
+        <w:t xml:space="preserve">* </w:t>
+      </w:r>
+      <w:proofErr w:type="gramStart"/>
+      <w:r>
+        <w:rPr>
+          <w:rFonts w:asciiTheme="majorBidi" w:hAnsiTheme="majorBidi" w:cstheme="majorBidi"/>
+          <w:sz w:val="28"/>
+          <w:szCs w:val="28"/>
+        </w:rPr>
+        <w:t>username</w:t>
+      </w:r>
+      <w:proofErr w:type="gramEnd"/>
+      <w:r>
+        <w:rPr>
+          <w:rFonts w:asciiTheme="majorBidi" w:hAnsiTheme="majorBidi" w:cstheme="majorBidi"/>
+          <w:sz w:val="28"/>
+          <w:szCs w:val="28"/>
+        </w:rPr>
+        <w:t xml:space="preserve"> - username from twitter (string)</w:t>
+      </w:r>
+    </w:p>
+    <w:p>
+      <w:pPr>
+        <w:rPr>
+          <w:rFonts w:asciiTheme="majorBidi" w:hAnsiTheme="majorBidi" w:cstheme="majorBidi"/>
+          <w:sz w:val="28"/>
+          <w:szCs w:val="28"/>
+        </w:rPr>
+      </w:pPr>
+      <w:r>
+        <w:rPr>
+          <w:rFonts w:asciiTheme="majorBidi" w:hAnsiTheme="majorBidi" w:cstheme="majorBidi"/>
+          <w:sz w:val="28"/>
+          <w:szCs w:val="28"/>
+        </w:rPr>
+        <w:t xml:space="preserve">* </w:t>
+      </w:r>
+      <w:proofErr w:type="spellStart"/>
+      <w:proofErr w:type="gramStart"/>
+      <w:r>
+        <w:rPr>
+          <w:rFonts w:asciiTheme="majorBidi" w:hAnsiTheme="majorBidi" w:cstheme="majorBidi"/>
+          <w:sz w:val="28"/>
+          <w:szCs w:val="28"/>
+        </w:rPr>
+        <w:t>oAuth</w:t>
+      </w:r>
+      <w:proofErr w:type="spellEnd"/>
+      <w:proofErr w:type="gramEnd"/>
+      <w:r>
+        <w:rPr>
+          <w:rFonts w:asciiTheme="majorBidi" w:hAnsiTheme="majorBidi" w:cstheme="majorBidi"/>
+          <w:sz w:val="28"/>
+          <w:szCs w:val="28"/>
+        </w:rPr>
+        <w:t xml:space="preserve"> token - </w:t>
+      </w:r>
+      <w:proofErr w:type="spellStart"/>
+      <w:r>
+        <w:rPr>
+          <w:rFonts w:asciiTheme="majorBidi" w:hAnsiTheme="majorBidi" w:cstheme="majorBidi"/>
+          <w:sz w:val="28"/>
+          <w:szCs w:val="28"/>
+        </w:rPr>
+        <w:t>oauth</w:t>
+      </w:r>
+      <w:proofErr w:type="spellEnd"/>
+      <w:r>
+        <w:rPr>
+          <w:rFonts w:asciiTheme="majorBidi" w:hAnsiTheme="majorBidi" w:cstheme="majorBidi"/>
+          <w:sz w:val="28"/>
+          <w:szCs w:val="28"/>
+        </w:rPr>
+        <w:t xml:space="preserve"> token from twitter (string)</w:t>
+      </w:r>
+    </w:p>
+    <w:p>
+      <w:pPr>
+        <w:rPr>
+          <w:rFonts w:asciiTheme="majorBidi" w:hAnsiTheme="majorBidi" w:cstheme="majorBidi"/>
+          <w:sz w:val="28"/>
+          <w:szCs w:val="28"/>
+        </w:rPr>
+      </w:pPr>
+      <w:r>
+        <w:rPr>
+          <w:rFonts w:asciiTheme="majorBidi" w:hAnsiTheme="majorBidi" w:cstheme="majorBidi"/>
+          <w:sz w:val="28"/>
+          <w:szCs w:val="28"/>
+        </w:rPr>
+        <w:t xml:space="preserve">* </w:t>
+      </w:r>
+      <w:proofErr w:type="spellStart"/>
+      <w:proofErr w:type="gramStart"/>
+      <w:r>
+        <w:rPr>
+          <w:rFonts w:asciiTheme="majorBidi" w:hAnsiTheme="majorBidi" w:cstheme="majorBidi"/>
+          <w:sz w:val="28"/>
+          <w:szCs w:val="28"/>
+        </w:rPr>
+        <w:t>oAuth</w:t>
+      </w:r>
+      <w:proofErr w:type="spellEnd"/>
+      <w:proofErr w:type="gramEnd"/>
+      <w:r>
+        <w:rPr>
+          <w:rFonts w:asciiTheme="majorBidi" w:hAnsiTheme="majorBidi" w:cstheme="majorBidi"/>
+          <w:sz w:val="28"/>
+          <w:szCs w:val="28"/>
+        </w:rPr>
+        <w:t xml:space="preserve"> secret - </w:t>
+      </w:r>
+      <w:proofErr w:type="spellStart"/>
+      <w:r>
+        <w:rPr>
+          <w:rFonts w:asciiTheme="majorBidi" w:hAnsiTheme="majorBidi" w:cstheme="majorBidi"/>
+          <w:sz w:val="28"/>
+          <w:szCs w:val="28"/>
+        </w:rPr>
+        <w:t>oauth</w:t>
+      </w:r>
+      <w:proofErr w:type="spellEnd"/>
+      <w:r>
+        <w:rPr>
+          <w:rFonts w:asciiTheme="majorBidi" w:hAnsiTheme="majorBidi" w:cstheme="majorBidi"/>
+          <w:sz w:val="28"/>
+          <w:szCs w:val="28"/>
+        </w:rPr>
+        <w:t xml:space="preserve"> secret from twitter (string)</w:t>
+      </w:r>
+    </w:p>
+    <w:p>
+      <w:pPr>
+        <w:rPr>
+          <w:rFonts w:asciiTheme="majorBidi" w:hAnsiTheme="majorBidi" w:cstheme="majorBidi"/>
+          <w:sz w:val="28"/>
+          <w:szCs w:val="28"/>
+        </w:rPr>
+      </w:pPr>
+    </w:p>
+    <w:p>
+      <w:pPr>
+        <w:rPr>
+          <w:rFonts w:asciiTheme="majorBidi" w:hAnsiTheme="majorBidi" w:cstheme="majorBidi"/>
+          <w:sz w:val="28"/>
+          <w:szCs w:val="28"/>
+        </w:rPr>
+      </w:pPr>
+      <w:r>
+        <w:rPr>
+          <w:rFonts w:asciiTheme="majorBidi" w:hAnsiTheme="majorBidi" w:cstheme="majorBidi"/>
+          <w:sz w:val="28"/>
+          <w:szCs w:val="28"/>
+        </w:rPr>
+        <w:t>/</w:t>
+      </w:r>
+      <w:proofErr w:type="spellStart"/>
+      <w:r>
+        <w:rPr>
+          <w:rFonts w:asciiTheme="majorBidi" w:hAnsiTheme="majorBidi" w:cstheme="majorBidi"/>
+          <w:sz w:val="28"/>
+          <w:szCs w:val="28"/>
+        </w:rPr>
+        <w:t>updateTags</w:t>
+      </w:r>
+      <w:proofErr w:type="spellEnd"/>
+      <w:r>
+        <w:rPr>
+          <w:rFonts w:asciiTheme="majorBidi" w:hAnsiTheme="majorBidi" w:cstheme="majorBidi"/>
+          <w:sz w:val="28"/>
+          <w:szCs w:val="28"/>
+        </w:rPr>
+        <w:t xml:space="preserve"> (Put)</w:t>
+      </w:r>
+    </w:p>
+    <w:p>
+      <w:pPr>
+        <w:rPr>
+          <w:rFonts w:asciiTheme="majorBidi" w:hAnsiTheme="majorBidi" w:cstheme="majorBidi"/>
+          <w:sz w:val="28"/>
+          <w:szCs w:val="28"/>
+        </w:rPr>
+      </w:pPr>
+      <w:r>
+        <w:rPr>
+          <w:rFonts w:asciiTheme="majorBidi" w:hAnsiTheme="majorBidi" w:cstheme="majorBidi"/>
+          <w:sz w:val="28"/>
+          <w:szCs w:val="28"/>
+        </w:rPr>
+        <w:t xml:space="preserve">* image </w:t>
+      </w:r>
+      <w:proofErr w:type="spellStart"/>
+      <w:proofErr w:type="gramStart"/>
+      <w:r>
+        <w:rPr>
+          <w:rFonts w:asciiTheme="majorBidi" w:hAnsiTheme="majorBidi" w:cstheme="majorBidi"/>
+          <w:sz w:val="28"/>
+          <w:szCs w:val="28"/>
+        </w:rPr>
+        <w:t>url</w:t>
+      </w:r>
+      <w:proofErr w:type="spellEnd"/>
+      <w:proofErr w:type="gramEnd"/>
+      <w:r>
+        <w:rPr>
+          <w:rFonts w:asciiTheme="majorBidi" w:hAnsiTheme="majorBidi" w:cstheme="majorBidi"/>
+          <w:sz w:val="28"/>
+          <w:szCs w:val="28"/>
+        </w:rPr>
+        <w:t xml:space="preserve"> - image </w:t>
+      </w:r>
+      <w:proofErr w:type="spellStart"/>
+      <w:r>
+        <w:rPr>
+          <w:rFonts w:asciiTheme="majorBidi" w:hAnsiTheme="majorBidi" w:cstheme="majorBidi"/>
+          <w:sz w:val="28"/>
+          <w:szCs w:val="28"/>
+        </w:rPr>
+        <w:t>url</w:t>
+      </w:r>
+      <w:proofErr w:type="spellEnd"/>
+      <w:r>
+        <w:rPr>
+          <w:rFonts w:asciiTheme="majorBidi" w:hAnsiTheme="majorBidi" w:cstheme="majorBidi"/>
+          <w:sz w:val="28"/>
+          <w:szCs w:val="28"/>
+        </w:rPr>
+        <w:t xml:space="preserve"> to be deleted (string)</w:t>
+      </w:r>
+    </w:p>
+    <w:p>
+      <w:pPr>
+        <w:rPr>
+          <w:rFonts w:asciiTheme="majorBidi" w:hAnsiTheme="majorBidi" w:cstheme="majorBidi"/>
+          <w:sz w:val="28"/>
+          <w:szCs w:val="28"/>
+        </w:rPr>
+      </w:pPr>
+      <w:r>
+        <w:rPr>
+          <w:rFonts w:asciiTheme="majorBidi" w:hAnsiTheme="majorBidi" w:cstheme="majorBidi"/>
+          <w:sz w:val="28"/>
+          <w:szCs w:val="28"/>
+        </w:rPr>
+        <w:t xml:space="preserve">* </w:t>
+      </w:r>
+      <w:proofErr w:type="gramStart"/>
+      <w:r>
+        <w:rPr>
+          <w:rFonts w:asciiTheme="majorBidi" w:hAnsiTheme="majorBidi" w:cstheme="majorBidi"/>
+          <w:sz w:val="28"/>
+          <w:szCs w:val="28"/>
+        </w:rPr>
+        <w:t>tags</w:t>
+      </w:r>
+      <w:proofErr w:type="gramEnd"/>
+      <w:r>
+        <w:rPr>
+          <w:rFonts w:asciiTheme="majorBidi" w:hAnsiTheme="majorBidi" w:cstheme="majorBidi"/>
+          <w:sz w:val="28"/>
+          <w:szCs w:val="28"/>
+        </w:rPr>
+        <w:t xml:space="preserve"> [] - list of tags (list[string])</w:t>
+      </w:r>
+    </w:p>
+    <w:p>
+      <w:pPr>
+        <w:rPr>
+          <w:rFonts w:asciiTheme="majorBidi" w:hAnsiTheme="majorBidi" w:cstheme="majorBidi"/>
+          <w:sz w:val="28"/>
+          <w:szCs w:val="28"/>
+        </w:rPr>
+      </w:pPr>
+      <w:r>
+        <w:rPr>
+          <w:rFonts w:asciiTheme="majorBidi" w:hAnsiTheme="majorBidi" w:cstheme="majorBidi"/>
+          <w:sz w:val="28"/>
+          <w:szCs w:val="28"/>
+        </w:rPr>
+        <w:t xml:space="preserve">* </w:t>
+      </w:r>
+      <w:proofErr w:type="gramStart"/>
+      <w:r>
+        <w:rPr>
+          <w:rFonts w:asciiTheme="majorBidi" w:hAnsiTheme="majorBidi" w:cstheme="majorBidi"/>
+          <w:sz w:val="28"/>
+          <w:szCs w:val="28"/>
+        </w:rPr>
+        <w:t>username</w:t>
+      </w:r>
+      <w:proofErr w:type="gramEnd"/>
+      <w:r>
+        <w:rPr>
+          <w:rFonts w:asciiTheme="majorBidi" w:hAnsiTheme="majorBidi" w:cstheme="majorBidi"/>
+          <w:sz w:val="28"/>
+          <w:szCs w:val="28"/>
+        </w:rPr>
+        <w:t xml:space="preserve"> - username from twitter (string)</w:t>
+      </w:r>
+    </w:p>
+    <w:p>
+      <w:pPr>
+        <w:rPr>
+          <w:rFonts w:asciiTheme="majorBidi" w:hAnsiTheme="majorBidi" w:cstheme="majorBidi"/>
+          <w:sz w:val="28"/>
+          <w:szCs w:val="28"/>
+        </w:rPr>
+      </w:pPr>
+      <w:r>
+        <w:rPr>
+          <w:rFonts w:asciiTheme="majorBidi" w:hAnsiTheme="majorBidi" w:cstheme="majorBidi"/>
+          <w:sz w:val="28"/>
+          <w:szCs w:val="28"/>
+        </w:rPr>
+        <w:t xml:space="preserve">* </w:t>
+      </w:r>
+      <w:proofErr w:type="spellStart"/>
+      <w:proofErr w:type="gramStart"/>
+      <w:r>
+        <w:rPr>
+          <w:rFonts w:asciiTheme="majorBidi" w:hAnsiTheme="majorBidi" w:cstheme="majorBidi"/>
+          <w:sz w:val="28"/>
+          <w:szCs w:val="28"/>
+        </w:rPr>
+        <w:t>oAuth</w:t>
+      </w:r>
+      <w:proofErr w:type="spellEnd"/>
+      <w:proofErr w:type="gramEnd"/>
+      <w:r>
+        <w:rPr>
+          <w:rFonts w:asciiTheme="majorBidi" w:hAnsiTheme="majorBidi" w:cstheme="majorBidi"/>
+          <w:sz w:val="28"/>
+          <w:szCs w:val="28"/>
+        </w:rPr>
+        <w:t xml:space="preserve"> token - </w:t>
+      </w:r>
+      <w:proofErr w:type="spellStart"/>
+      <w:r>
+        <w:rPr>
+          <w:rFonts w:asciiTheme="majorBidi" w:hAnsiTheme="majorBidi" w:cstheme="majorBidi"/>
+          <w:sz w:val="28"/>
+          <w:szCs w:val="28"/>
+        </w:rPr>
+        <w:t>oauth</w:t>
+      </w:r>
+      <w:proofErr w:type="spellEnd"/>
+      <w:r>
+        <w:rPr>
+          <w:rFonts w:asciiTheme="majorBidi" w:hAnsiTheme="majorBidi" w:cstheme="majorBidi"/>
+          <w:sz w:val="28"/>
+          <w:szCs w:val="28"/>
+        </w:rPr>
+        <w:t xml:space="preserve"> token from twitter (string)</w:t>
+      </w:r>
+    </w:p>
+    <w:p>
+      <w:pPr>
+        <w:rPr>
+          <w:rFonts w:asciiTheme="majorBidi" w:hAnsiTheme="majorBidi" w:cstheme="majorBidi"/>
+          <w:sz w:val="28"/>
+          <w:szCs w:val="28"/>
+        </w:rPr>
+      </w:pPr>
+      <w:r>
+        <w:rPr>
+          <w:rFonts w:asciiTheme="majorBidi" w:hAnsiTheme="majorBidi" w:cstheme="majorBidi"/>
+          <w:sz w:val="28"/>
+          <w:szCs w:val="28"/>
+        </w:rPr>
+        <w:t xml:space="preserve">* </w:t>
+      </w:r>
+      <w:proofErr w:type="spellStart"/>
+      <w:proofErr w:type="gramStart"/>
+      <w:r>
+        <w:rPr>
+          <w:rFonts w:asciiTheme="majorBidi" w:hAnsiTheme="majorBidi" w:cstheme="majorBidi"/>
+          <w:sz w:val="28"/>
+          <w:szCs w:val="28"/>
+        </w:rPr>
+        <w:t>oAuth</w:t>
+      </w:r>
+      <w:proofErr w:type="spellEnd"/>
+      <w:proofErr w:type="gramEnd"/>
+      <w:r>
+        <w:rPr>
+          <w:rFonts w:asciiTheme="majorBidi" w:hAnsiTheme="majorBidi" w:cstheme="majorBidi"/>
+          <w:sz w:val="28"/>
+          <w:szCs w:val="28"/>
+        </w:rPr>
+        <w:t xml:space="preserve"> secret - </w:t>
+      </w:r>
+      <w:proofErr w:type="spellStart"/>
+      <w:r>
+        <w:rPr>
+          <w:rFonts w:asciiTheme="majorBidi" w:hAnsiTheme="majorBidi" w:cstheme="majorBidi"/>
+          <w:sz w:val="28"/>
+          <w:szCs w:val="28"/>
+        </w:rPr>
+        <w:t>oauth</w:t>
+      </w:r>
+      <w:proofErr w:type="spellEnd"/>
+      <w:r>
+        <w:rPr>
+          <w:rFonts w:asciiTheme="majorBidi" w:hAnsiTheme="majorBidi" w:cstheme="majorBidi"/>
+          <w:sz w:val="28"/>
+          <w:szCs w:val="28"/>
+        </w:rPr>
+        <w:t xml:space="preserve"> secret from twitter (string)</w:t>
+      </w:r>
+    </w:p>
+    <w:p>
+      <w:pPr>
+        <w:rPr>
+          <w:rFonts w:asciiTheme="majorBidi" w:hAnsiTheme="majorBidi" w:cstheme="majorBidi"/>
+          <w:sz w:val="28"/>
+          <w:szCs w:val="28"/>
+        </w:rPr>
+      </w:pPr>
+    </w:p>
+    <w:p>
+      <w:pPr>
+        <w:rPr>
+          <w:rFonts w:asciiTheme="majorBidi" w:hAnsiTheme="majorBidi" w:cstheme="majorBidi"/>
+          <w:sz w:val="28"/>
+          <w:szCs w:val="28"/>
+        </w:rPr>
+      </w:pPr>
+    </w:p>
+    <w:p>
+      <w:pPr>
+        <w:rPr>
+          <w:rFonts w:asciiTheme="majorBidi" w:hAnsiTheme="majorBidi" w:cstheme="majorBidi"/>
+          <w:sz w:val="28"/>
+          <w:szCs w:val="28"/>
+        </w:rPr>
+      </w:pPr>
+    </w:p>
+    <w:p>
+      <w:pPr>
+        <w:pStyle w:val="Heading1"/>
+        <w:rPr>
+          <w:sz w:val="44"/>
+          <w:szCs w:val="44"/>
+        </w:rPr>
+      </w:pPr>
+      <w:bookmarkStart w:id="18" w:name="_Toc446418843"/>
+      <w:r>
+        <w:rPr>
+          <w:sz w:val="44"/>
+          <w:szCs w:val="44"/>
+        </w:rPr>
+        <w:lastRenderedPageBreak/>
         <w:t>Implementation and Coding:</w:t>
       </w:r>
-      <w:bookmarkEnd w:id="15"/>
+      <w:bookmarkEnd w:id="18"/>
     </w:p>
     <w:p>
       <w:pPr>
@@ -4628,7 +5314,7 @@
       </w:pPr>
     </w:p>
     <w:sectPr>
-      <w:footerReference w:type="default" r:id="rId18"/>
+      <w:footerReference w:type="default" r:id="rId20"/>
       <w:pgSz w:w="12240" w:h="15840"/>
       <w:pgMar w:top="1440" w:right="1440" w:bottom="1440" w:left="1440" w:header="720" w:footer="720" w:gutter="0"/>
       <w:cols w:space="720"/>
@@ -4639,7 +5325,7 @@
 </file>
 
 <file path=word/endnotes.xml><?xml version="1.0" encoding="utf-8"?>
-<w:endnotes xmlns:wpc="http://schemas.microsoft.com/office/word/2010/wordprocessingCanvas" xmlns:cx="http://schemas.microsoft.com/office/drawing/2014/chartex" xmlns:cx1="http://schemas.microsoft.com/office/drawing/2015/9/8/chartex" xmlns:cx2="http://schemas.microsoft.com/office/drawing/2015/10/21/chartex" xmlns:mc="http://schemas.openxmlformats.org/markup-compatibility/2006" xmlns:o="urn:schemas-microsoft-com:office:office" xmlns:r="http://schemas.openxmlformats.org/officeDocument/2006/relationships" xmlns:m="http://schemas.openxmlformats.org/officeDocument/2006/math" xmlns:v="urn:schemas-microsoft-com:vml" xmlns:wp14="http://schemas.microsoft.com/office/word/2010/wordprocessingDrawing" xmlns:wp="http://schemas.openxmlformats.org/drawingml/2006/wordprocessingDrawing" xmlns:w10="urn:schemas-microsoft-com:office:word" xmlns:w="http://schemas.openxmlformats.org/wordprocessingml/2006/main" xmlns:w14="http://schemas.microsoft.com/office/word/2010/wordml" xmlns:w15="http://schemas.microsoft.com/office/word/2012/wordml" xmlns:w16se="http://schemas.microsoft.com/office/word/2015/wordml/symex" xmlns:wpg="http://schemas.microsoft.com/office/word/2010/wordprocessingGroup" xmlns:wpi="http://schemas.microsoft.com/office/word/2010/wordprocessingInk" xmlns:wne="http://schemas.microsoft.com/office/word/2006/wordml" xmlns:wps="http://schemas.microsoft.com/office/word/2010/wordprocessingShape" mc:Ignorable="w14 w15 w16se wp14">
+<w:endnotes xmlns:wpc="http://schemas.microsoft.com/office/word/2010/wordprocessingCanvas" xmlns:mc="http://schemas.openxmlformats.org/markup-compatibility/2006" xmlns:o="urn:schemas-microsoft-com:office:office" xmlns:r="http://schemas.openxmlformats.org/officeDocument/2006/relationships" xmlns:m="http://schemas.openxmlformats.org/officeDocument/2006/math" xmlns:v="urn:schemas-microsoft-com:vml" xmlns:wp14="http://schemas.microsoft.com/office/word/2010/wordprocessingDrawing" xmlns:wp="http://schemas.openxmlformats.org/drawingml/2006/wordprocessingDrawing" xmlns:w10="urn:schemas-microsoft-com:office:word" xmlns:w="http://schemas.openxmlformats.org/wordprocessingml/2006/main" xmlns:w14="http://schemas.microsoft.com/office/word/2010/wordml" xmlns:w15="http://schemas.microsoft.com/office/word/2012/wordml" xmlns:wpg="http://schemas.microsoft.com/office/word/2010/wordprocessingGroup" xmlns:wpi="http://schemas.microsoft.com/office/word/2010/wordprocessingInk" xmlns:wne="http://schemas.microsoft.com/office/word/2006/wordml" xmlns:wps="http://schemas.microsoft.com/office/word/2010/wordprocessingShape" mc:Ignorable="w14 w15 wp14">
   <w:endnote w:type="separator" w:id="-1">
     <w:p>
       <w:pPr>
@@ -4664,7 +5350,7 @@
 </file>
 
 <file path=word/footer1.xml><?xml version="1.0" encoding="utf-8"?>
-<w:ftr xmlns:wpc="http://schemas.microsoft.com/office/word/2010/wordprocessingCanvas" xmlns:cx="http://schemas.microsoft.com/office/drawing/2014/chartex" xmlns:cx1="http://schemas.microsoft.com/office/drawing/2015/9/8/chartex" xmlns:cx2="http://schemas.microsoft.com/office/drawing/2015/10/21/chartex" xmlns:mc="http://schemas.openxmlformats.org/markup-compatibility/2006" xmlns:o="urn:schemas-microsoft-com:office:office" xmlns:r="http://schemas.openxmlformats.org/officeDocument/2006/relationships" xmlns:m="http://schemas.openxmlformats.org/officeDocument/2006/math" xmlns:v="urn:schemas-microsoft-com:vml" xmlns:wp14="http://schemas.microsoft.com/office/word/2010/wordprocessingDrawing" xmlns:wp="http://schemas.openxmlformats.org/drawingml/2006/wordprocessingDrawing" xmlns:w10="urn:schemas-microsoft-com:office:word" xmlns:w="http://schemas.openxmlformats.org/wordprocessingml/2006/main" xmlns:w14="http://schemas.microsoft.com/office/word/2010/wordml" xmlns:w15="http://schemas.microsoft.com/office/word/2012/wordml" xmlns:w16se="http://schemas.microsoft.com/office/word/2015/wordml/symex" xmlns:wpg="http://schemas.microsoft.com/office/word/2010/wordprocessingGroup" xmlns:wpi="http://schemas.microsoft.com/office/word/2010/wordprocessingInk" xmlns:wne="http://schemas.microsoft.com/office/word/2006/wordml" xmlns:wps="http://schemas.microsoft.com/office/word/2010/wordprocessingShape" mc:Ignorable="w14 w15 w16se wp14">
+<w:ftr xmlns:wpc="http://schemas.microsoft.com/office/word/2010/wordprocessingCanvas" xmlns:mc="http://schemas.openxmlformats.org/markup-compatibility/2006" xmlns:o="urn:schemas-microsoft-com:office:office" xmlns:r="http://schemas.openxmlformats.org/officeDocument/2006/relationships" xmlns:m="http://schemas.openxmlformats.org/officeDocument/2006/math" xmlns:v="urn:schemas-microsoft-com:vml" xmlns:wp14="http://schemas.microsoft.com/office/word/2010/wordprocessingDrawing" xmlns:wp="http://schemas.openxmlformats.org/drawingml/2006/wordprocessingDrawing" xmlns:w10="urn:schemas-microsoft-com:office:word" xmlns:w="http://schemas.openxmlformats.org/wordprocessingml/2006/main" xmlns:w14="http://schemas.microsoft.com/office/word/2010/wordml" xmlns:w15="http://schemas.microsoft.com/office/word/2012/wordml" xmlns:wpg="http://schemas.microsoft.com/office/word/2010/wordprocessingGroup" xmlns:wpi="http://schemas.microsoft.com/office/word/2010/wordprocessingInk" xmlns:wne="http://schemas.microsoft.com/office/word/2006/wordml" xmlns:wps="http://schemas.microsoft.com/office/word/2010/wordprocessingShape" mc:Ignorable="w14 w15 wp14">
   <w:sdt>
     <w:sdtPr>
       <w:id w:val="-897977103"/>
@@ -4701,7 +5387,7 @@
           <w:rPr>
             <w:noProof/>
           </w:rPr>
-          <w:t>9</w:t>
+          <w:t>2</w:t>
         </w:r>
         <w:r>
           <w:rPr>
@@ -4731,7 +5417,7 @@
 </file>
 
 <file path=word/footnotes.xml><?xml version="1.0" encoding="utf-8"?>
-<w:footnotes xmlns:wpc="http://schemas.microsoft.com/office/word/2010/wordprocessingCanvas" xmlns:cx="http://schemas.microsoft.com/office/drawing/2014/chartex" xmlns:cx1="http://schemas.microsoft.com/office/drawing/2015/9/8/chartex" xmlns:cx2="http://schemas.microsoft.com/office/drawing/2015/10/21/chartex" xmlns:mc="http://schemas.openxmlformats.org/markup-compatibility/2006" xmlns:o="urn:schemas-microsoft-com:office:office" xmlns:r="http://schemas.openxmlformats.org/officeDocument/2006/relationships" xmlns:m="http://schemas.openxmlformats.org/officeDocument/2006/math" xmlns:v="urn:schemas-microsoft-com:vml" xmlns:wp14="http://schemas.microsoft.com/office/word/2010/wordprocessingDrawing" xmlns:wp="http://schemas.openxmlformats.org/drawingml/2006/wordprocessingDrawing" xmlns:w10="urn:schemas-microsoft-com:office:word" xmlns:w="http://schemas.openxmlformats.org/wordprocessingml/2006/main" xmlns:w14="http://schemas.microsoft.com/office/word/2010/wordml" xmlns:w15="http://schemas.microsoft.com/office/word/2012/wordml" xmlns:w16se="http://schemas.microsoft.com/office/word/2015/wordml/symex" xmlns:wpg="http://schemas.microsoft.com/office/word/2010/wordprocessingGroup" xmlns:wpi="http://schemas.microsoft.com/office/word/2010/wordprocessingInk" xmlns:wne="http://schemas.microsoft.com/office/word/2006/wordml" xmlns:wps="http://schemas.microsoft.com/office/word/2010/wordprocessingShape" mc:Ignorable="w14 w15 w16se wp14">
+<w:footnotes xmlns:wpc="http://schemas.microsoft.com/office/word/2010/wordprocessingCanvas" xmlns:mc="http://schemas.openxmlformats.org/markup-compatibility/2006" xmlns:o="urn:schemas-microsoft-com:office:office" xmlns:r="http://schemas.openxmlformats.org/officeDocument/2006/relationships" xmlns:m="http://schemas.openxmlformats.org/officeDocument/2006/math" xmlns:v="urn:schemas-microsoft-com:vml" xmlns:wp14="http://schemas.microsoft.com/office/word/2010/wordprocessingDrawing" xmlns:wp="http://schemas.openxmlformats.org/drawingml/2006/wordprocessingDrawing" xmlns:w10="urn:schemas-microsoft-com:office:word" xmlns:w="http://schemas.openxmlformats.org/wordprocessingml/2006/main" xmlns:w14="http://schemas.microsoft.com/office/word/2010/wordml" xmlns:w15="http://schemas.microsoft.com/office/word/2012/wordml" xmlns:wpg="http://schemas.microsoft.com/office/word/2010/wordprocessingGroup" xmlns:wpi="http://schemas.microsoft.com/office/word/2010/wordprocessingInk" xmlns:wne="http://schemas.microsoft.com/office/word/2006/wordml" xmlns:wps="http://schemas.microsoft.com/office/word/2010/wordprocessingShape" mc:Ignorable="w14 w15 wp14">
   <w:footnote w:type="separator" w:id="-1">
     <w:p>
       <w:pPr>
@@ -4756,7 +5442,7 @@
 </file>
 
 <file path=word/numbering.xml><?xml version="1.0" encoding="utf-8"?>
-<w:numbering xmlns:wpc="http://schemas.microsoft.com/office/word/2010/wordprocessingCanvas" xmlns:cx="http://schemas.microsoft.com/office/drawing/2014/chartex" xmlns:cx1="http://schemas.microsoft.com/office/drawing/2015/9/8/chartex" xmlns:cx2="http://schemas.microsoft.com/office/drawing/2015/10/21/chartex" xmlns:mc="http://schemas.openxmlformats.org/markup-compatibility/2006" xmlns:o="urn:schemas-microsoft-com:office:office" xmlns:r="http://schemas.openxmlformats.org/officeDocument/2006/relationships" xmlns:m="http://schemas.openxmlformats.org/officeDocument/2006/math" xmlns:v="urn:schemas-microsoft-com:vml" xmlns:wp14="http://schemas.microsoft.com/office/word/2010/wordprocessingDrawing" xmlns:wp="http://schemas.openxmlformats.org/drawingml/2006/wordprocessingDrawing" xmlns:w10="urn:schemas-microsoft-com:office:word" xmlns:w="http://schemas.openxmlformats.org/wordprocessingml/2006/main" xmlns:w14="http://schemas.microsoft.com/office/word/2010/wordml" xmlns:w15="http://schemas.microsoft.com/office/word/2012/wordml" xmlns:w16se="http://schemas.microsoft.com/office/word/2015/wordml/symex" xmlns:wpg="http://schemas.microsoft.com/office/word/2010/wordprocessingGroup" xmlns:wpi="http://schemas.microsoft.com/office/word/2010/wordprocessingInk" xmlns:wne="http://schemas.microsoft.com/office/word/2006/wordml" xmlns:wps="http://schemas.microsoft.com/office/word/2010/wordprocessingShape" mc:Ignorable="w14 w15 w16se wp14">
+<w:numbering xmlns:wpc="http://schemas.microsoft.com/office/word/2010/wordprocessingCanvas" xmlns:mc="http://schemas.openxmlformats.org/markup-compatibility/2006" xmlns:o="urn:schemas-microsoft-com:office:office" xmlns:r="http://schemas.openxmlformats.org/officeDocument/2006/relationships" xmlns:m="http://schemas.openxmlformats.org/officeDocument/2006/math" xmlns:v="urn:schemas-microsoft-com:vml" xmlns:wp14="http://schemas.microsoft.com/office/word/2010/wordprocessingDrawing" xmlns:wp="http://schemas.openxmlformats.org/drawingml/2006/wordprocessingDrawing" xmlns:w10="urn:schemas-microsoft-com:office:word" xmlns:w="http://schemas.openxmlformats.org/wordprocessingml/2006/main" xmlns:w14="http://schemas.microsoft.com/office/word/2010/wordml" xmlns:w15="http://schemas.microsoft.com/office/word/2012/wordml" xmlns:wpg="http://schemas.microsoft.com/office/word/2010/wordprocessingGroup" xmlns:wpi="http://schemas.microsoft.com/office/word/2010/wordprocessingInk" xmlns:wne="http://schemas.microsoft.com/office/word/2006/wordml" xmlns:wps="http://schemas.microsoft.com/office/word/2010/wordprocessingShape" mc:Ignorable="w14 w15 wp14">
   <w:abstractNum w:abstractNumId="0" w15:restartNumberingAfterBreak="0">
     <w:nsid w:val="4C7448C2"/>
     <w:multiLevelType w:val="hybridMultilevel"/>
@@ -5198,7 +5884,7 @@
 </file>
 
 <file path=word/styles.xml><?xml version="1.0" encoding="utf-8"?>
-<w:styles xmlns:mc="http://schemas.openxmlformats.org/markup-compatibility/2006" xmlns:r="http://schemas.openxmlformats.org/officeDocument/2006/relationships" xmlns:w="http://schemas.openxmlformats.org/wordprocessingml/2006/main" xmlns:w14="http://schemas.microsoft.com/office/word/2010/wordml" xmlns:w15="http://schemas.microsoft.com/office/word/2012/wordml" xmlns:w16se="http://schemas.microsoft.com/office/word/2015/wordml/symex" mc:Ignorable="w14 w15 w16se">
+<w:styles xmlns:mc="http://schemas.openxmlformats.org/markup-compatibility/2006" xmlns:r="http://schemas.openxmlformats.org/officeDocument/2006/relationships" xmlns:w="http://schemas.openxmlformats.org/wordprocessingml/2006/main" xmlns:w14="http://schemas.microsoft.com/office/word/2010/wordml" xmlns:w15="http://schemas.microsoft.com/office/word/2012/wordml" mc:Ignorable="w14 w15">
   <w:docDefaults>
     <w:rPrDefault>
       <w:rPr>
@@ -5214,7 +5900,7 @@
       </w:pPr>
     </w:pPrDefault>
   </w:docDefaults>
-  <w:latentStyles w:defLockedState="0" w:defUIPriority="99" w:defSemiHidden="0" w:defUnhideWhenUsed="0" w:defQFormat="0" w:count="372">
+  <w:latentStyles w:defLockedState="0" w:defUIPriority="99" w:defSemiHidden="0" w:defUnhideWhenUsed="0" w:defQFormat="0" w:count="371">
     <w:lsdException w:name="Normal" w:uiPriority="0" w:qFormat="1"/>
     <w:lsdException w:name="heading 1" w:uiPriority="9" w:qFormat="1"/>
     <w:lsdException w:name="heading 2" w:semiHidden="1" w:uiPriority="9" w:unhideWhenUsed="1" w:qFormat="1"/>
@@ -5320,6 +6006,7 @@
     <w:lsdException w:name="HTML Sample" w:semiHidden="1" w:unhideWhenUsed="1"/>
     <w:lsdException w:name="HTML Typewriter" w:semiHidden="1" w:unhideWhenUsed="1"/>
     <w:lsdException w:name="HTML Variable" w:semiHidden="1" w:unhideWhenUsed="1"/>
+    <w:lsdException w:name="Normal Table" w:semiHidden="1" w:unhideWhenUsed="1"/>
     <w:lsdException w:name="annotation subject" w:semiHidden="1" w:unhideWhenUsed="1"/>
     <w:lsdException w:name="No List" w:semiHidden="1" w:unhideWhenUsed="1"/>
     <w:lsdException w:name="Outline List 1" w:semiHidden="1" w:unhideWhenUsed="1"/>
@@ -5366,8 +6053,10 @@
     <w:lsdException w:name="Table Subtle 2" w:semiHidden="1" w:unhideWhenUsed="1"/>
     <w:lsdException w:name="Table Web 1" w:semiHidden="1" w:unhideWhenUsed="1"/>
     <w:lsdException w:name="Table Web 2" w:semiHidden="1" w:unhideWhenUsed="1"/>
+    <w:lsdException w:name="Table Web 3" w:semiHidden="1" w:unhideWhenUsed="1"/>
     <w:lsdException w:name="Balloon Text" w:semiHidden="1" w:unhideWhenUsed="1"/>
     <w:lsdException w:name="Table Grid" w:uiPriority="39"/>
+    <w:lsdException w:name="Table Theme" w:semiHidden="1" w:unhideWhenUsed="1"/>
     <w:lsdException w:name="Placeholder Text" w:semiHidden="1"/>
     <w:lsdException w:name="No Spacing" w:uiPriority="1" w:qFormat="1"/>
     <w:lsdException w:name="Light Shading" w:uiPriority="60"/>
@@ -5583,7 +6272,6 @@
     <w:lsdException w:name="List Table 5 Dark Accent 6" w:uiPriority="50"/>
     <w:lsdException w:name="List Table 6 Colorful Accent 6" w:uiPriority="51"/>
     <w:lsdException w:name="List Table 7 Colorful Accent 6" w:uiPriority="52"/>
-    <w:lsdException w:name="Mention" w:semiHidden="1" w:unhideWhenUsed="1"/>
   </w:latentStyles>
   <w:style w:type="paragraph" w:default="1" w:styleId="Normal">
     <w:name w:val="Normal"/>
@@ -6134,7 +6822,7 @@
 </file>
 
 <file path=customXml/itemProps1.xml><?xml version="1.0" encoding="utf-8"?>
-<ds:datastoreItem xmlns:ds="http://schemas.openxmlformats.org/officeDocument/2006/customXml" ds:itemID="{393E2D44-8ED3-4F61-A5D7-DD52AC8C0871}">
+<ds:datastoreItem xmlns:ds="http://schemas.openxmlformats.org/officeDocument/2006/customXml" ds:itemID="{78A6EA44-7637-446E-A440-359E7185C410}">
   <ds:schemaRefs>
     <ds:schemaRef ds:uri="http://schemas.openxmlformats.org/officeDocument/2006/bibliography"/>
   </ds:schemaRefs>

</xml_diff>